<commit_message>
changed innerHTML for speed
</commit_message>
<xml_diff>
--- a/Hardware Info/Set up PI/Setting up the Raspberry PI from Start to Finish.docx
+++ b/Hardware Info/Set up PI/Setting up the Raspberry PI from Start to Finish.docx
@@ -2337,6 +2337,17 @@
         <w:t>autostart</w:t>
       </w:r>
       <w:proofErr w:type="spellEnd"/>
+      <w:r>
+        <w:rPr>
+          <w:rStyle w:val="HTMLCode"/>
+          <w:rFonts w:asciiTheme="minorHAnsi" w:eastAsiaTheme="minorHAnsi" w:hAnsiTheme="minorHAnsi" w:cs="Consolas"/>
+          <w:color w:val="222222"/>
+          <w:sz w:val="22"/>
+          <w:szCs w:val="22"/>
+          <w:bdr w:val="none" w:sz="0" w:space="0" w:color="auto" w:frame="1"/>
+        </w:rPr>
+        <w:t xml:space="preserve"> (or remove)</w:t>
+      </w:r>
     </w:p>
     <w:p>
       <w:r>

</xml_diff>

<commit_message>
added email sending on startup
</commit_message>
<xml_diff>
--- a/Hardware Info/Set up PI/Setting up the Raspberry PI from Start to Finish.docx
+++ b/Hardware Info/Set up PI/Setting up the Raspberry PI from Start to Finish.docx
@@ -2337,17 +2337,6 @@
         <w:t>autostart</w:t>
       </w:r>
       <w:proofErr w:type="spellEnd"/>
-      <w:r>
-        <w:rPr>
-          <w:rStyle w:val="HTMLCode"/>
-          <w:rFonts w:asciiTheme="minorHAnsi" w:eastAsiaTheme="minorHAnsi" w:hAnsiTheme="minorHAnsi" w:cs="Consolas"/>
-          <w:color w:val="222222"/>
-          <w:sz w:val="22"/>
-          <w:szCs w:val="22"/>
-          <w:bdr w:val="none" w:sz="0" w:space="0" w:color="auto" w:frame="1"/>
-        </w:rPr>
-        <w:t xml:space="preserve"> (or remove)</w:t>
-      </w:r>
     </w:p>
     <w:p>
       <w:r>

</xml_diff>

<commit_message>
removed index from download as it is not on the pi
</commit_message>
<xml_diff>
--- a/Hardware Info/Set up PI/Setting up the Raspberry PI from Start to Finish.docx
+++ b/Hardware Info/Set up PI/Setting up the Raspberry PI from Start to Finish.docx
@@ -1341,7 +1341,6 @@
           <w:sz w:val="28"/>
           <w:szCs w:val="28"/>
         </w:rPr>
-        <w:lastRenderedPageBreak/>
         <w:t xml:space="preserve">4. Remote </w:t>
       </w:r>
       <w:proofErr w:type="spellStart"/>
@@ -2169,7 +2168,6 @@
           <w:sz w:val="28"/>
           <w:szCs w:val="28"/>
         </w:rPr>
-        <w:lastRenderedPageBreak/>
         <w:t xml:space="preserve">7. </w:t>
       </w:r>
       <w:proofErr w:type="spellStart"/>
@@ -2652,7 +2650,6 @@
           <w:sz w:val="28"/>
           <w:szCs w:val="28"/>
         </w:rPr>
-        <w:lastRenderedPageBreak/>
         <w:t>8. Create Image</w:t>
       </w:r>
     </w:p>
@@ -2751,12 +2748,6 @@
     <w:p>
       <w:pPr>
         <w:pStyle w:val="HTMLPreformatted"/>
-        <w:rPr>
-          <w:rStyle w:val="HTMLCode"/>
-          <w:rFonts w:asciiTheme="minorHAnsi" w:hAnsiTheme="minorHAnsi"/>
-          <w:sz w:val="22"/>
-          <w:szCs w:val="22"/>
-        </w:rPr>
       </w:pPr>
       <w:r>
         <w:rPr>
@@ -2819,7 +2810,6 @@
       </w:r>
       <w:proofErr w:type="spellEnd"/>
     </w:p>
-    <w:p/>
     <w:p>
       <w:pPr>
         <w:rPr>
@@ -2972,9 +2962,7 @@
       <w:pPr>
         <w:rPr>
           <w:rStyle w:val="HTMLCode"/>
-          <w:rFonts w:asciiTheme="minorHAnsi" w:eastAsiaTheme="minorHAnsi" w:hAnsiTheme="minorHAnsi"/>
-          <w:sz w:val="22"/>
-          <w:szCs w:val="22"/>
+          <w:rFonts w:eastAsiaTheme="minorHAnsi"/>
         </w:rPr>
       </w:pPr>
       <w:r>
@@ -2996,14 +2984,6 @@
     </w:p>
     <w:p>
       <w:pPr>
-        <w:pStyle w:val="HTMLPreformatted"/>
-        <w:rPr>
-          <w:rStyle w:val="HTMLCode"/>
-        </w:rPr>
-      </w:pPr>
-    </w:p>
-    <w:p>
-      <w:pPr>
         <w:spacing w:after="0"/>
         <w:rPr>
           <w:b/>
@@ -3093,7 +3073,639 @@
           <w:sz w:val="28"/>
           <w:szCs w:val="28"/>
         </w:rPr>
-        <w:t>10. HANDY SHORTCUTS</w:t>
+        <w:t xml:space="preserve">10. </w:t>
+      </w:r>
+      <w:proofErr w:type="spellStart"/>
+      <w:r>
+        <w:rPr>
+          <w:b/>
+          <w:sz w:val="28"/>
+          <w:szCs w:val="28"/>
+        </w:rPr>
+        <w:t>Autostart</w:t>
+      </w:r>
+      <w:proofErr w:type="spellEnd"/>
+      <w:r>
+        <w:rPr>
+          <w:b/>
+          <w:sz w:val="28"/>
+          <w:szCs w:val="28"/>
+        </w:rPr>
+        <w:t xml:space="preserve"> Browser</w:t>
+      </w:r>
+      <w:r>
+        <w:rPr>
+          <w:b/>
+          <w:sz w:val="28"/>
+          <w:szCs w:val="28"/>
+        </w:rPr>
+        <w:t xml:space="preserve"> </w:t>
+      </w:r>
+      <w:r>
+        <w:rPr>
+          <w:b/>
+        </w:rPr>
+        <w:t>(https://github.com/MobilityLab/TransitScreen/wiki/Raspberry-Pi)</w:t>
+      </w:r>
+    </w:p>
+    <w:p>
+      <w:pPr>
+        <w:rPr>
+          <w:rFonts w:cs="Consolas"/>
+          <w:color w:val="333333"/>
+          <w:shd w:val="clear" w:color="auto" w:fill="F8F8F8"/>
+        </w:rPr>
+      </w:pPr>
+      <w:r>
+        <w:t xml:space="preserve">Install matchbox - to control </w:t>
+      </w:r>
+      <w:proofErr w:type="spellStart"/>
+      <w:r>
+        <w:t>midori</w:t>
+      </w:r>
+      <w:proofErr w:type="spellEnd"/>
+      <w:r>
+        <w:t xml:space="preserve"> size:</w:t>
+      </w:r>
+      <w:r>
+        <w:t xml:space="preserve">  </w:t>
+      </w:r>
+      <w:proofErr w:type="spellStart"/>
+      <w:r>
+        <w:t>s</w:t>
+      </w:r>
+      <w:r>
+        <w:rPr>
+          <w:rFonts w:cs="Consolas"/>
+          <w:color w:val="333333"/>
+          <w:shd w:val="clear" w:color="auto" w:fill="F8F8F8"/>
+        </w:rPr>
+        <w:t>udo</w:t>
+      </w:r>
+      <w:proofErr w:type="spellEnd"/>
+      <w:r>
+        <w:rPr>
+          <w:rFonts w:cs="Consolas"/>
+          <w:color w:val="333333"/>
+          <w:shd w:val="clear" w:color="auto" w:fill="F8F8F8"/>
+        </w:rPr>
+        <w:t xml:space="preserve"> apt-get install matchbox</w:t>
+      </w:r>
+    </w:p>
+    <w:p>
+      <w:pPr>
+        <w:rPr>
+          <w:rFonts w:cs="Consolas"/>
+          <w:color w:val="333333"/>
+          <w:shd w:val="clear" w:color="auto" w:fill="F8F8F8"/>
+        </w:rPr>
+      </w:pPr>
+      <w:r>
+        <w:rPr>
+          <w:rFonts w:cs="Consolas"/>
+          <w:color w:val="333333"/>
+          <w:shd w:val="clear" w:color="auto" w:fill="F8F8F8"/>
+        </w:rPr>
+        <w:t xml:space="preserve">Install </w:t>
+      </w:r>
+      <w:proofErr w:type="spellStart"/>
+      <w:r>
+        <w:rPr>
+          <w:rFonts w:cs="Consolas"/>
+          <w:color w:val="333333"/>
+          <w:shd w:val="clear" w:color="auto" w:fill="F8F8F8"/>
+        </w:rPr>
+        <w:t>unclutter</w:t>
+      </w:r>
+      <w:proofErr w:type="spellEnd"/>
+      <w:r>
+        <w:rPr>
+          <w:rFonts w:cs="Consolas"/>
+          <w:color w:val="333333"/>
+          <w:shd w:val="clear" w:color="auto" w:fill="F8F8F8"/>
+        </w:rPr>
+        <w:t xml:space="preserve"> to get rid of curser:</w:t>
+      </w:r>
+      <w:r>
+        <w:rPr>
+          <w:rFonts w:cs="Consolas"/>
+          <w:color w:val="333333"/>
+          <w:shd w:val="clear" w:color="auto" w:fill="F8F8F8"/>
+        </w:rPr>
+        <w:t xml:space="preserve"> </w:t>
+      </w:r>
+      <w:proofErr w:type="spellStart"/>
+      <w:r>
+        <w:rPr>
+          <w:rFonts w:cs="Consolas"/>
+          <w:color w:val="333333"/>
+          <w:shd w:val="clear" w:color="auto" w:fill="F8F8F8"/>
+        </w:rPr>
+        <w:t>sudo</w:t>
+      </w:r>
+      <w:proofErr w:type="spellEnd"/>
+      <w:r>
+        <w:rPr>
+          <w:rFonts w:cs="Consolas"/>
+          <w:color w:val="333333"/>
+          <w:shd w:val="clear" w:color="auto" w:fill="F8F8F8"/>
+        </w:rPr>
+        <w:t xml:space="preserve"> apt-get install </w:t>
+      </w:r>
+      <w:proofErr w:type="spellStart"/>
+      <w:r>
+        <w:rPr>
+          <w:rFonts w:cs="Consolas"/>
+          <w:color w:val="333333"/>
+          <w:shd w:val="clear" w:color="auto" w:fill="F8F8F8"/>
+        </w:rPr>
+        <w:t>unclutter</w:t>
+      </w:r>
+      <w:proofErr w:type="spellEnd"/>
+    </w:p>
+    <w:p>
+      <w:pPr>
+        <w:rPr>
+          <w:rFonts w:cs="Consolas"/>
+          <w:color w:val="333333"/>
+          <w:shd w:val="clear" w:color="auto" w:fill="F8F8F8"/>
+        </w:rPr>
+      </w:pPr>
+      <w:r>
+        <w:rPr>
+          <w:rFonts w:cs="Consolas"/>
+          <w:color w:val="333333"/>
+          <w:shd w:val="clear" w:color="auto" w:fill="F8F8F8"/>
+        </w:rPr>
+        <w:t xml:space="preserve">Create script file to store commands for </w:t>
+      </w:r>
+      <w:proofErr w:type="spellStart"/>
+      <w:r>
+        <w:rPr>
+          <w:rFonts w:cs="Consolas"/>
+          <w:color w:val="333333"/>
+          <w:shd w:val="clear" w:color="auto" w:fill="F8F8F8"/>
+        </w:rPr>
+        <w:t>xinit</w:t>
+      </w:r>
+      <w:proofErr w:type="spellEnd"/>
+      <w:r>
+        <w:rPr>
+          <w:rFonts w:cs="Consolas"/>
+          <w:color w:val="333333"/>
+          <w:shd w:val="clear" w:color="auto" w:fill="F8F8F8"/>
+        </w:rPr>
+        <w:t>:</w:t>
+      </w:r>
+      <w:r>
+        <w:rPr>
+          <w:rFonts w:cs="Consolas"/>
+          <w:color w:val="333333"/>
+          <w:shd w:val="clear" w:color="auto" w:fill="F8F8F8"/>
+        </w:rPr>
+        <w:t xml:space="preserve">  </w:t>
+      </w:r>
+      <w:proofErr w:type="spellStart"/>
+      <w:r>
+        <w:rPr>
+          <w:rFonts w:cs="Consolas"/>
+          <w:color w:val="333333"/>
+          <w:shd w:val="clear" w:color="auto" w:fill="F8F8F8"/>
+        </w:rPr>
+        <w:t>sudo</w:t>
+      </w:r>
+      <w:proofErr w:type="spellEnd"/>
+      <w:r>
+        <w:rPr>
+          <w:rFonts w:cs="Consolas"/>
+          <w:color w:val="333333"/>
+          <w:shd w:val="clear" w:color="auto" w:fill="F8F8F8"/>
+        </w:rPr>
+        <w:t xml:space="preserve"> </w:t>
+      </w:r>
+      <w:proofErr w:type="spellStart"/>
+      <w:r>
+        <w:rPr>
+          <w:rFonts w:cs="Consolas"/>
+          <w:color w:val="333333"/>
+          <w:shd w:val="clear" w:color="auto" w:fill="F8F8F8"/>
+        </w:rPr>
+        <w:t>nano</w:t>
+      </w:r>
+      <w:proofErr w:type="spellEnd"/>
+      <w:r>
+        <w:rPr>
+          <w:rFonts w:cs="Consolas"/>
+          <w:color w:val="333333"/>
+          <w:shd w:val="clear" w:color="auto" w:fill="F8F8F8"/>
+        </w:rPr>
+        <w:t xml:space="preserve"> /home/pi/browser.sh</w:t>
+      </w:r>
+    </w:p>
+    <w:p>
+      <w:pPr>
+        <w:rPr>
+          <w:rFonts w:cs="Consolas"/>
+          <w:color w:val="333333"/>
+          <w:shd w:val="clear" w:color="auto" w:fill="F8F8F8"/>
+        </w:rPr>
+      </w:pPr>
+      <w:r>
+        <w:rPr>
+          <w:rFonts w:cs="Consolas"/>
+          <w:color w:val="333333"/>
+          <w:shd w:val="clear" w:color="auto" w:fill="F8F8F8"/>
+        </w:rPr>
+        <w:t xml:space="preserve">Add </w:t>
+      </w:r>
+      <w:r>
+        <w:rPr>
+          <w:rFonts w:cs="Consolas"/>
+          <w:color w:val="333333"/>
+          <w:shd w:val="clear" w:color="auto" w:fill="F8F8F8"/>
+        </w:rPr>
+        <w:t xml:space="preserve">below </w:t>
+      </w:r>
+      <w:r>
+        <w:rPr>
+          <w:rFonts w:cs="Consolas"/>
+          <w:color w:val="333333"/>
+          <w:shd w:val="clear" w:color="auto" w:fill="F8F8F8"/>
+        </w:rPr>
+        <w:t xml:space="preserve"> to the script between the 2 dashed lines:</w:t>
+      </w:r>
+      <w:r>
+        <w:rPr>
+          <w:rFonts w:cs="Consolas"/>
+          <w:color w:val="333333"/>
+          <w:shd w:val="clear" w:color="auto" w:fill="F8F8F8"/>
+        </w:rPr>
+        <w:t xml:space="preserve"> </w:t>
+      </w:r>
+    </w:p>
+    <w:p>
+      <w:pPr>
+        <w:spacing w:line="240" w:lineRule="auto"/>
+        <w:rPr>
+          <w:rFonts w:cs="Helvetica"/>
+          <w:shd w:val="clear" w:color="auto" w:fill="FFFFFF"/>
+        </w:rPr>
+      </w:pPr>
+      <w:r>
+        <w:rPr>
+          <w:rFonts w:cs="Helvetica"/>
+          <w:color w:val="777777"/>
+          <w:shd w:val="clear" w:color="auto" w:fill="FFFFFF"/>
+        </w:rPr>
+        <w:tab/>
+      </w:r>
+      <w:r>
+        <w:rPr>
+          <w:rFonts w:cs="Helvetica"/>
+          <w:shd w:val="clear" w:color="auto" w:fill="FFFFFF"/>
+        </w:rPr>
+        <w:t>#!/bin/</w:t>
+      </w:r>
+      <w:proofErr w:type="spellStart"/>
+      <w:r>
+        <w:rPr>
+          <w:rFonts w:cs="Helvetica"/>
+          <w:shd w:val="clear" w:color="auto" w:fill="FFFFFF"/>
+        </w:rPr>
+        <w:t>sh</w:t>
+      </w:r>
+      <w:proofErr w:type="spellEnd"/>
+    </w:p>
+    <w:p>
+      <w:pPr>
+        <w:spacing w:line="240" w:lineRule="auto"/>
+        <w:rPr>
+          <w:rFonts w:cs="Helvetica"/>
+          <w:shd w:val="clear" w:color="auto" w:fill="FFFFFF"/>
+        </w:rPr>
+      </w:pPr>
+      <w:r>
+        <w:rPr>
+          <w:rFonts w:cs="Helvetica"/>
+          <w:shd w:val="clear" w:color="auto" w:fill="FFFFFF"/>
+        </w:rPr>
+        <w:tab/>
+      </w:r>
+      <w:proofErr w:type="spellStart"/>
+      <w:r>
+        <w:rPr>
+          <w:rFonts w:cs="Helvetica"/>
+          <w:shd w:val="clear" w:color="auto" w:fill="FFFFFF"/>
+        </w:rPr>
+        <w:t>xset</w:t>
+      </w:r>
+      <w:proofErr w:type="spellEnd"/>
+      <w:r>
+        <w:rPr>
+          <w:rFonts w:cs="Helvetica"/>
+          <w:shd w:val="clear" w:color="auto" w:fill="FFFFFF"/>
+        </w:rPr>
+        <w:t xml:space="preserve"> -</w:t>
+      </w:r>
+      <w:proofErr w:type="spellStart"/>
+      <w:r>
+        <w:rPr>
+          <w:rFonts w:cs="Helvetica"/>
+          <w:shd w:val="clear" w:color="auto" w:fill="FFFFFF"/>
+        </w:rPr>
+        <w:t>dpms</w:t>
+      </w:r>
+      <w:proofErr w:type="spellEnd"/>
+      <w:r>
+        <w:rPr>
+          <w:rFonts w:cs="Helvetica"/>
+        </w:rPr>
+        <w:br/>
+      </w:r>
+      <w:r>
+        <w:rPr>
+          <w:rFonts w:cs="Helvetica"/>
+          <w:shd w:val="clear" w:color="auto" w:fill="FFFFFF"/>
+        </w:rPr>
+        <w:tab/>
+      </w:r>
+      <w:proofErr w:type="spellStart"/>
+      <w:r>
+        <w:rPr>
+          <w:rFonts w:cs="Helvetica"/>
+          <w:shd w:val="clear" w:color="auto" w:fill="FFFFFF"/>
+        </w:rPr>
+        <w:t>xset</w:t>
+      </w:r>
+      <w:proofErr w:type="spellEnd"/>
+      <w:r>
+        <w:rPr>
+          <w:rFonts w:cs="Helvetica"/>
+          <w:shd w:val="clear" w:color="auto" w:fill="FFFFFF"/>
+        </w:rPr>
+        <w:t xml:space="preserve"> s off</w:t>
+      </w:r>
+    </w:p>
+    <w:p>
+      <w:pPr>
+        <w:spacing w:line="240" w:lineRule="auto"/>
+        <w:rPr>
+          <w:rFonts w:cs="Consolas"/>
+          <w:shd w:val="clear" w:color="auto" w:fill="F8F8F8"/>
+        </w:rPr>
+      </w:pPr>
+      <w:r>
+        <w:rPr>
+          <w:rFonts w:cs="Consolas"/>
+          <w:shd w:val="clear" w:color="auto" w:fill="F8F8F8"/>
+        </w:rPr>
+        <w:tab/>
+      </w:r>
+      <w:proofErr w:type="spellStart"/>
+      <w:r>
+        <w:rPr>
+          <w:rFonts w:cs="Consolas"/>
+          <w:shd w:val="clear" w:color="auto" w:fill="F8F8F8"/>
+        </w:rPr>
+        <w:t>unclutter</w:t>
+      </w:r>
+      <w:proofErr w:type="spellEnd"/>
+      <w:r>
+        <w:rPr>
+          <w:rFonts w:cs="Consolas"/>
+          <w:shd w:val="clear" w:color="auto" w:fill="F8F8F8"/>
+        </w:rPr>
+        <w:t xml:space="preserve"> &amp;</w:t>
+      </w:r>
+      <w:r>
+        <w:rPr>
+          <w:rFonts w:cs="Helvetica"/>
+        </w:rPr>
+        <w:br/>
+      </w:r>
+      <w:r>
+        <w:rPr>
+          <w:rFonts w:cs="Helvetica"/>
+          <w:shd w:val="clear" w:color="auto" w:fill="FFFFFF"/>
+        </w:rPr>
+        <w:tab/>
+      </w:r>
+      <w:r>
+        <w:rPr>
+          <w:rFonts w:cs="Helvetica"/>
+          <w:shd w:val="clear" w:color="auto" w:fill="FFFFFF"/>
+        </w:rPr>
+        <w:t>matchbox-window-manager &amp;</w:t>
+      </w:r>
+      <w:r>
+        <w:rPr>
+          <w:rFonts w:cs="Helvetica"/>
+        </w:rPr>
+        <w:br/>
+      </w:r>
+      <w:r>
+        <w:rPr>
+          <w:rFonts w:cs="Helvetica"/>
+          <w:shd w:val="clear" w:color="auto" w:fill="FFFFFF"/>
+        </w:rPr>
+        <w:tab/>
+      </w:r>
+      <w:proofErr w:type="spellStart"/>
+      <w:r>
+        <w:rPr>
+          <w:rFonts w:cs="Helvetica"/>
+          <w:shd w:val="clear" w:color="auto" w:fill="FFFFFF"/>
+        </w:rPr>
+        <w:t>midori</w:t>
+      </w:r>
+      <w:proofErr w:type="spellEnd"/>
+      <w:r>
+        <w:rPr>
+          <w:rFonts w:cs="Helvetica"/>
+          <w:shd w:val="clear" w:color="auto" w:fill="FFFFFF"/>
+        </w:rPr>
+        <w:t xml:space="preserve"> -e </w:t>
+      </w:r>
+      <w:proofErr w:type="spellStart"/>
+      <w:r>
+        <w:rPr>
+          <w:rFonts w:cs="Helvetica"/>
+          <w:shd w:val="clear" w:color="auto" w:fill="FFFFFF"/>
+        </w:rPr>
+        <w:t>Fullscreen</w:t>
+      </w:r>
+      <w:proofErr w:type="spellEnd"/>
+      <w:r>
+        <w:rPr>
+          <w:rFonts w:cs="Helvetica"/>
+          <w:shd w:val="clear" w:color="auto" w:fill="FFFFFF"/>
+        </w:rPr>
+        <w:t xml:space="preserve"> -a</w:t>
+      </w:r>
+      <w:r>
+        <w:rPr>
+          <w:rStyle w:val="apple-converted-space"/>
+          <w:rFonts w:cs="Helvetica"/>
+          <w:shd w:val="clear" w:color="auto" w:fill="FFFFFF"/>
+        </w:rPr>
+        <w:t> </w:t>
+      </w:r>
+      <w:r>
+        <w:t xml:space="preserve">http://localhost:3000 </w:t>
+      </w:r>
+      <w:r>
+        <w:rPr>
+          <w:rFonts w:cs="Consolas"/>
+          <w:shd w:val="clear" w:color="auto" w:fill="F8F8F8"/>
+        </w:rPr>
+        <w:t xml:space="preserve"> </w:t>
+      </w:r>
+    </w:p>
+    <w:p>
+      <w:r>
+        <w:rPr>
+          <w:rFonts w:cs="Consolas"/>
+          <w:color w:val="333333"/>
+          <w:shd w:val="clear" w:color="auto" w:fill="F8F8F8"/>
+        </w:rPr>
+        <w:t>Add th</w:t>
+      </w:r>
+      <w:r>
+        <w:rPr>
+          <w:rFonts w:cs="Consolas"/>
+          <w:color w:val="333333"/>
+          <w:shd w:val="clear" w:color="auto" w:fill="F8F8F8"/>
+        </w:rPr>
+        <w:t>ese</w:t>
+      </w:r>
+      <w:r>
+        <w:rPr>
+          <w:rFonts w:cs="Consolas"/>
+          <w:color w:val="333333"/>
+          <w:shd w:val="clear" w:color="auto" w:fill="F8F8F8"/>
+        </w:rPr>
+        <w:t xml:space="preserve"> as the last line of the auto start script:</w:t>
+      </w:r>
+      <w:r>
+        <w:t xml:space="preserve">  </w:t>
+      </w:r>
+      <w:proofErr w:type="spellStart"/>
+      <w:r>
+        <w:t>sudo</w:t>
+      </w:r>
+      <w:proofErr w:type="spellEnd"/>
+      <w:r>
+        <w:t xml:space="preserve"> </w:t>
+      </w:r>
+      <w:proofErr w:type="spellStart"/>
+      <w:r>
+        <w:t>nano</w:t>
+      </w:r>
+      <w:proofErr w:type="spellEnd"/>
+      <w:r>
+        <w:t xml:space="preserve"> /etc/</w:t>
+      </w:r>
+      <w:proofErr w:type="spellStart"/>
+      <w:r>
+        <w:t>init.d</w:t>
+      </w:r>
+      <w:proofErr w:type="spellEnd"/>
+      <w:r>
+        <w:t>/autorun.sh</w:t>
+      </w:r>
+    </w:p>
+    <w:p>
+      <w:pPr>
+        <w:rPr>
+          <w:rFonts w:cs="Consolas"/>
+          <w:color w:val="333333"/>
+          <w:shd w:val="clear" w:color="auto" w:fill="F8F8F8"/>
+        </w:rPr>
+      </w:pPr>
+      <w:r>
+        <w:tab/>
+        <w:t>sleep 10;</w:t>
+      </w:r>
+    </w:p>
+    <w:p>
+      <w:r>
+        <w:tab/>
+      </w:r>
+      <w:proofErr w:type="spellStart"/>
+      <w:r>
+        <w:t>xinit</w:t>
+      </w:r>
+      <w:proofErr w:type="spellEnd"/>
+      <w:r>
+        <w:t xml:space="preserve"> /home/pi/browser.sh ?</w:t>
+      </w:r>
+    </w:p>
+    <w:p>
+      <w:pPr>
+        <w:rPr>
+          <w:rFonts w:ascii="Consolas" w:hAnsi="Consolas" w:cs="Consolas"/>
+          <w:color w:val="333333"/>
+          <w:sz w:val="18"/>
+          <w:szCs w:val="18"/>
+          <w:shd w:val="clear" w:color="auto" w:fill="F8F8F8"/>
+        </w:rPr>
+      </w:pPr>
+    </w:p>
+    <w:p>
+      <w:pPr>
+        <w:rPr>
+          <w:rFonts w:ascii="Consolas" w:hAnsi="Consolas" w:cs="Consolas"/>
+          <w:color w:val="333333"/>
+          <w:sz w:val="18"/>
+          <w:szCs w:val="18"/>
+          <w:shd w:val="clear" w:color="auto" w:fill="F8F8F8"/>
+        </w:rPr>
+      </w:pPr>
+    </w:p>
+    <w:p>
+      <w:pPr>
+        <w:rPr>
+          <w:rFonts w:ascii="Consolas" w:hAnsi="Consolas" w:cs="Consolas"/>
+          <w:color w:val="333333"/>
+          <w:sz w:val="18"/>
+          <w:szCs w:val="18"/>
+          <w:shd w:val="clear" w:color="auto" w:fill="F8F8F8"/>
+        </w:rPr>
+      </w:pPr>
+    </w:p>
+    <w:p/>
+    <w:p/>
+    <w:p>
+      <w:pPr>
+        <w:rPr>
+          <w:b/>
+          <w:sz w:val="28"/>
+          <w:szCs w:val="28"/>
+        </w:rPr>
+      </w:pPr>
+      <w:r>
+        <w:rPr>
+          <w:b/>
+          <w:sz w:val="28"/>
+          <w:szCs w:val="28"/>
+        </w:rPr>
+        <w:t>1</w:t>
+      </w:r>
+      <w:r>
+        <w:rPr>
+          <w:b/>
+          <w:sz w:val="28"/>
+          <w:szCs w:val="28"/>
+        </w:rPr>
+        <w:t>1</w:t>
+      </w:r>
+      <w:r>
+        <w:rPr>
+          <w:b/>
+          <w:sz w:val="28"/>
+          <w:szCs w:val="28"/>
+        </w:rPr>
+        <w:t>. HANDY SHORTCUTS</w:t>
       </w:r>
     </w:p>
     <w:p>
@@ -3633,7 +4245,6 @@
     <w:basedOn w:val="Normal"/>
     <w:link w:val="HTMLPreformattedChar"/>
     <w:uiPriority w:val="99"/>
-    <w:semiHidden/>
     <w:unhideWhenUsed/>
     <w:rsid w:val="00F923D1"/>
     <w:pPr>
@@ -3668,7 +4279,6 @@
     <w:basedOn w:val="DefaultParagraphFont"/>
     <w:link w:val="HTMLPreformatted"/>
     <w:uiPriority w:val="99"/>
-    <w:semiHidden/>
     <w:rsid w:val="00F923D1"/>
     <w:rPr>
       <w:rFonts w:ascii="Courier New" w:eastAsia="Times New Roman" w:hAnsi="Courier New" w:cs="Courier New"/>
@@ -3738,6 +4348,11 @@
       <w:i/>
       <w:iCs/>
     </w:rPr>
+  </w:style>
+  <w:style w:type="character" w:customStyle="1" w:styleId="apple-converted-space">
+    <w:name w:val="apple-converted-space"/>
+    <w:basedOn w:val="DefaultParagraphFont"/>
+    <w:rsid w:val="004B1EC2"/>
   </w:style>
 </w:styles>
 </file>

</xml_diff>

<commit_message>
temp removed system test at startup
</commit_message>
<xml_diff>
--- a/Hardware Info/Set up PI/Setting up the Raspberry PI from Start to Finish.docx
+++ b/Hardware Info/Set up PI/Setting up the Raspberry PI from Start to Finish.docx
@@ -1,6 +1,6 @@
 
 <file path=word/document.xml><?xml version="1.0" encoding="utf-8"?>
-<w:document xmlns:ve="http://schemas.openxmlformats.org/markup-compatibility/2006" xmlns:o="urn:schemas-microsoft-com:office:office" xmlns:r="http://schemas.openxmlformats.org/officeDocument/2006/relationships" xmlns:m="http://schemas.openxmlformats.org/officeDocument/2006/math" xmlns:v="urn:schemas-microsoft-com:vml" xmlns:wp="http://schemas.openxmlformats.org/drawingml/2006/wordprocessingDrawing" xmlns:w10="urn:schemas-microsoft-com:office:word" xmlns:w="http://schemas.openxmlformats.org/wordprocessingml/2006/main" xmlns:wne="http://schemas.microsoft.com/office/word/2006/wordml">
+<w:document xmlns:wpc="http://schemas.microsoft.com/office/word/2010/wordprocessingCanvas" xmlns:mc="http://schemas.openxmlformats.org/markup-compatibility/2006" xmlns:o="urn:schemas-microsoft-com:office:office" xmlns:r="http://schemas.openxmlformats.org/officeDocument/2006/relationships" xmlns:m="http://schemas.openxmlformats.org/officeDocument/2006/math" xmlns:v="urn:schemas-microsoft-com:vml" xmlns:wp14="http://schemas.microsoft.com/office/word/2010/wordprocessingDrawing" xmlns:wp="http://schemas.openxmlformats.org/drawingml/2006/wordprocessingDrawing" xmlns:w10="urn:schemas-microsoft-com:office:word" xmlns:w="http://schemas.openxmlformats.org/wordprocessingml/2006/main" xmlns:w14="http://schemas.microsoft.com/office/word/2010/wordml" xmlns:w15="http://schemas.microsoft.com/office/word/2012/wordml" xmlns:wpg="http://schemas.microsoft.com/office/word/2010/wordprocessingGroup" xmlns:wpi="http://schemas.microsoft.com/office/word/2010/wordprocessingInk" xmlns:wne="http://schemas.microsoft.com/office/word/2006/wordml" xmlns:wps="http://schemas.microsoft.com/office/word/2010/wordprocessingShape" mc:Ignorable="w14 w15 wp14">
   <w:body>
     <w:p>
       <w:pPr>
@@ -240,8 +240,13 @@
       </w:r>
     </w:p>
     <w:p>
-      <w:r>
-        <w:t xml:space="preserve">scroll down to raw images and select </w:t>
+      <w:proofErr w:type="gramStart"/>
+      <w:r>
+        <w:t>scroll</w:t>
+      </w:r>
+      <w:proofErr w:type="gramEnd"/>
+      <w:r>
+        <w:t xml:space="preserve"> down to raw images and select </w:t>
       </w:r>
       <w:proofErr w:type="spellStart"/>
       <w:r>
@@ -251,12 +256,25 @@
     </w:p>
     <w:p>
       <w:r>
-        <w:t>Burn image to SD card using "Win32 Disk Imager"  It is located in /Hardware Info/Disk imager for pi</w:t>
-      </w:r>
-    </w:p>
-    <w:p>
-      <w:r>
-        <w:t>put SD card into Pi and turn on - select your defaults.</w:t>
+        <w:t>Burn image to SD card using "Win32 Disk Imager</w:t>
+      </w:r>
+      <w:proofErr w:type="gramStart"/>
+      <w:r>
+        <w:t>"  It</w:t>
+      </w:r>
+      <w:proofErr w:type="gramEnd"/>
+      <w:r>
+        <w:t xml:space="preserve"> is located in /Hardware Info/Disk imager for pi</w:t>
+      </w:r>
+    </w:p>
+    <w:p>
+      <w:proofErr w:type="gramStart"/>
+      <w:r>
+        <w:t>put</w:t>
+      </w:r>
+      <w:proofErr w:type="gramEnd"/>
+      <w:r>
+        <w:t xml:space="preserve"> SD card into Pi and turn on - select your defaults.</w:t>
       </w:r>
     </w:p>
     <w:p>
@@ -269,10 +287,12 @@
         <w:tab/>
       </w:r>
       <w:proofErr w:type="spellStart"/>
+      <w:proofErr w:type="gramStart"/>
       <w:r>
         <w:t>sudo</w:t>
       </w:r>
       <w:proofErr w:type="spellEnd"/>
+      <w:proofErr w:type="gramEnd"/>
       <w:r>
         <w:t xml:space="preserve"> apt-get update</w:t>
       </w:r>
@@ -289,6 +309,7 @@
         <w:tab/>
       </w:r>
       <w:proofErr w:type="spellStart"/>
+      <w:proofErr w:type="gramStart"/>
       <w:r>
         <w:rPr>
           <w:rFonts w:ascii="Helvetica" w:hAnsi="Helvetica" w:cs="Helvetica"/>
@@ -300,6 +321,7 @@
         <w:t>sudo</w:t>
       </w:r>
       <w:proofErr w:type="spellEnd"/>
+      <w:proofErr w:type="gramEnd"/>
       <w:r>
         <w:rPr>
           <w:rFonts w:ascii="Helvetica" w:hAnsi="Helvetica" w:cs="Helvetica"/>
@@ -409,6 +431,7 @@
         </w:rPr>
       </w:pPr>
       <w:proofErr w:type="spellStart"/>
+      <w:proofErr w:type="gramStart"/>
       <w:r>
         <w:rPr>
           <w:rFonts w:eastAsia="Times New Roman" w:cs="Courier New"/>
@@ -416,6 +439,7 @@
         <w:t>sudo</w:t>
       </w:r>
       <w:proofErr w:type="spellEnd"/>
+      <w:proofErr w:type="gramEnd"/>
       <w:r>
         <w:rPr>
           <w:rFonts w:eastAsia="Times New Roman" w:cs="Courier New"/>
@@ -462,27 +486,55 @@
         <w:rPr>
           <w:rFonts w:eastAsia="Times New Roman" w:cs="Courier New"/>
         </w:rPr>
-        <w:t xml:space="preserve">++-dev </w:t>
+        <w:t>++-</w:t>
       </w:r>
       <w:proofErr w:type="spellStart"/>
       <w:r>
         <w:rPr>
           <w:rFonts w:eastAsia="Times New Roman" w:cs="Courier New"/>
         </w:rPr>
-        <w:t>xulrunner</w:t>
+        <w:t>dev</w:t>
       </w:r>
       <w:proofErr w:type="spellEnd"/>
       <w:r>
         <w:rPr>
           <w:rFonts w:eastAsia="Times New Roman" w:cs="Courier New"/>
         </w:rPr>
-        <w:t xml:space="preserve">-dev </w:t>
+        <w:t xml:space="preserve"> </w:t>
       </w:r>
       <w:proofErr w:type="spellStart"/>
       <w:r>
         <w:rPr>
           <w:rFonts w:eastAsia="Times New Roman" w:cs="Courier New"/>
         </w:rPr>
+        <w:t>xulrunner-dev</w:t>
+      </w:r>
+      <w:proofErr w:type="spellEnd"/>
+      <w:r>
+        <w:rPr>
+          <w:rFonts w:eastAsia="Times New Roman" w:cs="Courier New"/>
+        </w:rPr>
+        <w:t xml:space="preserve"> </w:t>
+      </w:r>
+      <w:proofErr w:type="spellStart"/>
+      <w:r>
+        <w:rPr>
+          <w:rFonts w:eastAsia="Times New Roman" w:cs="Courier New"/>
+        </w:rPr>
+        <w:t>libboost-dev</w:t>
+      </w:r>
+      <w:proofErr w:type="spellEnd"/>
+      <w:r>
+        <w:rPr>
+          <w:rFonts w:eastAsia="Times New Roman" w:cs="Courier New"/>
+        </w:rPr>
+        <w:t xml:space="preserve"> </w:t>
+      </w:r>
+      <w:proofErr w:type="spellStart"/>
+      <w:r>
+        <w:rPr>
+          <w:rFonts w:eastAsia="Times New Roman" w:cs="Courier New"/>
+        </w:rPr>
         <w:t>libboost</w:t>
       </w:r>
       <w:proofErr w:type="spellEnd"/>
@@ -490,13 +542,27 @@
         <w:rPr>
           <w:rFonts w:eastAsia="Times New Roman" w:cs="Courier New"/>
         </w:rPr>
-        <w:t xml:space="preserve">-dev </w:t>
+        <w:t>-program-options-</w:t>
       </w:r>
       <w:proofErr w:type="spellStart"/>
       <w:r>
         <w:rPr>
           <w:rFonts w:eastAsia="Times New Roman" w:cs="Courier New"/>
         </w:rPr>
+        <w:t>dev</w:t>
+      </w:r>
+      <w:proofErr w:type="spellEnd"/>
+      <w:r>
+        <w:rPr>
+          <w:rFonts w:eastAsia="Times New Roman" w:cs="Courier New"/>
+        </w:rPr>
+        <w:t xml:space="preserve"> </w:t>
+      </w:r>
+      <w:proofErr w:type="spellStart"/>
+      <w:r>
+        <w:rPr>
+          <w:rFonts w:eastAsia="Times New Roman" w:cs="Courier New"/>
+        </w:rPr>
         <w:t>libboost</w:t>
       </w:r>
       <w:proofErr w:type="spellEnd"/>
@@ -504,50 +570,30 @@
         <w:rPr>
           <w:rFonts w:eastAsia="Times New Roman" w:cs="Courier New"/>
         </w:rPr>
-        <w:t xml:space="preserve">-program-options-dev </w:t>
+        <w:t>-thread-</w:t>
       </w:r>
       <w:proofErr w:type="spellStart"/>
       <w:r>
         <w:rPr>
           <w:rFonts w:eastAsia="Times New Roman" w:cs="Courier New"/>
         </w:rPr>
-        <w:t>libboost</w:t>
+        <w:t>dev</w:t>
       </w:r>
       <w:proofErr w:type="spellEnd"/>
       <w:r>
         <w:rPr>
           <w:rFonts w:eastAsia="Times New Roman" w:cs="Courier New"/>
         </w:rPr>
-        <w:t xml:space="preserve">-thread-dev </w:t>
+        <w:t xml:space="preserve"> </w:t>
       </w:r>
       <w:proofErr w:type="spellStart"/>
       <w:r>
         <w:rPr>
           <w:rFonts w:eastAsia="Times New Roman" w:cs="Courier New"/>
         </w:rPr>
-        <w:t>libboost</w:t>
-      </w:r>
-      <w:proofErr w:type="spellEnd"/>
-      <w:r>
-        <w:rPr>
-          <w:rFonts w:eastAsia="Times New Roman" w:cs="Courier New"/>
-        </w:rPr>
-        <w:t>-</w:t>
-      </w:r>
-      <w:proofErr w:type="spellStart"/>
-      <w:r>
-        <w:rPr>
-          <w:rFonts w:eastAsia="Times New Roman" w:cs="Courier New"/>
-        </w:rPr>
-        <w:t>filesystem</w:t>
-      </w:r>
-      <w:proofErr w:type="spellEnd"/>
-      <w:r>
-        <w:rPr>
-          <w:rFonts w:eastAsia="Times New Roman" w:cs="Courier New"/>
-        </w:rPr>
-        <w:t>-dev</w:t>
-      </w:r>
+        <w:t>libboost-filesystem-dev</w:t>
+      </w:r>
+      <w:proofErr w:type="spellEnd"/>
     </w:p>
     <w:p/>
     <w:p>
@@ -560,6 +606,7 @@
         </w:rPr>
       </w:pPr>
       <w:proofErr w:type="spellStart"/>
+      <w:proofErr w:type="gramStart"/>
       <w:r>
         <w:rPr>
           <w:rStyle w:val="HTMLCode"/>
@@ -570,6 +617,7 @@
         <w:t>git</w:t>
       </w:r>
       <w:proofErr w:type="spellEnd"/>
+      <w:proofErr w:type="gramEnd"/>
       <w:r>
         <w:rPr>
           <w:rStyle w:val="HTMLCode"/>
@@ -590,7 +638,7 @@
           <w:szCs w:val="22"/>
         </w:rPr>
       </w:pPr>
-      <w:proofErr w:type="spellStart"/>
+      <w:proofErr w:type="gramStart"/>
       <w:r>
         <w:rPr>
           <w:rStyle w:val="HTMLCode"/>
@@ -600,7 +648,7 @@
         </w:rPr>
         <w:t>cd</w:t>
       </w:r>
-      <w:proofErr w:type="spellEnd"/>
+      <w:proofErr w:type="gramEnd"/>
       <w:r>
         <w:rPr>
           <w:rStyle w:val="HTMLCode"/>
@@ -632,6 +680,7 @@
         </w:rPr>
       </w:pPr>
       <w:proofErr w:type="spellStart"/>
+      <w:proofErr w:type="gramStart"/>
       <w:r>
         <w:rPr>
           <w:rStyle w:val="HTMLCode"/>
@@ -642,6 +691,7 @@
         <w:t>scons</w:t>
       </w:r>
       <w:proofErr w:type="spellEnd"/>
+      <w:proofErr w:type="gramEnd"/>
     </w:p>
     <w:p/>
     <w:p>
@@ -654,6 +704,7 @@
         </w:rPr>
       </w:pPr>
       <w:proofErr w:type="spellStart"/>
+      <w:proofErr w:type="gramStart"/>
       <w:r>
         <w:rPr>
           <w:rStyle w:val="HTMLCode"/>
@@ -664,6 +715,7 @@
         <w:t>sudo</w:t>
       </w:r>
       <w:proofErr w:type="spellEnd"/>
+      <w:proofErr w:type="gramEnd"/>
       <w:r>
         <w:rPr>
           <w:rStyle w:val="HTMLCode"/>
@@ -711,7 +763,27 @@
           <w:sz w:val="22"/>
           <w:szCs w:val="22"/>
         </w:rPr>
-        <w:t>PATH=$PATH:/opt/mongo/bin/</w:t>
+        <w:t>PATH=$PATH</w:t>
+      </w:r>
+      <w:proofErr w:type="gramStart"/>
+      <w:r>
+        <w:rPr>
+          <w:rStyle w:val="HTMLCode"/>
+          <w:rFonts w:asciiTheme="minorHAnsi" w:hAnsiTheme="minorHAnsi"/>
+          <w:sz w:val="22"/>
+          <w:szCs w:val="22"/>
+        </w:rPr>
+        <w:t>:/</w:t>
+      </w:r>
+      <w:proofErr w:type="gramEnd"/>
+      <w:r>
+        <w:rPr>
+          <w:rStyle w:val="HTMLCode"/>
+          <w:rFonts w:asciiTheme="minorHAnsi" w:hAnsiTheme="minorHAnsi"/>
+          <w:sz w:val="22"/>
+          <w:szCs w:val="22"/>
+        </w:rPr>
+        <w:t>opt/mongo/bin/</w:t>
       </w:r>
     </w:p>
     <w:p>
@@ -724,14 +796,25 @@
           <w:szCs w:val="22"/>
         </w:rPr>
       </w:pPr>
-      <w:r>
-        <w:rPr>
-          <w:rStyle w:val="HTMLCode"/>
-          <w:rFonts w:asciiTheme="minorHAnsi" w:hAnsiTheme="minorHAnsi"/>
-          <w:sz w:val="22"/>
-          <w:szCs w:val="22"/>
-        </w:rPr>
-        <w:t>export PATH</w:t>
+      <w:proofErr w:type="gramStart"/>
+      <w:r>
+        <w:rPr>
+          <w:rStyle w:val="HTMLCode"/>
+          <w:rFonts w:asciiTheme="minorHAnsi" w:hAnsiTheme="minorHAnsi"/>
+          <w:sz w:val="22"/>
+          <w:szCs w:val="22"/>
+        </w:rPr>
+        <w:t>export</w:t>
+      </w:r>
+      <w:proofErr w:type="gramEnd"/>
+      <w:r>
+        <w:rPr>
+          <w:rStyle w:val="HTMLCode"/>
+          <w:rFonts w:asciiTheme="minorHAnsi" w:hAnsiTheme="minorHAnsi"/>
+          <w:sz w:val="22"/>
+          <w:szCs w:val="22"/>
+        </w:rPr>
+        <w:t xml:space="preserve"> PATH</w:t>
       </w:r>
     </w:p>
     <w:p>
@@ -755,14 +838,25 @@
           <w:szCs w:val="22"/>
         </w:rPr>
       </w:pPr>
-      <w:r>
-        <w:rPr>
-          <w:rStyle w:val="HTMLCode"/>
-          <w:rFonts w:asciiTheme="minorHAnsi" w:hAnsiTheme="minorHAnsi"/>
-          <w:sz w:val="22"/>
-          <w:szCs w:val="22"/>
-        </w:rPr>
-        <w:t>now create data directory for Mongo:</w:t>
+      <w:proofErr w:type="gramStart"/>
+      <w:r>
+        <w:rPr>
+          <w:rStyle w:val="HTMLCode"/>
+          <w:rFonts w:asciiTheme="minorHAnsi" w:hAnsiTheme="minorHAnsi"/>
+          <w:sz w:val="22"/>
+          <w:szCs w:val="22"/>
+        </w:rPr>
+        <w:t>now</w:t>
+      </w:r>
+      <w:proofErr w:type="gramEnd"/>
+      <w:r>
+        <w:rPr>
+          <w:rStyle w:val="HTMLCode"/>
+          <w:rFonts w:asciiTheme="minorHAnsi" w:hAnsiTheme="minorHAnsi"/>
+          <w:sz w:val="22"/>
+          <w:szCs w:val="22"/>
+        </w:rPr>
+        <w:t xml:space="preserve"> create data directory for Mongo:</w:t>
       </w:r>
     </w:p>
     <w:p>
@@ -852,7 +946,7 @@
         </w:rPr>
         <w:tab/>
       </w:r>
-      <w:proofErr w:type="spellStart"/>
+      <w:proofErr w:type="gramStart"/>
       <w:r>
         <w:rPr>
           <w:rFonts w:asciiTheme="minorHAnsi" w:hAnsiTheme="minorHAnsi"/>
@@ -861,7 +955,7 @@
         </w:rPr>
         <w:t>cd</w:t>
       </w:r>
-      <w:proofErr w:type="spellEnd"/>
+      <w:proofErr w:type="gramEnd"/>
       <w:r>
         <w:rPr>
           <w:rFonts w:asciiTheme="minorHAnsi" w:hAnsiTheme="minorHAnsi"/>
@@ -897,6 +991,7 @@
         <w:tab/>
       </w:r>
       <w:proofErr w:type="spellStart"/>
+      <w:proofErr w:type="gramStart"/>
       <w:r>
         <w:rPr>
           <w:rFonts w:asciiTheme="minorHAnsi" w:hAnsiTheme="minorHAnsi"/>
@@ -906,6 +1001,7 @@
         <w:t>sudo</w:t>
       </w:r>
       <w:proofErr w:type="spellEnd"/>
+      <w:proofErr w:type="gramEnd"/>
       <w:r>
         <w:rPr>
           <w:rFonts w:asciiTheme="minorHAnsi" w:hAnsiTheme="minorHAnsi"/>
@@ -930,8 +1026,18 @@
           <w:sz w:val="22"/>
           <w:szCs w:val="22"/>
         </w:rPr>
-        <w:t>\db</w:t>
-      </w:r>
+        <w:t>\</w:t>
+      </w:r>
+      <w:proofErr w:type="spellStart"/>
+      <w:r>
+        <w:rPr>
+          <w:rFonts w:asciiTheme="minorHAnsi" w:hAnsiTheme="minorHAnsi"/>
+          <w:sz w:val="22"/>
+          <w:szCs w:val="22"/>
+        </w:rPr>
+        <w:t>db</w:t>
+      </w:r>
+      <w:proofErr w:type="spellEnd"/>
     </w:p>
     <w:p>
       <w:pPr>
@@ -942,13 +1048,23 @@
           <w:szCs w:val="22"/>
         </w:rPr>
       </w:pPr>
-      <w:r>
-        <w:rPr>
-          <w:rFonts w:asciiTheme="minorHAnsi" w:hAnsiTheme="minorHAnsi"/>
-          <w:sz w:val="22"/>
-          <w:szCs w:val="22"/>
-        </w:rPr>
-        <w:t xml:space="preserve">then: </w:t>
+      <w:proofErr w:type="gramStart"/>
+      <w:r>
+        <w:rPr>
+          <w:rFonts w:asciiTheme="minorHAnsi" w:hAnsiTheme="minorHAnsi"/>
+          <w:sz w:val="22"/>
+          <w:szCs w:val="22"/>
+        </w:rPr>
+        <w:t>then</w:t>
+      </w:r>
+      <w:proofErr w:type="gramEnd"/>
+      <w:r>
+        <w:rPr>
+          <w:rFonts w:asciiTheme="minorHAnsi" w:hAnsiTheme="minorHAnsi"/>
+          <w:sz w:val="22"/>
+          <w:szCs w:val="22"/>
+        </w:rPr>
+        <w:t xml:space="preserve">: </w:t>
       </w:r>
       <w:r>
         <w:rPr>
@@ -1000,8 +1116,18 @@
           <w:sz w:val="22"/>
           <w:szCs w:val="22"/>
         </w:rPr>
-        <w:t xml:space="preserve"> 777 /data/db</w:t>
-      </w:r>
+        <w:t xml:space="preserve"> 777 /data/</w:t>
+      </w:r>
+      <w:proofErr w:type="spellStart"/>
+      <w:r>
+        <w:rPr>
+          <w:rFonts w:asciiTheme="minorHAnsi" w:hAnsiTheme="minorHAnsi"/>
+          <w:sz w:val="22"/>
+          <w:szCs w:val="22"/>
+        </w:rPr>
+        <w:t>db</w:t>
+      </w:r>
+      <w:proofErr w:type="spellEnd"/>
     </w:p>
     <w:p>
       <w:pPr>
@@ -1047,8 +1173,13 @@
       </w:r>
     </w:p>
     <w:p>
-      <w:r>
-        <w:t xml:space="preserve">From  here:  </w:t>
+      <w:proofErr w:type="gramStart"/>
+      <w:r>
+        <w:t>From  here</w:t>
+      </w:r>
+      <w:proofErr w:type="gramEnd"/>
+      <w:r>
+        <w:t xml:space="preserve">:  </w:t>
       </w:r>
       <w:hyperlink r:id="rId4" w:tgtFrame="_parent" w:tooltip="https://github.com/nathanjohnson320/node_arm" w:history="1">
         <w:r>
@@ -1071,6 +1202,7 @@
         </w:rPr>
       </w:pPr>
       <w:proofErr w:type="spellStart"/>
+      <w:proofErr w:type="gramStart"/>
       <w:r>
         <w:rPr>
           <w:rStyle w:val="HTMLCode"/>
@@ -1081,6 +1213,7 @@
         <w:t>wget</w:t>
       </w:r>
       <w:proofErr w:type="spellEnd"/>
+      <w:proofErr w:type="gramEnd"/>
       <w:r>
         <w:rPr>
           <w:rStyle w:val="HTMLCode"/>
@@ -1113,6 +1246,7 @@
         </w:rPr>
       </w:pPr>
       <w:proofErr w:type="spellStart"/>
+      <w:proofErr w:type="gramStart"/>
       <w:r>
         <w:rPr>
           <w:rStyle w:val="HTMLCode"/>
@@ -1123,6 +1257,7 @@
         <w:t>sudo</w:t>
       </w:r>
       <w:proofErr w:type="spellEnd"/>
+      <w:proofErr w:type="gramEnd"/>
       <w:r>
         <w:rPr>
           <w:rStyle w:val="HTMLCode"/>
@@ -1170,8 +1305,19 @@
           <w:sz w:val="22"/>
           <w:szCs w:val="22"/>
         </w:rPr>
-        <w:t xml:space="preserve"> node_latest_armhf.deb</w:t>
-      </w:r>
+        <w:t xml:space="preserve"> </w:t>
+      </w:r>
+      <w:proofErr w:type="spellStart"/>
+      <w:r>
+        <w:rPr>
+          <w:rStyle w:val="HTMLCode"/>
+          <w:rFonts w:asciiTheme="minorHAnsi" w:hAnsiTheme="minorHAnsi"/>
+          <w:sz w:val="22"/>
+          <w:szCs w:val="22"/>
+        </w:rPr>
+        <w:t>node_latest_armhf.deb</w:t>
+      </w:r>
+      <w:proofErr w:type="spellEnd"/>
     </w:p>
     <w:p>
       <w:pPr>
@@ -1214,14 +1360,25 @@
           <w:szCs w:val="22"/>
         </w:rPr>
       </w:pPr>
-      <w:r>
-        <w:rPr>
-          <w:rStyle w:val="HTMLCode"/>
-          <w:rFonts w:asciiTheme="minorHAnsi" w:hAnsiTheme="minorHAnsi"/>
-          <w:sz w:val="22"/>
-          <w:szCs w:val="22"/>
-        </w:rPr>
-        <w:t>node -v</w:t>
+      <w:proofErr w:type="gramStart"/>
+      <w:r>
+        <w:rPr>
+          <w:rStyle w:val="HTMLCode"/>
+          <w:rFonts w:asciiTheme="minorHAnsi" w:hAnsiTheme="minorHAnsi"/>
+          <w:sz w:val="22"/>
+          <w:szCs w:val="22"/>
+        </w:rPr>
+        <w:t>node</w:t>
+      </w:r>
+      <w:proofErr w:type="gramEnd"/>
+      <w:r>
+        <w:rPr>
+          <w:rStyle w:val="HTMLCode"/>
+          <w:rFonts w:asciiTheme="minorHAnsi" w:hAnsiTheme="minorHAnsi"/>
+          <w:sz w:val="22"/>
+          <w:szCs w:val="22"/>
+        </w:rPr>
+        <w:t xml:space="preserve"> -v</w:t>
       </w:r>
     </w:p>
     <w:p>
@@ -1341,6 +1498,7 @@
           <w:sz w:val="28"/>
           <w:szCs w:val="28"/>
         </w:rPr>
+        <w:lastRenderedPageBreak/>
         <w:t xml:space="preserve">4. Remote </w:t>
       </w:r>
       <w:proofErr w:type="spellStart"/>
@@ -1372,6 +1530,7 @@
         </w:rPr>
       </w:pPr>
       <w:proofErr w:type="spellStart"/>
+      <w:proofErr w:type="gramStart"/>
       <w:r>
         <w:rPr>
           <w:rFonts w:asciiTheme="minorHAnsi" w:hAnsiTheme="minorHAnsi"/>
@@ -1381,6 +1540,7 @@
         <w:t>sudo</w:t>
       </w:r>
       <w:proofErr w:type="spellEnd"/>
+      <w:proofErr w:type="gramEnd"/>
       <w:r>
         <w:rPr>
           <w:rFonts w:asciiTheme="minorHAnsi" w:hAnsiTheme="minorHAnsi"/>
@@ -1478,6 +1638,7 @@
         </w:rPr>
       </w:pPr>
       <w:proofErr w:type="spellStart"/>
+      <w:proofErr w:type="gramStart"/>
       <w:r>
         <w:rPr>
           <w:rFonts w:eastAsia="Times New Roman" w:cs="Courier New"/>
@@ -1486,6 +1647,7 @@
         <w:t>git</w:t>
       </w:r>
       <w:proofErr w:type="spellEnd"/>
+      <w:proofErr w:type="gramEnd"/>
       <w:r>
         <w:rPr>
           <w:rFonts w:eastAsia="Times New Roman" w:cs="Courier New"/>
@@ -1531,7 +1693,7 @@
           <w:color w:val="151515"/>
         </w:rPr>
       </w:pPr>
-      <w:proofErr w:type="spellStart"/>
+      <w:proofErr w:type="gramStart"/>
       <w:r>
         <w:rPr>
           <w:rFonts w:eastAsia="Times New Roman" w:cs="Courier New"/>
@@ -1539,7 +1701,7 @@
         </w:rPr>
         <w:t>cd</w:t>
       </w:r>
-      <w:proofErr w:type="spellEnd"/>
+      <w:proofErr w:type="gramEnd"/>
       <w:r>
         <w:rPr>
           <w:rFonts w:eastAsia="Times New Roman" w:cs="Courier New"/>
@@ -1599,6 +1761,7 @@
         </w:rPr>
       </w:pPr>
       <w:proofErr w:type="spellStart"/>
+      <w:proofErr w:type="gramStart"/>
       <w:r>
         <w:rPr>
           <w:rFonts w:eastAsia="Times New Roman" w:cs="Courier New"/>
@@ -1607,6 +1770,7 @@
         <w:t>npm</w:t>
       </w:r>
       <w:proofErr w:type="spellEnd"/>
+      <w:proofErr w:type="gramEnd"/>
       <w:r>
         <w:rPr>
           <w:rFonts w:eastAsia="Times New Roman" w:cs="Courier New"/>
@@ -1703,23 +1867,23 @@
           <w:rFonts w:eastAsia="Times New Roman" w:cs="Courier New"/>
           <w:color w:val="151515"/>
         </w:rPr>
-        <w:t>To pull(update)</w:t>
-      </w:r>
-      <w:proofErr w:type="spellStart"/>
+        <w:t xml:space="preserve">To </w:t>
+      </w:r>
+      <w:proofErr w:type="gramStart"/>
       <w:r>
         <w:rPr>
           <w:rFonts w:eastAsia="Times New Roman" w:cs="Courier New"/>
           <w:color w:val="151515"/>
         </w:rPr>
-        <w:t>cd</w:t>
-      </w:r>
-      <w:proofErr w:type="spellEnd"/>
+        <w:t>pull(</w:t>
+      </w:r>
+      <w:proofErr w:type="gramEnd"/>
       <w:r>
         <w:rPr>
           <w:rFonts w:eastAsia="Times New Roman" w:cs="Courier New"/>
           <w:color w:val="151515"/>
         </w:rPr>
-        <w:t xml:space="preserve">  the code:</w:t>
+        <w:t>update)cd  the code:</w:t>
       </w:r>
     </w:p>
     <w:p>
@@ -1750,6 +1914,7 @@
         </w:rPr>
       </w:pPr>
       <w:proofErr w:type="spellStart"/>
+      <w:proofErr w:type="gramStart"/>
       <w:r>
         <w:rPr>
           <w:rFonts w:eastAsia="Times New Roman" w:cs="Courier New"/>
@@ -1758,6 +1923,7 @@
         <w:t>git</w:t>
       </w:r>
       <w:proofErr w:type="spellEnd"/>
+      <w:proofErr w:type="gramEnd"/>
       <w:r>
         <w:rPr>
           <w:rFonts w:eastAsia="Times New Roman" w:cs="Courier New"/>
@@ -1856,6 +2022,7 @@
         <w:t xml:space="preserve">$ </w:t>
       </w:r>
       <w:proofErr w:type="spellStart"/>
+      <w:proofErr w:type="gramStart"/>
       <w:r>
         <w:rPr>
           <w:rStyle w:val="Strong"/>
@@ -1866,6 +2033,7 @@
         <w:t>sudo</w:t>
       </w:r>
       <w:proofErr w:type="spellEnd"/>
+      <w:proofErr w:type="gramEnd"/>
       <w:r>
         <w:rPr>
           <w:rStyle w:val="Strong"/>
@@ -1893,7 +2061,27 @@
           <w:sz w:val="22"/>
           <w:szCs w:val="22"/>
         </w:rPr>
-        <w:t xml:space="preserve"> /etc/network/interfaces</w:t>
+        <w:t xml:space="preserve"> /</w:t>
+      </w:r>
+      <w:proofErr w:type="spellStart"/>
+      <w:r>
+        <w:rPr>
+          <w:rStyle w:val="Strong"/>
+          <w:rFonts w:asciiTheme="minorHAnsi" w:hAnsiTheme="minorHAnsi"/>
+          <w:sz w:val="22"/>
+          <w:szCs w:val="22"/>
+        </w:rPr>
+        <w:t>etc</w:t>
+      </w:r>
+      <w:proofErr w:type="spellEnd"/>
+      <w:r>
+        <w:rPr>
+          <w:rStyle w:val="Strong"/>
+          <w:rFonts w:asciiTheme="minorHAnsi" w:hAnsiTheme="minorHAnsi"/>
+          <w:sz w:val="22"/>
+          <w:szCs w:val="22"/>
+        </w:rPr>
+        <w:t>/network/interfaces</w:t>
       </w:r>
     </w:p>
     <w:p>
@@ -1942,6 +2130,7 @@
         </w:rPr>
       </w:pPr>
       <w:proofErr w:type="spellStart"/>
+      <w:proofErr w:type="gramStart"/>
       <w:r>
         <w:rPr>
           <w:rStyle w:val="Emphasis"/>
@@ -1954,6 +2143,7 @@
         <w:t>iface</w:t>
       </w:r>
       <w:proofErr w:type="spellEnd"/>
+      <w:proofErr w:type="gramEnd"/>
       <w:r>
         <w:rPr>
           <w:rStyle w:val="Emphasis"/>
@@ -2012,6 +2202,7 @@
           <w:szCs w:val="22"/>
         </w:rPr>
       </w:pPr>
+      <w:proofErr w:type="gramStart"/>
       <w:r>
         <w:rPr>
           <w:rFonts w:asciiTheme="minorHAnsi" w:hAnsiTheme="minorHAnsi"/>
@@ -2020,6 +2211,7 @@
         </w:rPr>
         <w:t>to</w:t>
       </w:r>
+      <w:proofErr w:type="gramEnd"/>
     </w:p>
     <w:p>
       <w:pPr>
@@ -2031,6 +2223,7 @@
         </w:rPr>
       </w:pPr>
       <w:proofErr w:type="spellStart"/>
+      <w:proofErr w:type="gramStart"/>
       <w:r>
         <w:rPr>
           <w:rStyle w:val="Emphasis"/>
@@ -2043,6 +2236,7 @@
         <w:t>iface</w:t>
       </w:r>
       <w:proofErr w:type="spellEnd"/>
+      <w:proofErr w:type="gramEnd"/>
       <w:r>
         <w:rPr>
           <w:rStyle w:val="Emphasis"/>
@@ -2124,33 +2318,55 @@
       </w:r>
     </w:p>
     <w:p>
-      <w:r>
-        <w:t>address 192.168.2.11</w:t>
-      </w:r>
-    </w:p>
-    <w:p>
-      <w:proofErr w:type="spellStart"/>
+      <w:proofErr w:type="gramStart"/>
+      <w:r>
+        <w:t>address</w:t>
+      </w:r>
+      <w:proofErr w:type="gramEnd"/>
+      <w:r>
+        <w:t xml:space="preserve"> 192.168.2.11</w:t>
+      </w:r>
+    </w:p>
+    <w:p>
+      <w:proofErr w:type="spellStart"/>
+      <w:proofErr w:type="gramStart"/>
       <w:r>
         <w:t>netmask</w:t>
       </w:r>
       <w:proofErr w:type="spellEnd"/>
+      <w:proofErr w:type="gramEnd"/>
       <w:r>
         <w:t xml:space="preserve"> 255.255.255.0</w:t>
       </w:r>
     </w:p>
     <w:p>
-      <w:r>
-        <w:t>network 192.168.2.0</w:t>
-      </w:r>
-    </w:p>
-    <w:p>
-      <w:r>
-        <w:t>broadcast 192.168.2.255</w:t>
-      </w:r>
-    </w:p>
-    <w:p>
-      <w:r>
-        <w:t>gateway 192.168.2.200</w:t>
+      <w:proofErr w:type="gramStart"/>
+      <w:r>
+        <w:t>network</w:t>
+      </w:r>
+      <w:proofErr w:type="gramEnd"/>
+      <w:r>
+        <w:t xml:space="preserve"> 192.168.2.0</w:t>
+      </w:r>
+    </w:p>
+    <w:p>
+      <w:proofErr w:type="gramStart"/>
+      <w:r>
+        <w:t>broadcast</w:t>
+      </w:r>
+      <w:proofErr w:type="gramEnd"/>
+      <w:r>
+        <w:t xml:space="preserve"> 192.168.2.255</w:t>
+      </w:r>
+    </w:p>
+    <w:p>
+      <w:proofErr w:type="gramStart"/>
+      <w:r>
+        <w:t>gateway</w:t>
+      </w:r>
+      <w:proofErr w:type="gramEnd"/>
+      <w:r>
+        <w:t xml:space="preserve"> 192.168.2.200</w:t>
       </w:r>
     </w:p>
     <w:p/>
@@ -2168,6 +2384,7 @@
           <w:sz w:val="28"/>
           <w:szCs w:val="28"/>
         </w:rPr>
+        <w:lastRenderedPageBreak/>
         <w:t xml:space="preserve">7. </w:t>
       </w:r>
       <w:proofErr w:type="spellStart"/>
@@ -2187,8 +2404,13 @@
       </w:r>
     </w:p>
     <w:p>
-      <w:r>
-        <w:t xml:space="preserve">create file:   </w:t>
+      <w:proofErr w:type="gramStart"/>
+      <w:r>
+        <w:t>create</w:t>
+      </w:r>
+      <w:proofErr w:type="gramEnd"/>
+      <w:r>
+        <w:t xml:space="preserve"> file:   </w:t>
       </w:r>
       <w:proofErr w:type="spellStart"/>
       <w:r>
@@ -2204,52 +2426,52 @@
       </w:r>
       <w:proofErr w:type="spellEnd"/>
       <w:r>
-        <w:t xml:space="preserve"> /etc/</w:t>
+        <w:t xml:space="preserve"> /etc/init.d/autorun.sh</w:t>
+      </w:r>
+    </w:p>
+    <w:p>
+      <w:proofErr w:type="gramStart"/>
+      <w:r>
+        <w:t>copy</w:t>
+      </w:r>
+      <w:proofErr w:type="gramEnd"/>
+      <w:r>
+        <w:t xml:space="preserve"> contents below dashed line and save it</w:t>
+      </w:r>
+    </w:p>
+    <w:p>
+      <w:r>
+        <w:t xml:space="preserve">Then: </w:t>
+      </w:r>
+      <w:r>
+        <w:tab/>
+        <w:t>cd /</w:t>
+      </w:r>
+      <w:proofErr w:type="spellStart"/>
+      <w:r>
+        <w:t>etc</w:t>
+      </w:r>
+      <w:proofErr w:type="spellEnd"/>
+      <w:r>
+        <w:t>/</w:t>
       </w:r>
       <w:proofErr w:type="spellStart"/>
       <w:r>
         <w:t>init.d</w:t>
       </w:r>
       <w:proofErr w:type="spellEnd"/>
-      <w:r>
-        <w:t>/autorun.sh</w:t>
-      </w:r>
-    </w:p>
-    <w:p>
-      <w:r>
-        <w:t>copy contents below dashed line and save it</w:t>
-      </w:r>
-    </w:p>
-    <w:p>
-      <w:r>
-        <w:t xml:space="preserve">Then: </w:t>
-      </w:r>
+    </w:p>
+    <w:p>
       <w:r>
         <w:tab/>
       </w:r>
       <w:proofErr w:type="spellStart"/>
-      <w:r>
-        <w:t>cd</w:t>
-      </w:r>
-      <w:proofErr w:type="spellEnd"/>
-      <w:r>
-        <w:t xml:space="preserve"> /etc/</w:t>
-      </w:r>
-      <w:proofErr w:type="spellStart"/>
-      <w:r>
-        <w:t>init.d</w:t>
-      </w:r>
-      <w:proofErr w:type="spellEnd"/>
-    </w:p>
-    <w:p>
-      <w:r>
-        <w:tab/>
-      </w:r>
-      <w:proofErr w:type="spellStart"/>
+      <w:proofErr w:type="gramStart"/>
       <w:r>
         <w:t>sudo</w:t>
       </w:r>
       <w:proofErr w:type="spellEnd"/>
+      <w:proofErr w:type="gramEnd"/>
       <w:r>
         <w:t xml:space="preserve"> </w:t>
       </w:r>
@@ -2320,9 +2542,9 @@
           <w:szCs w:val="22"/>
           <w:bdr w:val="none" w:sz="0" w:space="0" w:color="auto" w:frame="1"/>
         </w:rPr>
-        <w:t xml:space="preserve"> autorun.sh defaults  --&gt;&gt; makes </w:t>
-      </w:r>
-      <w:proofErr w:type="spellStart"/>
+        <w:t xml:space="preserve"> autorun.sh </w:t>
+      </w:r>
+      <w:proofErr w:type="gramStart"/>
       <w:r>
         <w:rPr>
           <w:rStyle w:val="HTMLCode"/>
@@ -2332,6 +2554,30 @@
           <w:szCs w:val="22"/>
           <w:bdr w:val="none" w:sz="0" w:space="0" w:color="auto" w:frame="1"/>
         </w:rPr>
+        <w:t>defaults  --</w:t>
+      </w:r>
+      <w:proofErr w:type="gramEnd"/>
+      <w:r>
+        <w:rPr>
+          <w:rStyle w:val="HTMLCode"/>
+          <w:rFonts w:asciiTheme="minorHAnsi" w:eastAsiaTheme="minorHAnsi" w:hAnsiTheme="minorHAnsi" w:cs="Consolas"/>
+          <w:color w:val="222222"/>
+          <w:sz w:val="22"/>
+          <w:szCs w:val="22"/>
+          <w:bdr w:val="none" w:sz="0" w:space="0" w:color="auto" w:frame="1"/>
+        </w:rPr>
+        <w:t xml:space="preserve">&gt;&gt; makes </w:t>
+      </w:r>
+      <w:proofErr w:type="spellStart"/>
+      <w:r>
+        <w:rPr>
+          <w:rStyle w:val="HTMLCode"/>
+          <w:rFonts w:asciiTheme="minorHAnsi" w:eastAsiaTheme="minorHAnsi" w:hAnsiTheme="minorHAnsi" w:cs="Consolas"/>
+          <w:color w:val="222222"/>
+          <w:sz w:val="22"/>
+          <w:szCs w:val="22"/>
+          <w:bdr w:val="none" w:sz="0" w:space="0" w:color="auto" w:frame="1"/>
+        </w:rPr>
         <w:t>autostart</w:t>
       </w:r>
       <w:proofErr w:type="spellEnd"/>
@@ -2345,8 +2591,13 @@
       <w:pPr>
         <w:spacing w:after="0"/>
       </w:pPr>
-      <w:r>
-        <w:t>#!/bin/bash</w:t>
+      <w:proofErr w:type="gramStart"/>
+      <w:r>
+        <w:t>#!/</w:t>
+      </w:r>
+      <w:proofErr w:type="gramEnd"/>
+      <w:r>
+        <w:t>bin/bash</w:t>
       </w:r>
     </w:p>
     <w:p>
@@ -2446,8 +2697,21 @@
       <w:pPr>
         <w:spacing w:after="0"/>
       </w:pPr>
-      <w:r>
-        <w:t>if [ -f  /data/db/</w:t>
+      <w:proofErr w:type="gramStart"/>
+      <w:r>
+        <w:t>if</w:t>
+      </w:r>
+      <w:proofErr w:type="gramEnd"/>
+      <w:r>
+        <w:t xml:space="preserve"> [ -f  /data/</w:t>
+      </w:r>
+      <w:proofErr w:type="spellStart"/>
+      <w:r>
+        <w:t>db</w:t>
+      </w:r>
+      <w:proofErr w:type="spellEnd"/>
+      <w:r>
+        <w:t>/</w:t>
       </w:r>
       <w:proofErr w:type="spellStart"/>
       <w:r>
@@ -2462,9 +2726,11 @@
       <w:pPr>
         <w:spacing w:after="0"/>
       </w:pPr>
+      <w:proofErr w:type="gramStart"/>
       <w:r>
         <w:t>then</w:t>
       </w:r>
+      <w:proofErr w:type="gramEnd"/>
     </w:p>
     <w:p>
       <w:pPr>
@@ -2474,12 +2740,25 @@
         <w:t xml:space="preserve">        </w:t>
       </w:r>
       <w:proofErr w:type="spellStart"/>
+      <w:proofErr w:type="gramStart"/>
       <w:r>
         <w:t>rm</w:t>
       </w:r>
       <w:proofErr w:type="spellEnd"/>
       <w:r>
-        <w:t xml:space="preserve">  /data/db/</w:t>
+        <w:t xml:space="preserve">  /</w:t>
+      </w:r>
+      <w:proofErr w:type="gramEnd"/>
+      <w:r>
+        <w:t>data/</w:t>
+      </w:r>
+      <w:proofErr w:type="spellStart"/>
+      <w:r>
+        <w:t>db</w:t>
+      </w:r>
+      <w:proofErr w:type="spellEnd"/>
+      <w:r>
+        <w:t>/</w:t>
       </w:r>
       <w:proofErr w:type="spellStart"/>
       <w:r>
@@ -2492,9 +2771,14 @@
         <w:spacing w:after="0"/>
       </w:pPr>
       <w:r>
-        <w:t xml:space="preserve">        echo  "</w:t>
-      </w:r>
-      <w:proofErr w:type="spellStart"/>
+        <w:t xml:space="preserve">        </w:t>
+      </w:r>
+      <w:proofErr w:type="gramStart"/>
+      <w:r>
+        <w:t>echo  "</w:t>
+      </w:r>
+      <w:proofErr w:type="spellStart"/>
+      <w:proofErr w:type="gramEnd"/>
       <w:r>
         <w:t>Mongod.lock</w:t>
       </w:r>
@@ -2507,18 +2791,25 @@
       <w:pPr>
         <w:spacing w:after="0"/>
       </w:pPr>
+      <w:proofErr w:type="gramStart"/>
       <w:r>
         <w:t>else</w:t>
       </w:r>
+      <w:proofErr w:type="gramEnd"/>
     </w:p>
     <w:p>
       <w:pPr>
         <w:spacing w:after="0"/>
       </w:pPr>
       <w:r>
-        <w:t xml:space="preserve">        echo  "</w:t>
-      </w:r>
-      <w:proofErr w:type="spellStart"/>
+        <w:t xml:space="preserve">        </w:t>
+      </w:r>
+      <w:proofErr w:type="gramStart"/>
+      <w:r>
+        <w:t>echo  "</w:t>
+      </w:r>
+      <w:proofErr w:type="spellStart"/>
+      <w:proofErr w:type="gramEnd"/>
       <w:r>
         <w:t>Mongod.lock</w:t>
       </w:r>
@@ -2531,11 +2822,11 @@
       <w:pPr>
         <w:spacing w:after="0"/>
       </w:pPr>
-      <w:proofErr w:type="spellStart"/>
+      <w:proofErr w:type="gramStart"/>
       <w:r>
         <w:t>fi</w:t>
       </w:r>
-      <w:proofErr w:type="spellEnd"/>
+      <w:proofErr w:type="gramEnd"/>
     </w:p>
     <w:p>
       <w:pPr>
@@ -2562,8 +2853,13 @@
       <w:pPr>
         <w:spacing w:after="0"/>
       </w:pPr>
-      <w:r>
-        <w:t>echo "Started Mongo"</w:t>
+      <w:proofErr w:type="gramStart"/>
+      <w:r>
+        <w:t>echo</w:t>
+      </w:r>
+      <w:proofErr w:type="gramEnd"/>
+      <w:r>
+        <w:t xml:space="preserve"> "Started Mongo"</w:t>
       </w:r>
     </w:p>
     <w:p>
@@ -2626,8 +2922,13 @@
       <w:pPr>
         <w:spacing w:after="0"/>
       </w:pPr>
-      <w:r>
-        <w:t>echo  "Started Node"</w:t>
+      <w:proofErr w:type="gramStart"/>
+      <w:r>
+        <w:t>echo  "</w:t>
+      </w:r>
+      <w:proofErr w:type="gramEnd"/>
+      <w:r>
+        <w:t>Started Node"</w:t>
       </w:r>
     </w:p>
     <w:p>
@@ -2650,6 +2951,7 @@
           <w:sz w:val="28"/>
           <w:szCs w:val="28"/>
         </w:rPr>
+        <w:lastRenderedPageBreak/>
         <w:t>8. Create Image</w:t>
       </w:r>
     </w:p>
@@ -2674,6 +2976,7 @@
         </w:rPr>
       </w:pPr>
       <w:proofErr w:type="spellStart"/>
+      <w:proofErr w:type="gramStart"/>
       <w:r>
         <w:rPr>
           <w:rStyle w:val="HTMLCode"/>
@@ -2684,6 +2987,7 @@
         <w:t>git</w:t>
       </w:r>
       <w:proofErr w:type="spellEnd"/>
+      <w:proofErr w:type="gramEnd"/>
       <w:r>
         <w:rPr>
           <w:rStyle w:val="HTMLCode"/>
@@ -2704,7 +3008,7 @@
           <w:szCs w:val="22"/>
         </w:rPr>
       </w:pPr>
-      <w:proofErr w:type="spellStart"/>
+      <w:proofErr w:type="gramStart"/>
       <w:r>
         <w:rPr>
           <w:rStyle w:val="HTMLCode"/>
@@ -2714,7 +3018,7 @@
         </w:rPr>
         <w:t>cd</w:t>
       </w:r>
-      <w:proofErr w:type="spellEnd"/>
+      <w:proofErr w:type="gramEnd"/>
       <w:r>
         <w:rPr>
           <w:rStyle w:val="HTMLCode"/>
@@ -2749,14 +3053,27 @@
       <w:pPr>
         <w:pStyle w:val="HTMLPreformatted"/>
       </w:pPr>
-      <w:r>
-        <w:rPr>
-          <w:rStyle w:val="HTMLCode"/>
-          <w:rFonts w:asciiTheme="minorHAnsi" w:hAnsiTheme="minorHAnsi"/>
-          <w:sz w:val="22"/>
-          <w:szCs w:val="22"/>
-        </w:rPr>
-        <w:t xml:space="preserve">cp </w:t>
+      <w:proofErr w:type="spellStart"/>
+      <w:proofErr w:type="gramStart"/>
+      <w:r>
+        <w:rPr>
+          <w:rStyle w:val="HTMLCode"/>
+          <w:rFonts w:asciiTheme="minorHAnsi" w:hAnsiTheme="minorHAnsi"/>
+          <w:sz w:val="22"/>
+          <w:szCs w:val="22"/>
+        </w:rPr>
+        <w:t>cp</w:t>
+      </w:r>
+      <w:proofErr w:type="spellEnd"/>
+      <w:proofErr w:type="gramEnd"/>
+      <w:r>
+        <w:rPr>
+          <w:rStyle w:val="HTMLCode"/>
+          <w:rFonts w:asciiTheme="minorHAnsi" w:hAnsiTheme="minorHAnsi"/>
+          <w:sz w:val="22"/>
+          <w:szCs w:val="22"/>
+        </w:rPr>
+        <w:t xml:space="preserve"> </w:t>
       </w:r>
       <w:proofErr w:type="spellStart"/>
       <w:r>
@@ -2820,6 +3137,7 @@
         </w:rPr>
       </w:pPr>
       <w:proofErr w:type="spellStart"/>
+      <w:proofErr w:type="gramStart"/>
       <w:r>
         <w:rPr>
           <w:rStyle w:val="HTMLCode"/>
@@ -2830,6 +3148,7 @@
         <w:t>sudo</w:t>
       </w:r>
       <w:proofErr w:type="spellEnd"/>
+      <w:proofErr w:type="gramEnd"/>
       <w:r>
         <w:rPr>
           <w:rStyle w:val="HTMLCode"/>
@@ -3024,10 +3343,12 @@
     </w:p>
     <w:p>
       <w:proofErr w:type="spellStart"/>
+      <w:proofErr w:type="gramStart"/>
       <w:r>
         <w:t>sudo</w:t>
       </w:r>
       <w:proofErr w:type="spellEnd"/>
+      <w:proofErr w:type="gramEnd"/>
       <w:r>
         <w:t xml:space="preserve"> </w:t>
       </w:r>
@@ -3042,20 +3363,22 @@
     </w:p>
     <w:p>
       <w:proofErr w:type="spellStart"/>
+      <w:proofErr w:type="gramStart"/>
       <w:r>
         <w:t>sudo</w:t>
       </w:r>
       <w:proofErr w:type="spellEnd"/>
+      <w:proofErr w:type="gramEnd"/>
       <w:r>
         <w:t xml:space="preserve"> apt-get install </w:t>
       </w:r>
       <w:proofErr w:type="spellStart"/>
       <w:r>
-        <w:t>libudev</w:t>
-      </w:r>
-      <w:proofErr w:type="spellEnd"/>
-      <w:r>
-        <w:t>-dev libusb-1.0-0-dev</w:t>
+        <w:t>libudev-dev</w:t>
+      </w:r>
+      <w:proofErr w:type="spellEnd"/>
+      <w:r>
+        <w:t xml:space="preserve"> libusb-1.0-0-dev</w:t>
       </w:r>
     </w:p>
     <w:p/>
@@ -3166,51 +3489,50 @@
           <w:color w:val="333333"/>
           <w:shd w:val="clear" w:color="auto" w:fill="F8F8F8"/>
         </w:rPr>
-        <w:t xml:space="preserve">Install </w:t>
-      </w:r>
-      <w:proofErr w:type="spellStart"/>
+        <w:t>Install unclutter to get rid of curser:</w:t>
+      </w:r>
       <w:r>
         <w:rPr>
           <w:rFonts w:cs="Consolas"/>
           <w:color w:val="333333"/>
           <w:shd w:val="clear" w:color="auto" w:fill="F8F8F8"/>
         </w:rPr>
-        <w:t>unclutter</w:t>
-      </w:r>
-      <w:proofErr w:type="spellEnd"/>
+        <w:t xml:space="preserve"> </w:t>
+      </w:r>
+      <w:proofErr w:type="spellStart"/>
       <w:r>
         <w:rPr>
           <w:rFonts w:cs="Consolas"/>
           <w:color w:val="333333"/>
           <w:shd w:val="clear" w:color="auto" w:fill="F8F8F8"/>
         </w:rPr>
-        <w:t xml:space="preserve"> to get rid of curser:</w:t>
-      </w:r>
+        <w:t>sudo</w:t>
+      </w:r>
+      <w:proofErr w:type="spellEnd"/>
       <w:r>
         <w:rPr>
           <w:rFonts w:cs="Consolas"/>
           <w:color w:val="333333"/>
           <w:shd w:val="clear" w:color="auto" w:fill="F8F8F8"/>
         </w:rPr>
-        <w:t xml:space="preserve"> </w:t>
-      </w:r>
-      <w:proofErr w:type="spellStart"/>
-      <w:r>
+        <w:t xml:space="preserve"> apt-get install unclutter</w:t>
+      </w:r>
+    </w:p>
+    <w:p>
+      <w:pPr>
         <w:rPr>
           <w:rFonts w:cs="Consolas"/>
           <w:color w:val="333333"/>
           <w:shd w:val="clear" w:color="auto" w:fill="F8F8F8"/>
         </w:rPr>
-        <w:t>sudo</w:t>
-      </w:r>
-      <w:proofErr w:type="spellEnd"/>
+      </w:pPr>
       <w:r>
         <w:rPr>
           <w:rFonts w:cs="Consolas"/>
           <w:color w:val="333333"/>
           <w:shd w:val="clear" w:color="auto" w:fill="F8F8F8"/>
         </w:rPr>
-        <w:t xml:space="preserve"> apt-get install </w:t>
+        <w:t xml:space="preserve">Create script file to store commands for </w:t>
       </w:r>
       <w:proofErr w:type="spellStart"/>
       <w:r>
@@ -3219,25 +3541,24 @@
           <w:color w:val="333333"/>
           <w:shd w:val="clear" w:color="auto" w:fill="F8F8F8"/>
         </w:rPr>
-        <w:t>unclutter</w:t>
-      </w:r>
-      <w:proofErr w:type="spellEnd"/>
-    </w:p>
-    <w:p>
-      <w:pPr>
+        <w:t>xinit</w:t>
+      </w:r>
+      <w:proofErr w:type="spellEnd"/>
+      <w:r>
         <w:rPr>
           <w:rFonts w:cs="Consolas"/>
           <w:color w:val="333333"/>
           <w:shd w:val="clear" w:color="auto" w:fill="F8F8F8"/>
         </w:rPr>
-      </w:pPr>
+        <w:t>:</w:t>
+      </w:r>
       <w:r>
         <w:rPr>
           <w:rFonts w:cs="Consolas"/>
           <w:color w:val="333333"/>
           <w:shd w:val="clear" w:color="auto" w:fill="F8F8F8"/>
         </w:rPr>
-        <w:t xml:space="preserve">Create script file to store commands for </w:t>
+        <w:t xml:space="preserve">  </w:t>
       </w:r>
       <w:proofErr w:type="spellStart"/>
       <w:r>
@@ -3246,7 +3567,7 @@
           <w:color w:val="333333"/>
           <w:shd w:val="clear" w:color="auto" w:fill="F8F8F8"/>
         </w:rPr>
-        <w:t>xinit</w:t>
+        <w:t>sudo</w:t>
       </w:r>
       <w:proofErr w:type="spellEnd"/>
       <w:r>
@@ -3255,68 +3576,68 @@
           <w:color w:val="333333"/>
           <w:shd w:val="clear" w:color="auto" w:fill="F8F8F8"/>
         </w:rPr>
-        <w:t>:</w:t>
-      </w:r>
+        <w:t xml:space="preserve"> </w:t>
+      </w:r>
+      <w:proofErr w:type="spellStart"/>
       <w:r>
         <w:rPr>
           <w:rFonts w:cs="Consolas"/>
           <w:color w:val="333333"/>
           <w:shd w:val="clear" w:color="auto" w:fill="F8F8F8"/>
         </w:rPr>
-        <w:t xml:space="preserve">  </w:t>
-      </w:r>
-      <w:proofErr w:type="spellStart"/>
+        <w:t>nano</w:t>
+      </w:r>
+      <w:proofErr w:type="spellEnd"/>
       <w:r>
         <w:rPr>
           <w:rFonts w:cs="Consolas"/>
           <w:color w:val="333333"/>
           <w:shd w:val="clear" w:color="auto" w:fill="F8F8F8"/>
         </w:rPr>
-        <w:t>sudo</w:t>
-      </w:r>
-      <w:proofErr w:type="spellEnd"/>
-      <w:r>
+        <w:t xml:space="preserve"> /home/pi/browser.sh</w:t>
+      </w:r>
+    </w:p>
+    <w:p>
+      <w:pPr>
         <w:rPr>
           <w:rFonts w:cs="Consolas"/>
           <w:color w:val="333333"/>
           <w:shd w:val="clear" w:color="auto" w:fill="F8F8F8"/>
         </w:rPr>
-        <w:t xml:space="preserve"> </w:t>
-      </w:r>
-      <w:proofErr w:type="spellStart"/>
+      </w:pPr>
       <w:r>
         <w:rPr>
           <w:rFonts w:cs="Consolas"/>
           <w:color w:val="333333"/>
           <w:shd w:val="clear" w:color="auto" w:fill="F8F8F8"/>
         </w:rPr>
-        <w:t>nano</w:t>
-      </w:r>
-      <w:proofErr w:type="spellEnd"/>
+        <w:t xml:space="preserve">Add </w:t>
+      </w:r>
+      <w:proofErr w:type="gramStart"/>
       <w:r>
         <w:rPr>
           <w:rFonts w:cs="Consolas"/>
           <w:color w:val="333333"/>
           <w:shd w:val="clear" w:color="auto" w:fill="F8F8F8"/>
         </w:rPr>
-        <w:t xml:space="preserve"> /home/pi/browser.sh</w:t>
-      </w:r>
-    </w:p>
-    <w:p>
-      <w:pPr>
+        <w:t xml:space="preserve">below </w:t>
+      </w:r>
+      <w:r>
         <w:rPr>
           <w:rFonts w:cs="Consolas"/>
           <w:color w:val="333333"/>
           <w:shd w:val="clear" w:color="auto" w:fill="F8F8F8"/>
         </w:rPr>
-      </w:pPr>
+        <w:t xml:space="preserve"> to</w:t>
+      </w:r>
+      <w:proofErr w:type="gramEnd"/>
       <w:r>
         <w:rPr>
           <w:rFonts w:cs="Consolas"/>
           <w:color w:val="333333"/>
           <w:shd w:val="clear" w:color="auto" w:fill="F8F8F8"/>
         </w:rPr>
-        <w:t xml:space="preserve">Add </w:t>
+        <w:t xml:space="preserve"> the script between the 2 dashed lines:</w:t>
       </w:r>
       <w:r>
         <w:rPr>
@@ -3324,15 +3645,254 @@
           <w:color w:val="333333"/>
           <w:shd w:val="clear" w:color="auto" w:fill="F8F8F8"/>
         </w:rPr>
-        <w:t xml:space="preserve">below </w:t>
-      </w:r>
+        <w:t xml:space="preserve"> </w:t>
+      </w:r>
+    </w:p>
+    <w:p>
+      <w:pPr>
+        <w:spacing w:line="240" w:lineRule="auto"/>
+        <w:rPr>
+          <w:rFonts w:cs="Helvetica"/>
+          <w:shd w:val="clear" w:color="auto" w:fill="FFFFFF"/>
+        </w:rPr>
+      </w:pPr>
+      <w:r>
+        <w:rPr>
+          <w:rFonts w:cs="Helvetica"/>
+          <w:color w:val="777777"/>
+          <w:shd w:val="clear" w:color="auto" w:fill="FFFFFF"/>
+        </w:rPr>
+        <w:tab/>
+      </w:r>
+      <w:proofErr w:type="gramStart"/>
+      <w:r>
+        <w:rPr>
+          <w:rFonts w:cs="Helvetica"/>
+          <w:shd w:val="clear" w:color="auto" w:fill="FFFFFF"/>
+        </w:rPr>
+        <w:t>#!/</w:t>
+      </w:r>
+      <w:proofErr w:type="gramEnd"/>
+      <w:r>
+        <w:rPr>
+          <w:rFonts w:cs="Helvetica"/>
+          <w:shd w:val="clear" w:color="auto" w:fill="FFFFFF"/>
+        </w:rPr>
+        <w:t>bin/</w:t>
+      </w:r>
+      <w:proofErr w:type="spellStart"/>
+      <w:r>
+        <w:rPr>
+          <w:rFonts w:cs="Helvetica"/>
+          <w:shd w:val="clear" w:color="auto" w:fill="FFFFFF"/>
+        </w:rPr>
+        <w:t>sh</w:t>
+      </w:r>
+      <w:proofErr w:type="spellEnd"/>
+    </w:p>
+    <w:p>
+      <w:pPr>
+        <w:spacing w:line="240" w:lineRule="auto"/>
+        <w:rPr>
+          <w:rFonts w:cs="Helvetica"/>
+          <w:shd w:val="clear" w:color="auto" w:fill="FFFFFF"/>
+        </w:rPr>
+      </w:pPr>
+      <w:r>
+        <w:rPr>
+          <w:rFonts w:cs="Helvetica"/>
+          <w:shd w:val="clear" w:color="auto" w:fill="FFFFFF"/>
+        </w:rPr>
+        <w:tab/>
+      </w:r>
+      <w:proofErr w:type="spellStart"/>
+      <w:proofErr w:type="gramStart"/>
+      <w:r>
+        <w:rPr>
+          <w:rFonts w:cs="Helvetica"/>
+          <w:shd w:val="clear" w:color="auto" w:fill="FFFFFF"/>
+        </w:rPr>
+        <w:t>xset</w:t>
+      </w:r>
+      <w:proofErr w:type="spellEnd"/>
+      <w:proofErr w:type="gramEnd"/>
+      <w:r>
+        <w:rPr>
+          <w:rFonts w:cs="Helvetica"/>
+          <w:shd w:val="clear" w:color="auto" w:fill="FFFFFF"/>
+        </w:rPr>
+        <w:t xml:space="preserve"> -</w:t>
+      </w:r>
+      <w:proofErr w:type="spellStart"/>
+      <w:r>
+        <w:rPr>
+          <w:rFonts w:cs="Helvetica"/>
+          <w:shd w:val="clear" w:color="auto" w:fill="FFFFFF"/>
+        </w:rPr>
+        <w:t>dpms</w:t>
+      </w:r>
+      <w:proofErr w:type="spellEnd"/>
+      <w:r>
+        <w:rPr>
+          <w:rFonts w:cs="Helvetica"/>
+        </w:rPr>
+        <w:br/>
+      </w:r>
+      <w:r>
+        <w:rPr>
+          <w:rFonts w:cs="Helvetica"/>
+          <w:shd w:val="clear" w:color="auto" w:fill="FFFFFF"/>
+        </w:rPr>
+        <w:tab/>
+      </w:r>
+      <w:proofErr w:type="spellStart"/>
+      <w:r>
+        <w:rPr>
+          <w:rFonts w:cs="Helvetica"/>
+          <w:shd w:val="clear" w:color="auto" w:fill="FFFFFF"/>
+        </w:rPr>
+        <w:t>xset</w:t>
+      </w:r>
+      <w:proofErr w:type="spellEnd"/>
+      <w:r>
+        <w:rPr>
+          <w:rFonts w:cs="Helvetica"/>
+          <w:shd w:val="clear" w:color="auto" w:fill="FFFFFF"/>
+        </w:rPr>
+        <w:t xml:space="preserve"> s off</w:t>
+      </w:r>
+    </w:p>
+    <w:p>
+      <w:pPr>
+        <w:spacing w:line="240" w:lineRule="auto"/>
+        <w:rPr>
+          <w:rFonts w:cs="Consolas"/>
+          <w:shd w:val="clear" w:color="auto" w:fill="F8F8F8"/>
+        </w:rPr>
+      </w:pPr>
+      <w:r>
+        <w:rPr>
+          <w:rFonts w:cs="Consolas"/>
+          <w:shd w:val="clear" w:color="auto" w:fill="F8F8F8"/>
+        </w:rPr>
+        <w:tab/>
+      </w:r>
+      <w:proofErr w:type="gramStart"/>
+      <w:r>
+        <w:rPr>
+          <w:rFonts w:cs="Consolas"/>
+          <w:shd w:val="clear" w:color="auto" w:fill="F8F8F8"/>
+        </w:rPr>
+        <w:t>unclutter</w:t>
+      </w:r>
+      <w:proofErr w:type="gramEnd"/>
+      <w:r>
+        <w:rPr>
+          <w:rFonts w:cs="Consolas"/>
+          <w:shd w:val="clear" w:color="auto" w:fill="F8F8F8"/>
+        </w:rPr>
+        <w:t xml:space="preserve"> &amp;</w:t>
+      </w:r>
+      <w:r>
+        <w:rPr>
+          <w:rFonts w:cs="Helvetica"/>
+        </w:rPr>
+        <w:br/>
+      </w:r>
+      <w:r>
+        <w:rPr>
+          <w:rFonts w:cs="Helvetica"/>
+          <w:shd w:val="clear" w:color="auto" w:fill="FFFFFF"/>
+        </w:rPr>
+        <w:tab/>
+      </w:r>
+      <w:r>
+        <w:rPr>
+          <w:rFonts w:cs="Helvetica"/>
+          <w:shd w:val="clear" w:color="auto" w:fill="FFFFFF"/>
+        </w:rPr>
+        <w:t>matchbox-window-manager &amp;</w:t>
+      </w:r>
+      <w:r>
+        <w:rPr>
+          <w:rFonts w:cs="Helvetica"/>
+        </w:rPr>
+        <w:br/>
+      </w:r>
+      <w:r>
+        <w:rPr>
+          <w:rFonts w:cs="Helvetica"/>
+          <w:shd w:val="clear" w:color="auto" w:fill="FFFFFF"/>
+        </w:rPr>
+        <w:tab/>
+      </w:r>
+      <w:proofErr w:type="spellStart"/>
+      <w:r>
+        <w:rPr>
+          <w:rFonts w:cs="Helvetica"/>
+          <w:shd w:val="clear" w:color="auto" w:fill="FFFFFF"/>
+        </w:rPr>
+        <w:t>midori</w:t>
+      </w:r>
+      <w:proofErr w:type="spellEnd"/>
+      <w:r>
+        <w:rPr>
+          <w:rFonts w:cs="Helvetica"/>
+          <w:shd w:val="clear" w:color="auto" w:fill="FFFFFF"/>
+        </w:rPr>
+        <w:t xml:space="preserve"> -e </w:t>
+      </w:r>
+      <w:proofErr w:type="spellStart"/>
+      <w:r>
+        <w:rPr>
+          <w:rFonts w:cs="Helvetica"/>
+          <w:shd w:val="clear" w:color="auto" w:fill="FFFFFF"/>
+        </w:rPr>
+        <w:t>Fullscreen</w:t>
+      </w:r>
+      <w:proofErr w:type="spellEnd"/>
+      <w:r>
+        <w:rPr>
+          <w:rFonts w:cs="Helvetica"/>
+          <w:shd w:val="clear" w:color="auto" w:fill="FFFFFF"/>
+        </w:rPr>
+        <w:t xml:space="preserve"> -a</w:t>
+      </w:r>
+      <w:r>
+        <w:rPr>
+          <w:rStyle w:val="apple-converted-space"/>
+          <w:rFonts w:cs="Helvetica"/>
+          <w:shd w:val="clear" w:color="auto" w:fill="FFFFFF"/>
+        </w:rPr>
+        <w:t> </w:t>
+      </w:r>
+      <w:r>
+        <w:t>http://localhost:3000</w:t>
+      </w:r>
+      <w:r>
+        <w:t>/cs4Home/test</w:t>
+      </w:r>
+      <w:bookmarkStart w:id="0" w:name="_GoBack"/>
+      <w:bookmarkEnd w:id="0"/>
+      <w:r>
+        <w:t xml:space="preserve"> </w:t>
+      </w:r>
+      <w:r>
+        <w:rPr>
+          <w:rFonts w:cs="Consolas"/>
+          <w:shd w:val="clear" w:color="auto" w:fill="F8F8F8"/>
+        </w:rPr>
+        <w:t xml:space="preserve"> </w:t>
+      </w:r>
+    </w:p>
+    <w:p>
       <w:r>
         <w:rPr>
           <w:rFonts w:cs="Consolas"/>
           <w:color w:val="333333"/>
           <w:shd w:val="clear" w:color="auto" w:fill="F8F8F8"/>
         </w:rPr>
-        <w:t xml:space="preserve"> to the script between the 2 dashed lines:</w:t>
+        <w:t>Add th</w:t>
       </w:r>
       <w:r>
         <w:rPr>
@@ -3340,291 +3900,54 @@
           <w:color w:val="333333"/>
           <w:shd w:val="clear" w:color="auto" w:fill="F8F8F8"/>
         </w:rPr>
-        <w:t xml:space="preserve"> </w:t>
-      </w:r>
-    </w:p>
-    <w:p>
-      <w:pPr>
-        <w:spacing w:line="240" w:lineRule="auto"/>
-        <w:rPr>
-          <w:rFonts w:cs="Helvetica"/>
-          <w:shd w:val="clear" w:color="auto" w:fill="FFFFFF"/>
-        </w:rPr>
-      </w:pPr>
-      <w:r>
-        <w:rPr>
-          <w:rFonts w:cs="Helvetica"/>
-          <w:color w:val="777777"/>
-          <w:shd w:val="clear" w:color="auto" w:fill="FFFFFF"/>
-        </w:rPr>
-        <w:tab/>
-      </w:r>
-      <w:r>
-        <w:rPr>
-          <w:rFonts w:cs="Helvetica"/>
-          <w:shd w:val="clear" w:color="auto" w:fill="FFFFFF"/>
-        </w:rPr>
-        <w:t>#!/bin/</w:t>
-      </w:r>
-      <w:proofErr w:type="spellStart"/>
-      <w:r>
-        <w:rPr>
-          <w:rFonts w:cs="Helvetica"/>
-          <w:shd w:val="clear" w:color="auto" w:fill="FFFFFF"/>
-        </w:rPr>
-        <w:t>sh</w:t>
-      </w:r>
-      <w:proofErr w:type="spellEnd"/>
-    </w:p>
-    <w:p>
-      <w:pPr>
-        <w:spacing w:line="240" w:lineRule="auto"/>
-        <w:rPr>
-          <w:rFonts w:cs="Helvetica"/>
-          <w:shd w:val="clear" w:color="auto" w:fill="FFFFFF"/>
-        </w:rPr>
-      </w:pPr>
-      <w:r>
-        <w:rPr>
-          <w:rFonts w:cs="Helvetica"/>
-          <w:shd w:val="clear" w:color="auto" w:fill="FFFFFF"/>
-        </w:rPr>
-        <w:tab/>
-      </w:r>
-      <w:proofErr w:type="spellStart"/>
-      <w:r>
-        <w:rPr>
-          <w:rFonts w:cs="Helvetica"/>
-          <w:shd w:val="clear" w:color="auto" w:fill="FFFFFF"/>
-        </w:rPr>
-        <w:t>xset</w:t>
-      </w:r>
-      <w:proofErr w:type="spellEnd"/>
-      <w:r>
-        <w:rPr>
-          <w:rFonts w:cs="Helvetica"/>
-          <w:shd w:val="clear" w:color="auto" w:fill="FFFFFF"/>
-        </w:rPr>
-        <w:t xml:space="preserve"> -</w:t>
-      </w:r>
-      <w:proofErr w:type="spellStart"/>
-      <w:r>
-        <w:rPr>
-          <w:rFonts w:cs="Helvetica"/>
-          <w:shd w:val="clear" w:color="auto" w:fill="FFFFFF"/>
-        </w:rPr>
-        <w:t>dpms</w:t>
-      </w:r>
-      <w:proofErr w:type="spellEnd"/>
-      <w:r>
-        <w:rPr>
-          <w:rFonts w:cs="Helvetica"/>
-        </w:rPr>
-        <w:br/>
-      </w:r>
-      <w:r>
-        <w:rPr>
-          <w:rFonts w:cs="Helvetica"/>
-          <w:shd w:val="clear" w:color="auto" w:fill="FFFFFF"/>
-        </w:rPr>
-        <w:tab/>
-      </w:r>
-      <w:proofErr w:type="spellStart"/>
-      <w:r>
-        <w:rPr>
-          <w:rFonts w:cs="Helvetica"/>
-          <w:shd w:val="clear" w:color="auto" w:fill="FFFFFF"/>
-        </w:rPr>
-        <w:t>xset</w:t>
-      </w:r>
-      <w:proofErr w:type="spellEnd"/>
-      <w:r>
-        <w:rPr>
-          <w:rFonts w:cs="Helvetica"/>
-          <w:shd w:val="clear" w:color="auto" w:fill="FFFFFF"/>
-        </w:rPr>
-        <w:t xml:space="preserve"> s off</w:t>
-      </w:r>
-    </w:p>
-    <w:p>
-      <w:pPr>
-        <w:spacing w:line="240" w:lineRule="auto"/>
-        <w:rPr>
-          <w:rFonts w:cs="Consolas"/>
-          <w:shd w:val="clear" w:color="auto" w:fill="F8F8F8"/>
-        </w:rPr>
-      </w:pPr>
-      <w:r>
-        <w:rPr>
-          <w:rFonts w:cs="Consolas"/>
-          <w:shd w:val="clear" w:color="auto" w:fill="F8F8F8"/>
-        </w:rPr>
-        <w:tab/>
-      </w:r>
-      <w:proofErr w:type="spellStart"/>
-      <w:r>
-        <w:rPr>
-          <w:rFonts w:cs="Consolas"/>
-          <w:shd w:val="clear" w:color="auto" w:fill="F8F8F8"/>
-        </w:rPr>
-        <w:t>unclutter</w:t>
-      </w:r>
-      <w:proofErr w:type="spellEnd"/>
-      <w:r>
-        <w:rPr>
-          <w:rFonts w:cs="Consolas"/>
-          <w:shd w:val="clear" w:color="auto" w:fill="F8F8F8"/>
-        </w:rPr>
-        <w:t xml:space="preserve"> &amp;</w:t>
-      </w:r>
-      <w:r>
-        <w:rPr>
-          <w:rFonts w:cs="Helvetica"/>
-        </w:rPr>
-        <w:br/>
-      </w:r>
-      <w:r>
-        <w:rPr>
-          <w:rFonts w:cs="Helvetica"/>
-          <w:shd w:val="clear" w:color="auto" w:fill="FFFFFF"/>
-        </w:rPr>
-        <w:tab/>
-      </w:r>
-      <w:r>
-        <w:rPr>
-          <w:rFonts w:cs="Helvetica"/>
-          <w:shd w:val="clear" w:color="auto" w:fill="FFFFFF"/>
-        </w:rPr>
-        <w:t>matchbox-window-manager &amp;</w:t>
-      </w:r>
-      <w:r>
-        <w:rPr>
-          <w:rFonts w:cs="Helvetica"/>
-        </w:rPr>
-        <w:br/>
-      </w:r>
-      <w:r>
-        <w:rPr>
-          <w:rFonts w:cs="Helvetica"/>
-          <w:shd w:val="clear" w:color="auto" w:fill="FFFFFF"/>
-        </w:rPr>
-        <w:tab/>
-      </w:r>
-      <w:proofErr w:type="spellStart"/>
-      <w:r>
-        <w:rPr>
-          <w:rFonts w:cs="Helvetica"/>
-          <w:shd w:val="clear" w:color="auto" w:fill="FFFFFF"/>
-        </w:rPr>
-        <w:t>midori</w:t>
-      </w:r>
-      <w:proofErr w:type="spellEnd"/>
-      <w:r>
-        <w:rPr>
-          <w:rFonts w:cs="Helvetica"/>
-          <w:shd w:val="clear" w:color="auto" w:fill="FFFFFF"/>
-        </w:rPr>
-        <w:t xml:space="preserve"> -e </w:t>
-      </w:r>
-      <w:proofErr w:type="spellStart"/>
-      <w:r>
-        <w:rPr>
-          <w:rFonts w:cs="Helvetica"/>
-          <w:shd w:val="clear" w:color="auto" w:fill="FFFFFF"/>
-        </w:rPr>
-        <w:t>Fullscreen</w:t>
-      </w:r>
-      <w:proofErr w:type="spellEnd"/>
-      <w:r>
-        <w:rPr>
-          <w:rFonts w:cs="Helvetica"/>
-          <w:shd w:val="clear" w:color="auto" w:fill="FFFFFF"/>
-        </w:rPr>
-        <w:t xml:space="preserve"> -a</w:t>
-      </w:r>
-      <w:r>
-        <w:rPr>
-          <w:rStyle w:val="apple-converted-space"/>
-          <w:rFonts w:cs="Helvetica"/>
-          <w:shd w:val="clear" w:color="auto" w:fill="FFFFFF"/>
-        </w:rPr>
-        <w:t> </w:t>
-      </w:r>
-      <w:r>
-        <w:t xml:space="preserve">http://localhost:3000 </w:t>
-      </w:r>
-      <w:r>
-        <w:rPr>
-          <w:rFonts w:cs="Consolas"/>
-          <w:shd w:val="clear" w:color="auto" w:fill="F8F8F8"/>
-        </w:rPr>
-        <w:t xml:space="preserve"> </w:t>
-      </w:r>
-    </w:p>
-    <w:p>
+        <w:t>ese</w:t>
+      </w:r>
       <w:r>
         <w:rPr>
           <w:rFonts w:cs="Consolas"/>
           <w:color w:val="333333"/>
           <w:shd w:val="clear" w:color="auto" w:fill="F8F8F8"/>
         </w:rPr>
-        <w:t>Add th</w:t>
-      </w:r>
-      <w:r>
+        <w:t xml:space="preserve"> as the last line of the auto start script:</w:t>
+      </w:r>
+      <w:r>
+        <w:t xml:space="preserve">  </w:t>
+      </w:r>
+      <w:proofErr w:type="spellStart"/>
+      <w:r>
+        <w:t>sudo</w:t>
+      </w:r>
+      <w:proofErr w:type="spellEnd"/>
+      <w:r>
+        <w:t xml:space="preserve"> </w:t>
+      </w:r>
+      <w:proofErr w:type="spellStart"/>
+      <w:r>
+        <w:t>nano</w:t>
+      </w:r>
+      <w:proofErr w:type="spellEnd"/>
+      <w:r>
+        <w:t xml:space="preserve"> /etc/init.d/autorun.sh</w:t>
+      </w:r>
+    </w:p>
+    <w:p>
+      <w:pPr>
         <w:rPr>
           <w:rFonts w:cs="Consolas"/>
           <w:color w:val="333333"/>
           <w:shd w:val="clear" w:color="auto" w:fill="F8F8F8"/>
         </w:rPr>
-        <w:t>ese</w:t>
-      </w:r>
-      <w:r>
-        <w:rPr>
-          <w:rFonts w:cs="Consolas"/>
-          <w:color w:val="333333"/>
-          <w:shd w:val="clear" w:color="auto" w:fill="F8F8F8"/>
-        </w:rPr>
-        <w:t xml:space="preserve"> as the last line of the auto start script:</w:t>
-      </w:r>
-      <w:r>
-        <w:t xml:space="preserve">  </w:t>
-      </w:r>
-      <w:proofErr w:type="spellStart"/>
-      <w:r>
-        <w:t>sudo</w:t>
-      </w:r>
-      <w:proofErr w:type="spellEnd"/>
-      <w:r>
-        <w:t xml:space="preserve"> </w:t>
-      </w:r>
-      <w:proofErr w:type="spellStart"/>
-      <w:r>
-        <w:t>nano</w:t>
-      </w:r>
-      <w:proofErr w:type="spellEnd"/>
-      <w:r>
-        <w:t xml:space="preserve"> /etc/</w:t>
-      </w:r>
-      <w:proofErr w:type="spellStart"/>
-      <w:r>
-        <w:t>init.d</w:t>
-      </w:r>
-      <w:proofErr w:type="spellEnd"/>
-      <w:r>
-        <w:t>/autorun.sh</w:t>
-      </w:r>
-    </w:p>
-    <w:p>
-      <w:pPr>
-        <w:rPr>
-          <w:rFonts w:cs="Consolas"/>
-          <w:color w:val="333333"/>
-          <w:shd w:val="clear" w:color="auto" w:fill="F8F8F8"/>
-        </w:rPr>
       </w:pPr>
       <w:r>
         <w:tab/>
-        <w:t>sleep 10;</w:t>
+      </w:r>
+      <w:proofErr w:type="gramStart"/>
+      <w:r>
+        <w:t>sleep</w:t>
+      </w:r>
+      <w:proofErr w:type="gramEnd"/>
+      <w:r>
+        <w:t xml:space="preserve"> 10;</w:t>
       </w:r>
     </w:p>
     <w:p>
@@ -3632,10 +3955,12 @@
         <w:tab/>
       </w:r>
       <w:proofErr w:type="spellStart"/>
+      <w:proofErr w:type="gramStart"/>
       <w:r>
         <w:t>xinit</w:t>
       </w:r>
       <w:proofErr w:type="spellEnd"/>
+      <w:proofErr w:type="gramEnd"/>
       <w:r>
         <w:t xml:space="preserve"> /home/pi/browser.sh ?</w:t>
       </w:r>
@@ -4052,7 +4377,7 @@
 </file>
 
 <file path=word/styles.xml><?xml version="1.0" encoding="utf-8"?>
-<w:styles xmlns:r="http://schemas.openxmlformats.org/officeDocument/2006/relationships" xmlns:w="http://schemas.openxmlformats.org/wordprocessingml/2006/main">
+<w:styles xmlns:mc="http://schemas.openxmlformats.org/markup-compatibility/2006" xmlns:r="http://schemas.openxmlformats.org/officeDocument/2006/relationships" xmlns:w="http://schemas.openxmlformats.org/wordprocessingml/2006/main" xmlns:w14="http://schemas.microsoft.com/office/word/2010/wordml" xmlns:w15="http://schemas.microsoft.com/office/word/2012/wordml" mc:Ignorable="w14 w15">
   <w:docDefaults>
     <w:rPrDefault>
       <w:rPr>
@@ -4068,144 +4393,378 @@
       </w:pPr>
     </w:pPrDefault>
   </w:docDefaults>
-  <w:latentStyles w:defLockedState="0" w:defUIPriority="99" w:defSemiHidden="1" w:defUnhideWhenUsed="1" w:defQFormat="0" w:count="267">
-    <w:lsdException w:name="Normal" w:semiHidden="0" w:uiPriority="0" w:unhideWhenUsed="0" w:qFormat="1"/>
-    <w:lsdException w:name="heading 1" w:semiHidden="0" w:uiPriority="9" w:unhideWhenUsed="0" w:qFormat="1"/>
-    <w:lsdException w:name="heading 2" w:uiPriority="9" w:qFormat="1"/>
-    <w:lsdException w:name="heading 3" w:uiPriority="9" w:qFormat="1"/>
-    <w:lsdException w:name="heading 4" w:uiPriority="9" w:qFormat="1"/>
-    <w:lsdException w:name="heading 5" w:uiPriority="9" w:qFormat="1"/>
-    <w:lsdException w:name="heading 6" w:uiPriority="9" w:qFormat="1"/>
-    <w:lsdException w:name="heading 7" w:uiPriority="9" w:qFormat="1"/>
-    <w:lsdException w:name="heading 8" w:uiPriority="9" w:qFormat="1"/>
-    <w:lsdException w:name="heading 9" w:uiPriority="9" w:qFormat="1"/>
-    <w:lsdException w:name="toc 1" w:uiPriority="39"/>
-    <w:lsdException w:name="toc 2" w:uiPriority="39"/>
-    <w:lsdException w:name="toc 3" w:uiPriority="39"/>
-    <w:lsdException w:name="toc 4" w:uiPriority="39"/>
-    <w:lsdException w:name="toc 5" w:uiPriority="39"/>
-    <w:lsdException w:name="toc 6" w:uiPriority="39"/>
-    <w:lsdException w:name="toc 7" w:uiPriority="39"/>
-    <w:lsdException w:name="toc 8" w:uiPriority="39"/>
-    <w:lsdException w:name="toc 9" w:uiPriority="39"/>
-    <w:lsdException w:name="caption" w:uiPriority="35" w:qFormat="1"/>
-    <w:lsdException w:name="Title" w:semiHidden="0" w:uiPriority="10" w:unhideWhenUsed="0" w:qFormat="1"/>
-    <w:lsdException w:name="Default Paragraph Font" w:uiPriority="1"/>
-    <w:lsdException w:name="Subtitle" w:semiHidden="0" w:uiPriority="11" w:unhideWhenUsed="0" w:qFormat="1"/>
-    <w:lsdException w:name="Strong" w:semiHidden="0" w:uiPriority="22" w:unhideWhenUsed="0" w:qFormat="1"/>
-    <w:lsdException w:name="Emphasis" w:semiHidden="0" w:uiPriority="20" w:unhideWhenUsed="0" w:qFormat="1"/>
-    <w:lsdException w:name="Table Grid" w:semiHidden="0" w:uiPriority="59" w:unhideWhenUsed="0"/>
-    <w:lsdException w:name="Placeholder Text" w:unhideWhenUsed="0"/>
-    <w:lsdException w:name="No Spacing" w:semiHidden="0" w:uiPriority="1" w:unhideWhenUsed="0" w:qFormat="1"/>
-    <w:lsdException w:name="Light Shading" w:semiHidden="0" w:uiPriority="60" w:unhideWhenUsed="0"/>
-    <w:lsdException w:name="Light List" w:semiHidden="0" w:uiPriority="61" w:unhideWhenUsed="0"/>
-    <w:lsdException w:name="Light Grid" w:semiHidden="0" w:uiPriority="62" w:unhideWhenUsed="0"/>
-    <w:lsdException w:name="Medium Shading 1" w:semiHidden="0" w:uiPriority="63" w:unhideWhenUsed="0"/>
-    <w:lsdException w:name="Medium Shading 2" w:semiHidden="0" w:uiPriority="64" w:unhideWhenUsed="0"/>
-    <w:lsdException w:name="Medium List 1" w:semiHidden="0" w:uiPriority="65" w:unhideWhenUsed="0"/>
-    <w:lsdException w:name="Medium List 2" w:semiHidden="0" w:uiPriority="66" w:unhideWhenUsed="0"/>
-    <w:lsdException w:name="Medium Grid 1" w:semiHidden="0" w:uiPriority="67" w:unhideWhenUsed="0"/>
-    <w:lsdException w:name="Medium Grid 2" w:semiHidden="0" w:uiPriority="68" w:unhideWhenUsed="0"/>
-    <w:lsdException w:name="Medium Grid 3" w:semiHidden="0" w:uiPriority="69" w:unhideWhenUsed="0"/>
-    <w:lsdException w:name="Dark List" w:semiHidden="0" w:uiPriority="70" w:unhideWhenUsed="0"/>
-    <w:lsdException w:name="Colorful Shading" w:semiHidden="0" w:uiPriority="71" w:unhideWhenUsed="0"/>
-    <w:lsdException w:name="Colorful List" w:semiHidden="0" w:uiPriority="72" w:unhideWhenUsed="0"/>
-    <w:lsdException w:name="Colorful Grid" w:semiHidden="0" w:uiPriority="73" w:unhideWhenUsed="0"/>
-    <w:lsdException w:name="Light Shading Accent 1" w:semiHidden="0" w:uiPriority="60" w:unhideWhenUsed="0"/>
-    <w:lsdException w:name="Light List Accent 1" w:semiHidden="0" w:uiPriority="61" w:unhideWhenUsed="0"/>
-    <w:lsdException w:name="Light Grid Accent 1" w:semiHidden="0" w:uiPriority="62" w:unhideWhenUsed="0"/>
-    <w:lsdException w:name="Medium Shading 1 Accent 1" w:semiHidden="0" w:uiPriority="63" w:unhideWhenUsed="0"/>
-    <w:lsdException w:name="Medium Shading 2 Accent 1" w:semiHidden="0" w:uiPriority="64" w:unhideWhenUsed="0"/>
-    <w:lsdException w:name="Medium List 1 Accent 1" w:semiHidden="0" w:uiPriority="65" w:unhideWhenUsed="0"/>
-    <w:lsdException w:name="Revision" w:unhideWhenUsed="0"/>
-    <w:lsdException w:name="List Paragraph" w:semiHidden="0" w:uiPriority="34" w:unhideWhenUsed="0" w:qFormat="1"/>
-    <w:lsdException w:name="Quote" w:semiHidden="0" w:uiPriority="29" w:unhideWhenUsed="0" w:qFormat="1"/>
-    <w:lsdException w:name="Intense Quote" w:semiHidden="0" w:uiPriority="30" w:unhideWhenUsed="0" w:qFormat="1"/>
-    <w:lsdException w:name="Medium List 2 Accent 1" w:semiHidden="0" w:uiPriority="66" w:unhideWhenUsed="0"/>
-    <w:lsdException w:name="Medium Grid 1 Accent 1" w:semiHidden="0" w:uiPriority="67" w:unhideWhenUsed="0"/>
-    <w:lsdException w:name="Medium Grid 2 Accent 1" w:semiHidden="0" w:uiPriority="68" w:unhideWhenUsed="0"/>
-    <w:lsdException w:name="Medium Grid 3 Accent 1" w:semiHidden="0" w:uiPriority="69" w:unhideWhenUsed="0"/>
-    <w:lsdException w:name="Dark List Accent 1" w:semiHidden="0" w:uiPriority="70" w:unhideWhenUsed="0"/>
-    <w:lsdException w:name="Colorful Shading Accent 1" w:semiHidden="0" w:uiPriority="71" w:unhideWhenUsed="0"/>
-    <w:lsdException w:name="Colorful List Accent 1" w:semiHidden="0" w:uiPriority="72" w:unhideWhenUsed="0"/>
-    <w:lsdException w:name="Colorful Grid Accent 1" w:semiHidden="0" w:uiPriority="73" w:unhideWhenUsed="0"/>
-    <w:lsdException w:name="Light Shading Accent 2" w:semiHidden="0" w:uiPriority="60" w:unhideWhenUsed="0"/>
-    <w:lsdException w:name="Light List Accent 2" w:semiHidden="0" w:uiPriority="61" w:unhideWhenUsed="0"/>
-    <w:lsdException w:name="Light Grid Accent 2" w:semiHidden="0" w:uiPriority="62" w:unhideWhenUsed="0"/>
-    <w:lsdException w:name="Medium Shading 1 Accent 2" w:semiHidden="0" w:uiPriority="63" w:unhideWhenUsed="0"/>
-    <w:lsdException w:name="Medium Shading 2 Accent 2" w:semiHidden="0" w:uiPriority="64" w:unhideWhenUsed="0"/>
-    <w:lsdException w:name="Medium List 1 Accent 2" w:semiHidden="0" w:uiPriority="65" w:unhideWhenUsed="0"/>
-    <w:lsdException w:name="Medium List 2 Accent 2" w:semiHidden="0" w:uiPriority="66" w:unhideWhenUsed="0"/>
-    <w:lsdException w:name="Medium Grid 1 Accent 2" w:semiHidden="0" w:uiPriority="67" w:unhideWhenUsed="0"/>
-    <w:lsdException w:name="Medium Grid 2 Accent 2" w:semiHidden="0" w:uiPriority="68" w:unhideWhenUsed="0"/>
-    <w:lsdException w:name="Medium Grid 3 Accent 2" w:semiHidden="0" w:uiPriority="69" w:unhideWhenUsed="0"/>
-    <w:lsdException w:name="Dark List Accent 2" w:semiHidden="0" w:uiPriority="70" w:unhideWhenUsed="0"/>
-    <w:lsdException w:name="Colorful Shading Accent 2" w:semiHidden="0" w:uiPriority="71" w:unhideWhenUsed="0"/>
-    <w:lsdException w:name="Colorful List Accent 2" w:semiHidden="0" w:uiPriority="72" w:unhideWhenUsed="0"/>
-    <w:lsdException w:name="Colorful Grid Accent 2" w:semiHidden="0" w:uiPriority="73" w:unhideWhenUsed="0"/>
-    <w:lsdException w:name="Light Shading Accent 3" w:semiHidden="0" w:uiPriority="60" w:unhideWhenUsed="0"/>
-    <w:lsdException w:name="Light List Accent 3" w:semiHidden="0" w:uiPriority="61" w:unhideWhenUsed="0"/>
-    <w:lsdException w:name="Light Grid Accent 3" w:semiHidden="0" w:uiPriority="62" w:unhideWhenUsed="0"/>
-    <w:lsdException w:name="Medium Shading 1 Accent 3" w:semiHidden="0" w:uiPriority="63" w:unhideWhenUsed="0"/>
-    <w:lsdException w:name="Medium Shading 2 Accent 3" w:semiHidden="0" w:uiPriority="64" w:unhideWhenUsed="0"/>
-    <w:lsdException w:name="Medium List 1 Accent 3" w:semiHidden="0" w:uiPriority="65" w:unhideWhenUsed="0"/>
-    <w:lsdException w:name="Medium List 2 Accent 3" w:semiHidden="0" w:uiPriority="66" w:unhideWhenUsed="0"/>
-    <w:lsdException w:name="Medium Grid 1 Accent 3" w:semiHidden="0" w:uiPriority="67" w:unhideWhenUsed="0"/>
-    <w:lsdException w:name="Medium Grid 2 Accent 3" w:semiHidden="0" w:uiPriority="68" w:unhideWhenUsed="0"/>
-    <w:lsdException w:name="Medium Grid 3 Accent 3" w:semiHidden="0" w:uiPriority="69" w:unhideWhenUsed="0"/>
-    <w:lsdException w:name="Dark List Accent 3" w:semiHidden="0" w:uiPriority="70" w:unhideWhenUsed="0"/>
-    <w:lsdException w:name="Colorful Shading Accent 3" w:semiHidden="0" w:uiPriority="71" w:unhideWhenUsed="0"/>
-    <w:lsdException w:name="Colorful List Accent 3" w:semiHidden="0" w:uiPriority="72" w:unhideWhenUsed="0"/>
-    <w:lsdException w:name="Colorful Grid Accent 3" w:semiHidden="0" w:uiPriority="73" w:unhideWhenUsed="0"/>
-    <w:lsdException w:name="Light Shading Accent 4" w:semiHidden="0" w:uiPriority="60" w:unhideWhenUsed="0"/>
-    <w:lsdException w:name="Light List Accent 4" w:semiHidden="0" w:uiPriority="61" w:unhideWhenUsed="0"/>
-    <w:lsdException w:name="Light Grid Accent 4" w:semiHidden="0" w:uiPriority="62" w:unhideWhenUsed="0"/>
-    <w:lsdException w:name="Medium Shading 1 Accent 4" w:semiHidden="0" w:uiPriority="63" w:unhideWhenUsed="0"/>
-    <w:lsdException w:name="Medium Shading 2 Accent 4" w:semiHidden="0" w:uiPriority="64" w:unhideWhenUsed="0"/>
-    <w:lsdException w:name="Medium List 1 Accent 4" w:semiHidden="0" w:uiPriority="65" w:unhideWhenUsed="0"/>
-    <w:lsdException w:name="Medium List 2 Accent 4" w:semiHidden="0" w:uiPriority="66" w:unhideWhenUsed="0"/>
-    <w:lsdException w:name="Medium Grid 1 Accent 4" w:semiHidden="0" w:uiPriority="67" w:unhideWhenUsed="0"/>
-    <w:lsdException w:name="Medium Grid 2 Accent 4" w:semiHidden="0" w:uiPriority="68" w:unhideWhenUsed="0"/>
-    <w:lsdException w:name="Medium Grid 3 Accent 4" w:semiHidden="0" w:uiPriority="69" w:unhideWhenUsed="0"/>
-    <w:lsdException w:name="Dark List Accent 4" w:semiHidden="0" w:uiPriority="70" w:unhideWhenUsed="0"/>
-    <w:lsdException w:name="Colorful Shading Accent 4" w:semiHidden="0" w:uiPriority="71" w:unhideWhenUsed="0"/>
-    <w:lsdException w:name="Colorful List Accent 4" w:semiHidden="0" w:uiPriority="72" w:unhideWhenUsed="0"/>
-    <w:lsdException w:name="Colorful Grid Accent 4" w:semiHidden="0" w:uiPriority="73" w:unhideWhenUsed="0"/>
-    <w:lsdException w:name="Light Shading Accent 5" w:semiHidden="0" w:uiPriority="60" w:unhideWhenUsed="0"/>
-    <w:lsdException w:name="Light List Accent 5" w:semiHidden="0" w:uiPriority="61" w:unhideWhenUsed="0"/>
-    <w:lsdException w:name="Light Grid Accent 5" w:semiHidden="0" w:uiPriority="62" w:unhideWhenUsed="0"/>
-    <w:lsdException w:name="Medium Shading 1 Accent 5" w:semiHidden="0" w:uiPriority="63" w:unhideWhenUsed="0"/>
-    <w:lsdException w:name="Medium Shading 2 Accent 5" w:semiHidden="0" w:uiPriority="64" w:unhideWhenUsed="0"/>
-    <w:lsdException w:name="Medium List 1 Accent 5" w:semiHidden="0" w:uiPriority="65" w:unhideWhenUsed="0"/>
-    <w:lsdException w:name="Medium List 2 Accent 5" w:semiHidden="0" w:uiPriority="66" w:unhideWhenUsed="0"/>
-    <w:lsdException w:name="Medium Grid 1 Accent 5" w:semiHidden="0" w:uiPriority="67" w:unhideWhenUsed="0"/>
-    <w:lsdException w:name="Medium Grid 2 Accent 5" w:semiHidden="0" w:uiPriority="68" w:unhideWhenUsed="0"/>
-    <w:lsdException w:name="Medium Grid 3 Accent 5" w:semiHidden="0" w:uiPriority="69" w:unhideWhenUsed="0"/>
-    <w:lsdException w:name="Dark List Accent 5" w:semiHidden="0" w:uiPriority="70" w:unhideWhenUsed="0"/>
-    <w:lsdException w:name="Colorful Shading Accent 5" w:semiHidden="0" w:uiPriority="71" w:unhideWhenUsed="0"/>
-    <w:lsdException w:name="Colorful List Accent 5" w:semiHidden="0" w:uiPriority="72" w:unhideWhenUsed="0"/>
-    <w:lsdException w:name="Colorful Grid Accent 5" w:semiHidden="0" w:uiPriority="73" w:unhideWhenUsed="0"/>
-    <w:lsdException w:name="Light Shading Accent 6" w:semiHidden="0" w:uiPriority="60" w:unhideWhenUsed="0"/>
-    <w:lsdException w:name="Light List Accent 6" w:semiHidden="0" w:uiPriority="61" w:unhideWhenUsed="0"/>
-    <w:lsdException w:name="Light Grid Accent 6" w:semiHidden="0" w:uiPriority="62" w:unhideWhenUsed="0"/>
-    <w:lsdException w:name="Medium Shading 1 Accent 6" w:semiHidden="0" w:uiPriority="63" w:unhideWhenUsed="0"/>
-    <w:lsdException w:name="Medium Shading 2 Accent 6" w:semiHidden="0" w:uiPriority="64" w:unhideWhenUsed="0"/>
-    <w:lsdException w:name="Medium List 1 Accent 6" w:semiHidden="0" w:uiPriority="65" w:unhideWhenUsed="0"/>
-    <w:lsdException w:name="Medium List 2 Accent 6" w:semiHidden="0" w:uiPriority="66" w:unhideWhenUsed="0"/>
-    <w:lsdException w:name="Medium Grid 1 Accent 6" w:semiHidden="0" w:uiPriority="67" w:unhideWhenUsed="0"/>
-    <w:lsdException w:name="Medium Grid 2 Accent 6" w:semiHidden="0" w:uiPriority="68" w:unhideWhenUsed="0"/>
-    <w:lsdException w:name="Medium Grid 3 Accent 6" w:semiHidden="0" w:uiPriority="69" w:unhideWhenUsed="0"/>
-    <w:lsdException w:name="Dark List Accent 6" w:semiHidden="0" w:uiPriority="70" w:unhideWhenUsed="0"/>
-    <w:lsdException w:name="Colorful Shading Accent 6" w:semiHidden="0" w:uiPriority="71" w:unhideWhenUsed="0"/>
-    <w:lsdException w:name="Colorful List Accent 6" w:semiHidden="0" w:uiPriority="72" w:unhideWhenUsed="0"/>
-    <w:lsdException w:name="Colorful Grid Accent 6" w:semiHidden="0" w:uiPriority="73" w:unhideWhenUsed="0"/>
-    <w:lsdException w:name="Subtle Emphasis" w:semiHidden="0" w:uiPriority="19" w:unhideWhenUsed="0" w:qFormat="1"/>
-    <w:lsdException w:name="Intense Emphasis" w:semiHidden="0" w:uiPriority="21" w:unhideWhenUsed="0" w:qFormat="1"/>
-    <w:lsdException w:name="Subtle Reference" w:semiHidden="0" w:uiPriority="31" w:unhideWhenUsed="0" w:qFormat="1"/>
-    <w:lsdException w:name="Intense Reference" w:semiHidden="0" w:uiPriority="32" w:unhideWhenUsed="0" w:qFormat="1"/>
-    <w:lsdException w:name="Book Title" w:semiHidden="0" w:uiPriority="33" w:unhideWhenUsed="0" w:qFormat="1"/>
-    <w:lsdException w:name="Bibliography" w:uiPriority="37"/>
-    <w:lsdException w:name="TOC Heading" w:uiPriority="39" w:qFormat="1"/>
+  <w:latentStyles w:defLockedState="0" w:defUIPriority="99" w:defSemiHidden="0" w:defUnhideWhenUsed="0" w:defQFormat="0" w:count="371">
+    <w:lsdException w:name="Normal" w:uiPriority="0" w:qFormat="1"/>
+    <w:lsdException w:name="heading 1" w:uiPriority="9" w:qFormat="1"/>
+    <w:lsdException w:name="heading 2" w:semiHidden="1" w:uiPriority="9" w:unhideWhenUsed="1" w:qFormat="1"/>
+    <w:lsdException w:name="heading 3" w:semiHidden="1" w:uiPriority="9" w:unhideWhenUsed="1" w:qFormat="1"/>
+    <w:lsdException w:name="heading 4" w:semiHidden="1" w:uiPriority="9" w:unhideWhenUsed="1" w:qFormat="1"/>
+    <w:lsdException w:name="heading 5" w:semiHidden="1" w:uiPriority="9" w:unhideWhenUsed="1" w:qFormat="1"/>
+    <w:lsdException w:name="heading 6" w:semiHidden="1" w:uiPriority="9" w:unhideWhenUsed="1" w:qFormat="1"/>
+    <w:lsdException w:name="heading 7" w:semiHidden="1" w:uiPriority="9" w:unhideWhenUsed="1" w:qFormat="1"/>
+    <w:lsdException w:name="heading 8" w:semiHidden="1" w:uiPriority="9" w:unhideWhenUsed="1" w:qFormat="1"/>
+    <w:lsdException w:name="heading 9" w:semiHidden="1" w:uiPriority="9" w:unhideWhenUsed="1" w:qFormat="1"/>
+    <w:lsdException w:name="index 1" w:semiHidden="1" w:unhideWhenUsed="1"/>
+    <w:lsdException w:name="index 2" w:semiHidden="1" w:unhideWhenUsed="1"/>
+    <w:lsdException w:name="index 3" w:semiHidden="1" w:unhideWhenUsed="1"/>
+    <w:lsdException w:name="index 4" w:semiHidden="1" w:unhideWhenUsed="1"/>
+    <w:lsdException w:name="index 5" w:semiHidden="1" w:unhideWhenUsed="1"/>
+    <w:lsdException w:name="index 6" w:semiHidden="1" w:unhideWhenUsed="1"/>
+    <w:lsdException w:name="index 7" w:semiHidden="1" w:unhideWhenUsed="1"/>
+    <w:lsdException w:name="index 8" w:semiHidden="1" w:unhideWhenUsed="1"/>
+    <w:lsdException w:name="index 9" w:semiHidden="1" w:unhideWhenUsed="1"/>
+    <w:lsdException w:name="toc 1" w:semiHidden="1" w:uiPriority="39" w:unhideWhenUsed="1"/>
+    <w:lsdException w:name="toc 2" w:semiHidden="1" w:uiPriority="39" w:unhideWhenUsed="1"/>
+    <w:lsdException w:name="toc 3" w:semiHidden="1" w:uiPriority="39" w:unhideWhenUsed="1"/>
+    <w:lsdException w:name="toc 4" w:semiHidden="1" w:uiPriority="39" w:unhideWhenUsed="1"/>
+    <w:lsdException w:name="toc 5" w:semiHidden="1" w:uiPriority="39" w:unhideWhenUsed="1"/>
+    <w:lsdException w:name="toc 6" w:semiHidden="1" w:uiPriority="39" w:unhideWhenUsed="1"/>
+    <w:lsdException w:name="toc 7" w:semiHidden="1" w:uiPriority="39" w:unhideWhenUsed="1"/>
+    <w:lsdException w:name="toc 8" w:semiHidden="1" w:uiPriority="39" w:unhideWhenUsed="1"/>
+    <w:lsdException w:name="toc 9" w:semiHidden="1" w:uiPriority="39" w:unhideWhenUsed="1"/>
+    <w:lsdException w:name="Normal Indent" w:semiHidden="1" w:unhideWhenUsed="1"/>
+    <w:lsdException w:name="footnote text" w:semiHidden="1" w:unhideWhenUsed="1"/>
+    <w:lsdException w:name="annotation text" w:semiHidden="1" w:unhideWhenUsed="1"/>
+    <w:lsdException w:name="header" w:semiHidden="1" w:unhideWhenUsed="1"/>
+    <w:lsdException w:name="footer" w:semiHidden="1" w:unhideWhenUsed="1"/>
+    <w:lsdException w:name="index heading" w:semiHidden="1" w:unhideWhenUsed="1"/>
+    <w:lsdException w:name="caption" w:semiHidden="1" w:uiPriority="35" w:unhideWhenUsed="1" w:qFormat="1"/>
+    <w:lsdException w:name="table of figures" w:semiHidden="1" w:unhideWhenUsed="1"/>
+    <w:lsdException w:name="envelope address" w:semiHidden="1" w:unhideWhenUsed="1"/>
+    <w:lsdException w:name="envelope return" w:semiHidden="1" w:unhideWhenUsed="1"/>
+    <w:lsdException w:name="footnote reference" w:semiHidden="1" w:unhideWhenUsed="1"/>
+    <w:lsdException w:name="annotation reference" w:semiHidden="1" w:unhideWhenUsed="1"/>
+    <w:lsdException w:name="line number" w:semiHidden="1" w:unhideWhenUsed="1"/>
+    <w:lsdException w:name="page number" w:semiHidden="1" w:unhideWhenUsed="1"/>
+    <w:lsdException w:name="endnote reference" w:semiHidden="1" w:unhideWhenUsed="1"/>
+    <w:lsdException w:name="endnote text" w:semiHidden="1" w:unhideWhenUsed="1"/>
+    <w:lsdException w:name="table of authorities" w:semiHidden="1" w:unhideWhenUsed="1"/>
+    <w:lsdException w:name="macro" w:semiHidden="1" w:unhideWhenUsed="1"/>
+    <w:lsdException w:name="toa heading" w:semiHidden="1" w:unhideWhenUsed="1"/>
+    <w:lsdException w:name="List" w:semiHidden="1" w:unhideWhenUsed="1"/>
+    <w:lsdException w:name="List Bullet" w:semiHidden="1" w:unhideWhenUsed="1"/>
+    <w:lsdException w:name="List Number" w:semiHidden="1" w:unhideWhenUsed="1"/>
+    <w:lsdException w:name="List 2" w:semiHidden="1" w:unhideWhenUsed="1"/>
+    <w:lsdException w:name="List 3" w:semiHidden="1" w:unhideWhenUsed="1"/>
+    <w:lsdException w:name="List 4" w:semiHidden="1" w:unhideWhenUsed="1"/>
+    <w:lsdException w:name="List 5" w:semiHidden="1" w:unhideWhenUsed="1"/>
+    <w:lsdException w:name="List Bullet 2" w:semiHidden="1" w:unhideWhenUsed="1"/>
+    <w:lsdException w:name="List Bullet 3" w:semiHidden="1" w:unhideWhenUsed="1"/>
+    <w:lsdException w:name="List Bullet 4" w:semiHidden="1" w:unhideWhenUsed="1"/>
+    <w:lsdException w:name="List Bullet 5" w:semiHidden="1" w:unhideWhenUsed="1"/>
+    <w:lsdException w:name="List Number 2" w:semiHidden="1" w:unhideWhenUsed="1"/>
+    <w:lsdException w:name="List Number 3" w:semiHidden="1" w:unhideWhenUsed="1"/>
+    <w:lsdException w:name="List Number 4" w:semiHidden="1" w:unhideWhenUsed="1"/>
+    <w:lsdException w:name="List Number 5" w:semiHidden="1" w:unhideWhenUsed="1"/>
+    <w:lsdException w:name="Title" w:uiPriority="10" w:qFormat="1"/>
+    <w:lsdException w:name="Closing" w:semiHidden="1" w:unhideWhenUsed="1"/>
+    <w:lsdException w:name="Signature" w:semiHidden="1" w:unhideWhenUsed="1"/>
+    <w:lsdException w:name="Default Paragraph Font" w:semiHidden="1" w:uiPriority="1" w:unhideWhenUsed="1"/>
+    <w:lsdException w:name="Body Text" w:semiHidden="1" w:unhideWhenUsed="1"/>
+    <w:lsdException w:name="Body Text Indent" w:semiHidden="1" w:unhideWhenUsed="1"/>
+    <w:lsdException w:name="List Continue" w:semiHidden="1" w:unhideWhenUsed="1"/>
+    <w:lsdException w:name="List Continue 2" w:semiHidden="1" w:unhideWhenUsed="1"/>
+    <w:lsdException w:name="List Continue 3" w:semiHidden="1" w:unhideWhenUsed="1"/>
+    <w:lsdException w:name="List Continue 4" w:semiHidden="1" w:unhideWhenUsed="1"/>
+    <w:lsdException w:name="List Continue 5" w:semiHidden="1" w:unhideWhenUsed="1"/>
+    <w:lsdException w:name="Message Header" w:semiHidden="1" w:unhideWhenUsed="1"/>
+    <w:lsdException w:name="Subtitle" w:uiPriority="11" w:qFormat="1"/>
+    <w:lsdException w:name="Salutation" w:semiHidden="1" w:unhideWhenUsed="1"/>
+    <w:lsdException w:name="Date" w:semiHidden="1" w:unhideWhenUsed="1"/>
+    <w:lsdException w:name="Body Text First Indent" w:semiHidden="1" w:unhideWhenUsed="1"/>
+    <w:lsdException w:name="Body Text First Indent 2" w:semiHidden="1" w:unhideWhenUsed="1"/>
+    <w:lsdException w:name="Note Heading" w:semiHidden="1" w:unhideWhenUsed="1"/>
+    <w:lsdException w:name="Body Text 2" w:semiHidden="1" w:unhideWhenUsed="1"/>
+    <w:lsdException w:name="Body Text 3" w:semiHidden="1" w:unhideWhenUsed="1"/>
+    <w:lsdException w:name="Body Text Indent 2" w:semiHidden="1" w:unhideWhenUsed="1"/>
+    <w:lsdException w:name="Body Text Indent 3" w:semiHidden="1" w:unhideWhenUsed="1"/>
+    <w:lsdException w:name="Block Text" w:semiHidden="1" w:unhideWhenUsed="1"/>
+    <w:lsdException w:name="Hyperlink" w:semiHidden="1" w:unhideWhenUsed="1"/>
+    <w:lsdException w:name="FollowedHyperlink" w:semiHidden="1" w:unhideWhenUsed="1"/>
+    <w:lsdException w:name="Strong" w:uiPriority="22" w:qFormat="1"/>
+    <w:lsdException w:name="Emphasis" w:uiPriority="20" w:qFormat="1"/>
+    <w:lsdException w:name="Document Map" w:semiHidden="1" w:unhideWhenUsed="1"/>
+    <w:lsdException w:name="Plain Text" w:semiHidden="1" w:unhideWhenUsed="1"/>
+    <w:lsdException w:name="E-mail Signature" w:semiHidden="1" w:unhideWhenUsed="1"/>
+    <w:lsdException w:name="HTML Top of Form" w:semiHidden="1" w:unhideWhenUsed="1"/>
+    <w:lsdException w:name="HTML Bottom of Form" w:semiHidden="1" w:unhideWhenUsed="1"/>
+    <w:lsdException w:name="Normal (Web)" w:semiHidden="1" w:unhideWhenUsed="1"/>
+    <w:lsdException w:name="HTML Acronym" w:semiHidden="1" w:unhideWhenUsed="1"/>
+    <w:lsdException w:name="HTML Address" w:semiHidden="1" w:unhideWhenUsed="1"/>
+    <w:lsdException w:name="HTML Cite" w:semiHidden="1" w:unhideWhenUsed="1"/>
+    <w:lsdException w:name="HTML Code" w:semiHidden="1" w:unhideWhenUsed="1"/>
+    <w:lsdException w:name="HTML Definition" w:semiHidden="1" w:unhideWhenUsed="1"/>
+    <w:lsdException w:name="HTML Keyboard" w:semiHidden="1" w:unhideWhenUsed="1"/>
+    <w:lsdException w:name="HTML Preformatted" w:semiHidden="1" w:unhideWhenUsed="1"/>
+    <w:lsdException w:name="HTML Sample" w:semiHidden="1" w:unhideWhenUsed="1"/>
+    <w:lsdException w:name="HTML Typewriter" w:semiHidden="1" w:unhideWhenUsed="1"/>
+    <w:lsdException w:name="HTML Variable" w:semiHidden="1" w:unhideWhenUsed="1"/>
+    <w:lsdException w:name="Normal Table" w:semiHidden="1" w:unhideWhenUsed="1"/>
+    <w:lsdException w:name="annotation subject" w:semiHidden="1" w:unhideWhenUsed="1"/>
+    <w:lsdException w:name="No List" w:semiHidden="1" w:unhideWhenUsed="1"/>
+    <w:lsdException w:name="Outline List 1" w:semiHidden="1" w:unhideWhenUsed="1"/>
+    <w:lsdException w:name="Outline List 2" w:semiHidden="1" w:unhideWhenUsed="1"/>
+    <w:lsdException w:name="Outline List 3" w:semiHidden="1" w:unhideWhenUsed="1"/>
+    <w:lsdException w:name="Table Simple 1" w:semiHidden="1" w:unhideWhenUsed="1"/>
+    <w:lsdException w:name="Table Simple 2" w:semiHidden="1" w:unhideWhenUsed="1"/>
+    <w:lsdException w:name="Table Simple 3" w:semiHidden="1" w:unhideWhenUsed="1"/>
+    <w:lsdException w:name="Table Classic 1" w:semiHidden="1" w:unhideWhenUsed="1"/>
+    <w:lsdException w:name="Table Classic 2" w:semiHidden="1" w:unhideWhenUsed="1"/>
+    <w:lsdException w:name="Table Classic 3" w:semiHidden="1" w:unhideWhenUsed="1"/>
+    <w:lsdException w:name="Table Classic 4" w:semiHidden="1" w:unhideWhenUsed="1"/>
+    <w:lsdException w:name="Table Colorful 1" w:semiHidden="1" w:unhideWhenUsed="1"/>
+    <w:lsdException w:name="Table Colorful 2" w:semiHidden="1" w:unhideWhenUsed="1"/>
+    <w:lsdException w:name="Table Colorful 3" w:semiHidden="1" w:unhideWhenUsed="1"/>
+    <w:lsdException w:name="Table Columns 1" w:semiHidden="1" w:unhideWhenUsed="1"/>
+    <w:lsdException w:name="Table Columns 2" w:semiHidden="1" w:unhideWhenUsed="1"/>
+    <w:lsdException w:name="Table Columns 3" w:semiHidden="1" w:unhideWhenUsed="1"/>
+    <w:lsdException w:name="Table Columns 4" w:semiHidden="1" w:unhideWhenUsed="1"/>
+    <w:lsdException w:name="Table Columns 5" w:semiHidden="1" w:unhideWhenUsed="1"/>
+    <w:lsdException w:name="Table Grid 1" w:semiHidden="1" w:unhideWhenUsed="1"/>
+    <w:lsdException w:name="Table Grid 2" w:semiHidden="1" w:unhideWhenUsed="1"/>
+    <w:lsdException w:name="Table Grid 3" w:semiHidden="1" w:unhideWhenUsed="1"/>
+    <w:lsdException w:name="Table Grid 4" w:semiHidden="1" w:unhideWhenUsed="1"/>
+    <w:lsdException w:name="Table Grid 5" w:semiHidden="1" w:unhideWhenUsed="1"/>
+    <w:lsdException w:name="Table Grid 6" w:semiHidden="1" w:unhideWhenUsed="1"/>
+    <w:lsdException w:name="Table Grid 7" w:semiHidden="1" w:unhideWhenUsed="1"/>
+    <w:lsdException w:name="Table Grid 8" w:semiHidden="1" w:unhideWhenUsed="1"/>
+    <w:lsdException w:name="Table List 1" w:semiHidden="1" w:unhideWhenUsed="1"/>
+    <w:lsdException w:name="Table List 2" w:semiHidden="1" w:unhideWhenUsed="1"/>
+    <w:lsdException w:name="Table List 3" w:semiHidden="1" w:unhideWhenUsed="1"/>
+    <w:lsdException w:name="Table List 4" w:semiHidden="1" w:unhideWhenUsed="1"/>
+    <w:lsdException w:name="Table List 5" w:semiHidden="1" w:unhideWhenUsed="1"/>
+    <w:lsdException w:name="Table List 6" w:semiHidden="1" w:unhideWhenUsed="1"/>
+    <w:lsdException w:name="Table List 7" w:semiHidden="1" w:unhideWhenUsed="1"/>
+    <w:lsdException w:name="Table List 8" w:semiHidden="1" w:unhideWhenUsed="1"/>
+    <w:lsdException w:name="Table 3D effects 1" w:semiHidden="1" w:unhideWhenUsed="1"/>
+    <w:lsdException w:name="Table 3D effects 2" w:semiHidden="1" w:unhideWhenUsed="1"/>
+    <w:lsdException w:name="Table 3D effects 3" w:semiHidden="1" w:unhideWhenUsed="1"/>
+    <w:lsdException w:name="Table Contemporary" w:semiHidden="1" w:unhideWhenUsed="1"/>
+    <w:lsdException w:name="Table Elegant" w:semiHidden="1" w:unhideWhenUsed="1"/>
+    <w:lsdException w:name="Table Professional" w:semiHidden="1" w:unhideWhenUsed="1"/>
+    <w:lsdException w:name="Table Subtle 1" w:semiHidden="1" w:unhideWhenUsed="1"/>
+    <w:lsdException w:name="Table Subtle 2" w:semiHidden="1" w:unhideWhenUsed="1"/>
+    <w:lsdException w:name="Table Web 1" w:semiHidden="1" w:unhideWhenUsed="1"/>
+    <w:lsdException w:name="Table Web 2" w:semiHidden="1" w:unhideWhenUsed="1"/>
+    <w:lsdException w:name="Table Web 3" w:semiHidden="1" w:unhideWhenUsed="1"/>
+    <w:lsdException w:name="Balloon Text" w:semiHidden="1" w:unhideWhenUsed="1"/>
+    <w:lsdException w:name="Table Grid" w:uiPriority="59"/>
+    <w:lsdException w:name="Table Theme" w:semiHidden="1" w:unhideWhenUsed="1"/>
+    <w:lsdException w:name="Placeholder Text" w:semiHidden="1"/>
+    <w:lsdException w:name="No Spacing" w:uiPriority="1" w:qFormat="1"/>
+    <w:lsdException w:name="Light Shading" w:uiPriority="60"/>
+    <w:lsdException w:name="Light List" w:uiPriority="61"/>
+    <w:lsdException w:name="Light Grid" w:uiPriority="62"/>
+    <w:lsdException w:name="Medium Shading 1" w:uiPriority="63"/>
+    <w:lsdException w:name="Medium Shading 2" w:uiPriority="64"/>
+    <w:lsdException w:name="Medium List 1" w:uiPriority="65"/>
+    <w:lsdException w:name="Medium List 2" w:uiPriority="66"/>
+    <w:lsdException w:name="Medium Grid 1" w:uiPriority="67"/>
+    <w:lsdException w:name="Medium Grid 2" w:uiPriority="68"/>
+    <w:lsdException w:name="Medium Grid 3" w:uiPriority="69"/>
+    <w:lsdException w:name="Dark List" w:uiPriority="70"/>
+    <w:lsdException w:name="Colorful Shading" w:uiPriority="71"/>
+    <w:lsdException w:name="Colorful List" w:uiPriority="72"/>
+    <w:lsdException w:name="Colorful Grid" w:uiPriority="73"/>
+    <w:lsdException w:name="Light Shading Accent 1" w:uiPriority="60"/>
+    <w:lsdException w:name="Light List Accent 1" w:uiPriority="61"/>
+    <w:lsdException w:name="Light Grid Accent 1" w:uiPriority="62"/>
+    <w:lsdException w:name="Medium Shading 1 Accent 1" w:uiPriority="63"/>
+    <w:lsdException w:name="Medium Shading 2 Accent 1" w:uiPriority="64"/>
+    <w:lsdException w:name="Medium List 1 Accent 1" w:uiPriority="65"/>
+    <w:lsdException w:name="Revision" w:semiHidden="1"/>
+    <w:lsdException w:name="List Paragraph" w:uiPriority="34" w:qFormat="1"/>
+    <w:lsdException w:name="Quote" w:uiPriority="29" w:qFormat="1"/>
+    <w:lsdException w:name="Intense Quote" w:uiPriority="30" w:qFormat="1"/>
+    <w:lsdException w:name="Medium List 2 Accent 1" w:uiPriority="66"/>
+    <w:lsdException w:name="Medium Grid 1 Accent 1" w:uiPriority="67"/>
+    <w:lsdException w:name="Medium Grid 2 Accent 1" w:uiPriority="68"/>
+    <w:lsdException w:name="Medium Grid 3 Accent 1" w:uiPriority="69"/>
+    <w:lsdException w:name="Dark List Accent 1" w:uiPriority="70"/>
+    <w:lsdException w:name="Colorful Shading Accent 1" w:uiPriority="71"/>
+    <w:lsdException w:name="Colorful List Accent 1" w:uiPriority="72"/>
+    <w:lsdException w:name="Colorful Grid Accent 1" w:uiPriority="73"/>
+    <w:lsdException w:name="Light Shading Accent 2" w:uiPriority="60"/>
+    <w:lsdException w:name="Light List Accent 2" w:uiPriority="61"/>
+    <w:lsdException w:name="Light Grid Accent 2" w:uiPriority="62"/>
+    <w:lsdException w:name="Medium Shading 1 Accent 2" w:uiPriority="63"/>
+    <w:lsdException w:name="Medium Shading 2 Accent 2" w:uiPriority="64"/>
+    <w:lsdException w:name="Medium List 1 Accent 2" w:uiPriority="65"/>
+    <w:lsdException w:name="Medium List 2 Accent 2" w:uiPriority="66"/>
+    <w:lsdException w:name="Medium Grid 1 Accent 2" w:uiPriority="67"/>
+    <w:lsdException w:name="Medium Grid 2 Accent 2" w:uiPriority="68"/>
+    <w:lsdException w:name="Medium Grid 3 Accent 2" w:uiPriority="69"/>
+    <w:lsdException w:name="Dark List Accent 2" w:uiPriority="70"/>
+    <w:lsdException w:name="Colorful Shading Accent 2" w:uiPriority="71"/>
+    <w:lsdException w:name="Colorful List Accent 2" w:uiPriority="72"/>
+    <w:lsdException w:name="Colorful Grid Accent 2" w:uiPriority="73"/>
+    <w:lsdException w:name="Light Shading Accent 3" w:uiPriority="60"/>
+    <w:lsdException w:name="Light List Accent 3" w:uiPriority="61"/>
+    <w:lsdException w:name="Light Grid Accent 3" w:uiPriority="62"/>
+    <w:lsdException w:name="Medium Shading 1 Accent 3" w:uiPriority="63"/>
+    <w:lsdException w:name="Medium Shading 2 Accent 3" w:uiPriority="64"/>
+    <w:lsdException w:name="Medium List 1 Accent 3" w:uiPriority="65"/>
+    <w:lsdException w:name="Medium List 2 Accent 3" w:uiPriority="66"/>
+    <w:lsdException w:name="Medium Grid 1 Accent 3" w:uiPriority="67"/>
+    <w:lsdException w:name="Medium Grid 2 Accent 3" w:uiPriority="68"/>
+    <w:lsdException w:name="Medium Grid 3 Accent 3" w:uiPriority="69"/>
+    <w:lsdException w:name="Dark List Accent 3" w:uiPriority="70"/>
+    <w:lsdException w:name="Colorful Shading Accent 3" w:uiPriority="71"/>
+    <w:lsdException w:name="Colorful List Accent 3" w:uiPriority="72"/>
+    <w:lsdException w:name="Colorful Grid Accent 3" w:uiPriority="73"/>
+    <w:lsdException w:name="Light Shading Accent 4" w:uiPriority="60"/>
+    <w:lsdException w:name="Light List Accent 4" w:uiPriority="61"/>
+    <w:lsdException w:name="Light Grid Accent 4" w:uiPriority="62"/>
+    <w:lsdException w:name="Medium Shading 1 Accent 4" w:uiPriority="63"/>
+    <w:lsdException w:name="Medium Shading 2 Accent 4" w:uiPriority="64"/>
+    <w:lsdException w:name="Medium List 1 Accent 4" w:uiPriority="65"/>
+    <w:lsdException w:name="Medium List 2 Accent 4" w:uiPriority="66"/>
+    <w:lsdException w:name="Medium Grid 1 Accent 4" w:uiPriority="67"/>
+    <w:lsdException w:name="Medium Grid 2 Accent 4" w:uiPriority="68"/>
+    <w:lsdException w:name="Medium Grid 3 Accent 4" w:uiPriority="69"/>
+    <w:lsdException w:name="Dark List Accent 4" w:uiPriority="70"/>
+    <w:lsdException w:name="Colorful Shading Accent 4" w:uiPriority="71"/>
+    <w:lsdException w:name="Colorful List Accent 4" w:uiPriority="72"/>
+    <w:lsdException w:name="Colorful Grid Accent 4" w:uiPriority="73"/>
+    <w:lsdException w:name="Light Shading Accent 5" w:uiPriority="60"/>
+    <w:lsdException w:name="Light List Accent 5" w:uiPriority="61"/>
+    <w:lsdException w:name="Light Grid Accent 5" w:uiPriority="62"/>
+    <w:lsdException w:name="Medium Shading 1 Accent 5" w:uiPriority="63"/>
+    <w:lsdException w:name="Medium Shading 2 Accent 5" w:uiPriority="64"/>
+    <w:lsdException w:name="Medium List 1 Accent 5" w:uiPriority="65"/>
+    <w:lsdException w:name="Medium List 2 Accent 5" w:uiPriority="66"/>
+    <w:lsdException w:name="Medium Grid 1 Accent 5" w:uiPriority="67"/>
+    <w:lsdException w:name="Medium Grid 2 Accent 5" w:uiPriority="68"/>
+    <w:lsdException w:name="Medium Grid 3 Accent 5" w:uiPriority="69"/>
+    <w:lsdException w:name="Dark List Accent 5" w:uiPriority="70"/>
+    <w:lsdException w:name="Colorful Shading Accent 5" w:uiPriority="71"/>
+    <w:lsdException w:name="Colorful List Accent 5" w:uiPriority="72"/>
+    <w:lsdException w:name="Colorful Grid Accent 5" w:uiPriority="73"/>
+    <w:lsdException w:name="Light Shading Accent 6" w:uiPriority="60"/>
+    <w:lsdException w:name="Light List Accent 6" w:uiPriority="61"/>
+    <w:lsdException w:name="Light Grid Accent 6" w:uiPriority="62"/>
+    <w:lsdException w:name="Medium Shading 1 Accent 6" w:uiPriority="63"/>
+    <w:lsdException w:name="Medium Shading 2 Accent 6" w:uiPriority="64"/>
+    <w:lsdException w:name="Medium List 1 Accent 6" w:uiPriority="65"/>
+    <w:lsdException w:name="Medium List 2 Accent 6" w:uiPriority="66"/>
+    <w:lsdException w:name="Medium Grid 1 Accent 6" w:uiPriority="67"/>
+    <w:lsdException w:name="Medium Grid 2 Accent 6" w:uiPriority="68"/>
+    <w:lsdException w:name="Medium Grid 3 Accent 6" w:uiPriority="69"/>
+    <w:lsdException w:name="Dark List Accent 6" w:uiPriority="70"/>
+    <w:lsdException w:name="Colorful Shading Accent 6" w:uiPriority="71"/>
+    <w:lsdException w:name="Colorful List Accent 6" w:uiPriority="72"/>
+    <w:lsdException w:name="Colorful Grid Accent 6" w:uiPriority="73"/>
+    <w:lsdException w:name="Subtle Emphasis" w:uiPriority="19" w:qFormat="1"/>
+    <w:lsdException w:name="Intense Emphasis" w:uiPriority="21" w:qFormat="1"/>
+    <w:lsdException w:name="Subtle Reference" w:uiPriority="31" w:qFormat="1"/>
+    <w:lsdException w:name="Intense Reference" w:uiPriority="32" w:qFormat="1"/>
+    <w:lsdException w:name="Book Title" w:uiPriority="33" w:qFormat="1"/>
+    <w:lsdException w:name="Bibliography" w:semiHidden="1" w:uiPriority="37" w:unhideWhenUsed="1"/>
+    <w:lsdException w:name="TOC Heading" w:semiHidden="1" w:uiPriority="39" w:unhideWhenUsed="1" w:qFormat="1"/>
+    <w:lsdException w:name="Plain Table 1" w:uiPriority="41"/>
+    <w:lsdException w:name="Plain Table 2" w:uiPriority="42"/>
+    <w:lsdException w:name="Plain Table 3" w:uiPriority="43"/>
+    <w:lsdException w:name="Plain Table 4" w:uiPriority="44"/>
+    <w:lsdException w:name="Plain Table 5" w:uiPriority="45"/>
+    <w:lsdException w:name="Grid Table Light" w:uiPriority="40"/>
+    <w:lsdException w:name="Grid Table 1 Light" w:uiPriority="46"/>
+    <w:lsdException w:name="Grid Table 2" w:uiPriority="47"/>
+    <w:lsdException w:name="Grid Table 3" w:uiPriority="48"/>
+    <w:lsdException w:name="Grid Table 4" w:uiPriority="49"/>
+    <w:lsdException w:name="Grid Table 5 Dark" w:uiPriority="50"/>
+    <w:lsdException w:name="Grid Table 6 Colorful" w:uiPriority="51"/>
+    <w:lsdException w:name="Grid Table 7 Colorful" w:uiPriority="52"/>
+    <w:lsdException w:name="Grid Table 1 Light Accent 1" w:uiPriority="46"/>
+    <w:lsdException w:name="Grid Table 2 Accent 1" w:uiPriority="47"/>
+    <w:lsdException w:name="Grid Table 3 Accent 1" w:uiPriority="48"/>
+    <w:lsdException w:name="Grid Table 4 Accent 1" w:uiPriority="49"/>
+    <w:lsdException w:name="Grid Table 5 Dark Accent 1" w:uiPriority="50"/>
+    <w:lsdException w:name="Grid Table 6 Colorful Accent 1" w:uiPriority="51"/>
+    <w:lsdException w:name="Grid Table 7 Colorful Accent 1" w:uiPriority="52"/>
+    <w:lsdException w:name="Grid Table 1 Light Accent 2" w:uiPriority="46"/>
+    <w:lsdException w:name="Grid Table 2 Accent 2" w:uiPriority="47"/>
+    <w:lsdException w:name="Grid Table 3 Accent 2" w:uiPriority="48"/>
+    <w:lsdException w:name="Grid Table 4 Accent 2" w:uiPriority="49"/>
+    <w:lsdException w:name="Grid Table 5 Dark Accent 2" w:uiPriority="50"/>
+    <w:lsdException w:name="Grid Table 6 Colorful Accent 2" w:uiPriority="51"/>
+    <w:lsdException w:name="Grid Table 7 Colorful Accent 2" w:uiPriority="52"/>
+    <w:lsdException w:name="Grid Table 1 Light Accent 3" w:uiPriority="46"/>
+    <w:lsdException w:name="Grid Table 2 Accent 3" w:uiPriority="47"/>
+    <w:lsdException w:name="Grid Table 3 Accent 3" w:uiPriority="48"/>
+    <w:lsdException w:name="Grid Table 4 Accent 3" w:uiPriority="49"/>
+    <w:lsdException w:name="Grid Table 5 Dark Accent 3" w:uiPriority="50"/>
+    <w:lsdException w:name="Grid Table 6 Colorful Accent 3" w:uiPriority="51"/>
+    <w:lsdException w:name="Grid Table 7 Colorful Accent 3" w:uiPriority="52"/>
+    <w:lsdException w:name="Grid Table 1 Light Accent 4" w:uiPriority="46"/>
+    <w:lsdException w:name="Grid Table 2 Accent 4" w:uiPriority="47"/>
+    <w:lsdException w:name="Grid Table 3 Accent 4" w:uiPriority="48"/>
+    <w:lsdException w:name="Grid Table 4 Accent 4" w:uiPriority="49"/>
+    <w:lsdException w:name="Grid Table 5 Dark Accent 4" w:uiPriority="50"/>
+    <w:lsdException w:name="Grid Table 6 Colorful Accent 4" w:uiPriority="51"/>
+    <w:lsdException w:name="Grid Table 7 Colorful Accent 4" w:uiPriority="52"/>
+    <w:lsdException w:name="Grid Table 1 Light Accent 5" w:uiPriority="46"/>
+    <w:lsdException w:name="Grid Table 2 Accent 5" w:uiPriority="47"/>
+    <w:lsdException w:name="Grid Table 3 Accent 5" w:uiPriority="48"/>
+    <w:lsdException w:name="Grid Table 4 Accent 5" w:uiPriority="49"/>
+    <w:lsdException w:name="Grid Table 5 Dark Accent 5" w:uiPriority="50"/>
+    <w:lsdException w:name="Grid Table 6 Colorful Accent 5" w:uiPriority="51"/>
+    <w:lsdException w:name="Grid Table 7 Colorful Accent 5" w:uiPriority="52"/>
+    <w:lsdException w:name="Grid Table 1 Light Accent 6" w:uiPriority="46"/>
+    <w:lsdException w:name="Grid Table 2 Accent 6" w:uiPriority="47"/>
+    <w:lsdException w:name="Grid Table 3 Accent 6" w:uiPriority="48"/>
+    <w:lsdException w:name="Grid Table 4 Accent 6" w:uiPriority="49"/>
+    <w:lsdException w:name="Grid Table 5 Dark Accent 6" w:uiPriority="50"/>
+    <w:lsdException w:name="Grid Table 6 Colorful Accent 6" w:uiPriority="51"/>
+    <w:lsdException w:name="Grid Table 7 Colorful Accent 6" w:uiPriority="52"/>
+    <w:lsdException w:name="List Table 1 Light" w:uiPriority="46"/>
+    <w:lsdException w:name="List Table 2" w:uiPriority="47"/>
+    <w:lsdException w:name="List Table 3" w:uiPriority="48"/>
+    <w:lsdException w:name="List Table 4" w:uiPriority="49"/>
+    <w:lsdException w:name="List Table 5 Dark" w:uiPriority="50"/>
+    <w:lsdException w:name="List Table 6 Colorful" w:uiPriority="51"/>
+    <w:lsdException w:name="List Table 7 Colorful" w:uiPriority="52"/>
+    <w:lsdException w:name="List Table 1 Light Accent 1" w:uiPriority="46"/>
+    <w:lsdException w:name="List Table 2 Accent 1" w:uiPriority="47"/>
+    <w:lsdException w:name="List Table 3 Accent 1" w:uiPriority="48"/>
+    <w:lsdException w:name="List Table 4 Accent 1" w:uiPriority="49"/>
+    <w:lsdException w:name="List Table 5 Dark Accent 1" w:uiPriority="50"/>
+    <w:lsdException w:name="List Table 6 Colorful Accent 1" w:uiPriority="51"/>
+    <w:lsdException w:name="List Table 7 Colorful Accent 1" w:uiPriority="52"/>
+    <w:lsdException w:name="List Table 1 Light Accent 2" w:uiPriority="46"/>
+    <w:lsdException w:name="List Table 2 Accent 2" w:uiPriority="47"/>
+    <w:lsdException w:name="List Table 3 Accent 2" w:uiPriority="48"/>
+    <w:lsdException w:name="List Table 4 Accent 2" w:uiPriority="49"/>
+    <w:lsdException w:name="List Table 5 Dark Accent 2" w:uiPriority="50"/>
+    <w:lsdException w:name="List Table 6 Colorful Accent 2" w:uiPriority="51"/>
+    <w:lsdException w:name="List Table 7 Colorful Accent 2" w:uiPriority="52"/>
+    <w:lsdException w:name="List Table 1 Light Accent 3" w:uiPriority="46"/>
+    <w:lsdException w:name="List Table 2 Accent 3" w:uiPriority="47"/>
+    <w:lsdException w:name="List Table 3 Accent 3" w:uiPriority="48"/>
+    <w:lsdException w:name="List Table 4 Accent 3" w:uiPriority="49"/>
+    <w:lsdException w:name="List Table 5 Dark Accent 3" w:uiPriority="50"/>
+    <w:lsdException w:name="List Table 6 Colorful Accent 3" w:uiPriority="51"/>
+    <w:lsdException w:name="List Table 7 Colorful Accent 3" w:uiPriority="52"/>
+    <w:lsdException w:name="List Table 1 Light Accent 4" w:uiPriority="46"/>
+    <w:lsdException w:name="List Table 2 Accent 4" w:uiPriority="47"/>
+    <w:lsdException w:name="List Table 3 Accent 4" w:uiPriority="48"/>
+    <w:lsdException w:name="List Table 4 Accent 4" w:uiPriority="49"/>
+    <w:lsdException w:name="List Table 5 Dark Accent 4" w:uiPriority="50"/>
+    <w:lsdException w:name="List Table 6 Colorful Accent 4" w:uiPriority="51"/>
+    <w:lsdException w:name="List Table 7 Colorful Accent 4" w:uiPriority="52"/>
+    <w:lsdException w:name="List Table 1 Light Accent 5" w:uiPriority="46"/>
+    <w:lsdException w:name="List Table 2 Accent 5" w:uiPriority="47"/>
+    <w:lsdException w:name="List Table 3 Accent 5" w:uiPriority="48"/>
+    <w:lsdException w:name="List Table 4 Accent 5" w:uiPriority="49"/>
+    <w:lsdException w:name="List Table 5 Dark Accent 5" w:uiPriority="50"/>
+    <w:lsdException w:name="List Table 6 Colorful Accent 5" w:uiPriority="51"/>
+    <w:lsdException w:name="List Table 7 Colorful Accent 5" w:uiPriority="52"/>
+    <w:lsdException w:name="List Table 1 Light Accent 6" w:uiPriority="46"/>
+    <w:lsdException w:name="List Table 2 Accent 6" w:uiPriority="47"/>
+    <w:lsdException w:name="List Table 3 Accent 6" w:uiPriority="48"/>
+    <w:lsdException w:name="List Table 4 Accent 6" w:uiPriority="49"/>
+    <w:lsdException w:name="List Table 5 Dark Accent 6" w:uiPriority="50"/>
+    <w:lsdException w:name="List Table 6 Colorful Accent 6" w:uiPriority="51"/>
+    <w:lsdException w:name="List Table 7 Colorful Accent 6" w:uiPriority="52"/>
   </w:latentStyles>
   <w:style w:type="paragraph" w:default="1" w:styleId="Normal">
     <w:name w:val="Normal"/>
@@ -4223,7 +4782,6 @@
     <w:uiPriority w:val="99"/>
     <w:semiHidden/>
     <w:unhideWhenUsed/>
-    <w:qFormat/>
     <w:tblPr>
       <w:tblInd w:w="0" w:type="dxa"/>
       <w:tblCellMar>

</xml_diff>

<commit_message>
Changes for DHCP including email changes
</commit_message>
<xml_diff>
--- a/Hardware Info/Set up PI/Setting up the Raspberry PI from Start to Finish.docx
+++ b/Hardware Info/Set up PI/Setting up the Raspberry PI from Start to Finish.docx
@@ -1715,21 +1715,7 @@
           <w:rFonts w:eastAsia="Times New Roman" w:cs="Courier New"/>
           <w:color w:val="151515"/>
         </w:rPr>
-        <w:t>S</w:t>
-      </w:r>
-      <w:r>
-        <w:rPr>
-          <w:rFonts w:eastAsia="Times New Roman" w:cs="Courier New"/>
-          <w:color w:val="151515"/>
-        </w:rPr>
-        <w:t>npo</w:t>
-      </w:r>
-      <w:r>
-        <w:rPr>
-          <w:rFonts w:eastAsia="Times New Roman" w:cs="Courier New"/>
-          <w:color w:val="151515"/>
-        </w:rPr>
-        <w:t>erialmango</w:t>
+        <w:t>Serialmango</w:t>
       </w:r>
       <w:proofErr w:type="spellEnd"/>
     </w:p>
@@ -1806,6 +1792,15 @@
           <w:color w:val="151515"/>
         </w:rPr>
       </w:pPr>
+      <w:r>
+        <w:rPr>
+          <w:rFonts w:eastAsia="Times New Roman" w:cs="Courier New"/>
+          <w:color w:val="151515"/>
+        </w:rPr>
+        <w:t>npm</w:t>
+      </w:r>
+      <w:bookmarkStart w:id="0" w:name="_GoBack"/>
+      <w:bookmarkEnd w:id="0"/>
     </w:p>
     <w:p>
       <w:pPr>
@@ -3872,8 +3867,6 @@
       <w:r>
         <w:t>/cs4Home/test</w:t>
       </w:r>
-      <w:bookmarkStart w:id="0" w:name="_GoBack"/>
-      <w:bookmarkEnd w:id="0"/>
       <w:r>
         <w:t xml:space="preserve"> </w:t>
       </w:r>

</xml_diff>

<commit_message>
PMP for ssh 9090
</commit_message>
<xml_diff>
--- a/Hardware Info/Set up PI/Setting up the Raspberry PI from Start to Finish.docx
+++ b/Hardware Info/Set up PI/Setting up the Raspberry PI from Start to Finish.docx
@@ -35,7 +35,31 @@
           <w:sz w:val="28"/>
           <w:szCs w:val="28"/>
         </w:rPr>
-        <w:t>January 2, 2014</w:t>
+        <w:t>January 2</w:t>
+      </w:r>
+      <w:r>
+        <w:rPr>
+          <w:b/>
+          <w:sz w:val="28"/>
+          <w:szCs w:val="28"/>
+        </w:rPr>
+        <w:t>5</w:t>
+      </w:r>
+      <w:r>
+        <w:rPr>
+          <w:b/>
+          <w:sz w:val="28"/>
+          <w:szCs w:val="28"/>
+        </w:rPr>
+        <w:t>, 201</w:t>
+      </w:r>
+      <w:r>
+        <w:rPr>
+          <w:b/>
+          <w:sz w:val="28"/>
+          <w:szCs w:val="28"/>
+        </w:rPr>
+        <w:t>5</w:t>
       </w:r>
     </w:p>
     <w:p>
@@ -53,6 +77,11 @@
     </w:p>
     <w:p>
       <w:pPr>
+        <w:pStyle w:val="ListParagraph"/>
+        <w:numPr>
+          <w:ilvl w:val="0"/>
+          <w:numId w:val="1"/>
+        </w:numPr>
         <w:rPr>
           <w:b/>
         </w:rPr>
@@ -74,6 +103,11 @@
     </w:p>
     <w:p>
       <w:pPr>
+        <w:pStyle w:val="ListParagraph"/>
+        <w:numPr>
+          <w:ilvl w:val="0"/>
+          <w:numId w:val="1"/>
+        </w:numPr>
         <w:rPr>
           <w:b/>
         </w:rPr>
@@ -87,6 +121,11 @@
     </w:p>
     <w:p>
       <w:pPr>
+        <w:pStyle w:val="ListParagraph"/>
+        <w:numPr>
+          <w:ilvl w:val="0"/>
+          <w:numId w:val="1"/>
+        </w:numPr>
         <w:rPr>
           <w:b/>
         </w:rPr>
@@ -100,6 +139,11 @@
     </w:p>
     <w:p>
       <w:pPr>
+        <w:pStyle w:val="ListParagraph"/>
+        <w:numPr>
+          <w:ilvl w:val="0"/>
+          <w:numId w:val="1"/>
+        </w:numPr>
         <w:rPr>
           <w:b/>
         </w:rPr>
@@ -113,6 +157,11 @@
     </w:p>
     <w:p>
       <w:pPr>
+        <w:pStyle w:val="ListParagraph"/>
+        <w:numPr>
+          <w:ilvl w:val="0"/>
+          <w:numId w:val="1"/>
+        </w:numPr>
         <w:rPr>
           <w:b/>
         </w:rPr>
@@ -134,6 +183,11 @@
     </w:p>
     <w:p>
       <w:pPr>
+        <w:pStyle w:val="ListParagraph"/>
+        <w:numPr>
+          <w:ilvl w:val="0"/>
+          <w:numId w:val="1"/>
+        </w:numPr>
         <w:rPr>
           <w:b/>
         </w:rPr>
@@ -153,6 +207,11 @@
     </w:p>
     <w:p>
       <w:pPr>
+        <w:pStyle w:val="ListParagraph"/>
+        <w:numPr>
+          <w:ilvl w:val="0"/>
+          <w:numId w:val="1"/>
+        </w:numPr>
         <w:rPr>
           <w:b/>
         </w:rPr>
@@ -168,6 +227,11 @@
     </w:p>
     <w:p>
       <w:pPr>
+        <w:pStyle w:val="ListParagraph"/>
+        <w:numPr>
+          <w:ilvl w:val="0"/>
+          <w:numId w:val="1"/>
+        </w:numPr>
         <w:rPr>
           <w:b/>
         </w:rPr>
@@ -181,6 +245,11 @@
     </w:p>
     <w:p>
       <w:pPr>
+        <w:pStyle w:val="ListParagraph"/>
+        <w:numPr>
+          <w:ilvl w:val="0"/>
+          <w:numId w:val="1"/>
+        </w:numPr>
         <w:rPr>
           <w:b/>
         </w:rPr>
@@ -190,6 +259,68 @@
           <w:b/>
         </w:rPr>
         <w:t>Node Necessities</w:t>
+      </w:r>
+    </w:p>
+    <w:p>
+      <w:pPr>
+        <w:pStyle w:val="ListParagraph"/>
+        <w:numPr>
+          <w:ilvl w:val="0"/>
+          <w:numId w:val="1"/>
+        </w:numPr>
+        <w:rPr>
+          <w:b/>
+        </w:rPr>
+      </w:pPr>
+      <w:proofErr w:type="spellStart"/>
+      <w:r>
+        <w:rPr>
+          <w:b/>
+        </w:rPr>
+        <w:t>Autostart</w:t>
+      </w:r>
+      <w:proofErr w:type="spellEnd"/>
+      <w:r>
+        <w:rPr>
+          <w:b/>
+        </w:rPr>
+        <w:t xml:space="preserve"> Browser</w:t>
+      </w:r>
+    </w:p>
+    <w:p>
+      <w:pPr>
+        <w:pStyle w:val="ListParagraph"/>
+        <w:numPr>
+          <w:ilvl w:val="0"/>
+          <w:numId w:val="1"/>
+        </w:numPr>
+        <w:rPr>
+          <w:b/>
+        </w:rPr>
+      </w:pPr>
+      <w:r>
+        <w:rPr>
+          <w:b/>
+        </w:rPr>
+        <w:t>SSH Keys</w:t>
+      </w:r>
+    </w:p>
+    <w:p>
+      <w:pPr>
+        <w:pStyle w:val="ListParagraph"/>
+        <w:numPr>
+          <w:ilvl w:val="0"/>
+          <w:numId w:val="1"/>
+        </w:numPr>
+        <w:rPr>
+          <w:b/>
+        </w:rPr>
+      </w:pPr>
+      <w:r>
+        <w:rPr>
+          <w:b/>
+        </w:rPr>
+        <w:t>Handy Shortcuts</w:t>
       </w:r>
     </w:p>
     <w:p>
@@ -1181,7 +1312,7 @@
       <w:r>
         <w:t xml:space="preserve">:  </w:t>
       </w:r>
-      <w:hyperlink r:id="rId4" w:tgtFrame="_parent" w:tooltip="https://github.com/nathanjohnson320/node_arm" w:history="1">
+      <w:hyperlink r:id="rId5" w:tgtFrame="_parent" w:tooltip="https://github.com/nathanjohnson320/node_arm" w:history="1">
         <w:r>
           <w:rPr>
             <w:rStyle w:val="Hyperlink"/>
@@ -1655,7 +1786,7 @@
         </w:rPr>
         <w:t xml:space="preserve"> clone git://</w:t>
       </w:r>
-      <w:hyperlink r:id="rId5" w:history="1">
+      <w:hyperlink r:id="rId6" w:history="1">
         <w:r>
           <w:rPr>
             <w:rFonts w:eastAsia="Times New Roman" w:cs="Courier New"/>
@@ -3285,7 +3416,7 @@
         </w:rPr>
         <w:t xml:space="preserve">Then follow prompts. Problems see: </w:t>
       </w:r>
-      <w:hyperlink r:id="rId6" w:history="1">
+      <w:hyperlink r:id="rId7" w:history="1">
         <w:r>
           <w:rPr>
             <w:rStyle w:val="Hyperlink"/>
@@ -3931,14 +4062,13 @@
       </w:pPr>
       <w:r>
         <w:tab/>
-      </w:r>
-      <w:proofErr w:type="gramStart"/>
-      <w:r>
-        <w:t>sleep</w:t>
-      </w:r>
-      <w:proofErr w:type="gramEnd"/>
-      <w:r>
-        <w:t xml:space="preserve"> 10;</w:t>
+        <w:t xml:space="preserve">sleep </w:t>
+      </w:r>
+      <w:r>
+        <w:t>3</w:t>
+      </w:r>
+      <w:r>
+        <w:t>0;</w:t>
       </w:r>
     </w:p>
     <w:p>
@@ -3997,7 +4127,7 @@
         </w:rPr>
         <w:t>(</w:t>
       </w:r>
-      <w:hyperlink r:id="rId7" w:history="1">
+      <w:hyperlink r:id="rId8" w:history="1">
         <w:r>
           <w:rPr>
             <w:rStyle w:val="Hyperlink"/>
@@ -4051,7 +4181,13 @@
         <w:rPr>
           <w:color w:val="4F6228" w:themeColor="accent3" w:themeShade="80"/>
         </w:rPr>
-        <w:t>Public key:</w:t>
+        <w:t>Public key</w:t>
+      </w:r>
+      <w:r>
+        <w:rPr>
+          <w:color w:val="4F6228" w:themeColor="accent3" w:themeShade="80"/>
+        </w:rPr>
+        <w:t>:</w:t>
       </w:r>
     </w:p>
     <w:p>
@@ -4073,7 +4209,7 @@
         <w:rPr>
           <w:color w:val="4F6228" w:themeColor="accent3" w:themeShade="80"/>
         </w:rPr>
-        <w:t xml:space="preserve"> AAAAB3NzaC1yc2EAAAABJQAAAQEAx09DT3nlYutSlVNrSwiMg0dIJAhGny62eqZQqz4GCAbvPP/Ed+WaVdkfGVpeGzW3jEz9tiUfxO3tJOlTznHSdrZT7ZDQ7JfaEWSXnE3NY6IMEvO9mqNv2g7LerihmZgPNtNP0YUVae/bAQ3tgJAznTpUw3Jbuo7nK8nVvfD6FJICQ8OC/q/mOEEzAo+IWYEI81ClRIJIjx7qUlzYyZO9DUzCpbTRe9r9/epxabNsE0sX2GZJHMh/ILL2OsQ5kvTIzuSRCp5dD+QliPxcKc/YEolYVJbt8BzObbnJFQNoKbLcH7CGUtKmKWfRyOZl/WWP7/JvFbyZMfQc7X6sV5YPpQ== rsa-key-20150124</w:t>
+        <w:t xml:space="preserve"> AAAAB3NzaC1yc2EAAAABJQAAAQEAnYb4iV/8ME+nMNAFIKYUV7+gWgAyaI04R4VwuXGPh5pywtXLwADwhE0SjYRnMejT0SXjqZsi1iI4PmPjZxFfvRZT3rzjXJvvwJuLHKi/Z0PNEsFY4ING6agLi1IZmtqOGy3y8lMJShle8ZS8ULA9noTEueqwGzhJy3XZNbdIvo5RCF6t/R/hfZajQC6pSDPQueKzfHZLCHUbWrlO1/7eDlgEtniyKRbBe1JBljltqNCXGJNu4+1yHniY9gXJsNGEmiZXSBfVrcAwdCP180+KwVtXiEZizwoC6faXiRNFAM610zFqSB5b5ETBNAHkkZdfInBulFED3yQVHYjk2y7Zbw== rsa-key-20150125</w:t>
       </w:r>
     </w:p>
     <w:p>
@@ -4087,7 +4223,19 @@
         <w:rPr>
           <w:color w:val="4F6228" w:themeColor="accent3" w:themeShade="80"/>
         </w:rPr>
-        <w:t>Public key also in file: ‘Putty Public Key’ (no suffix)</w:t>
+        <w:t>Public key also in file: ‘</w:t>
+      </w:r>
+      <w:r>
+        <w:rPr>
+          <w:color w:val="4F6228" w:themeColor="accent3" w:themeShade="80"/>
+        </w:rPr>
+        <w:t>cs4 public key</w:t>
+      </w:r>
+      <w:r>
+        <w:rPr>
+          <w:color w:val="4F6228" w:themeColor="accent3" w:themeShade="80"/>
+        </w:rPr>
+        <w:t>’ (no suffix)</w:t>
       </w:r>
     </w:p>
     <w:p>
@@ -4120,25 +4268,101 @@
     </w:p>
     <w:p>
       <w:pPr>
-        <w:ind w:left="720"/>
+        <w:ind w:left="720" w:firstLine="720"/>
         <w:rPr>
           <w:color w:val="4F6228" w:themeColor="accent3" w:themeShade="80"/>
         </w:rPr>
       </w:pPr>
+      <w:proofErr w:type="gramStart"/>
       <w:r>
         <w:rPr>
           <w:color w:val="4F6228" w:themeColor="accent3" w:themeShade="80"/>
         </w:rPr>
-        <w:t xml:space="preserve">PI private key </w:t>
-      </w:r>
-      <w:proofErr w:type="spellStart"/>
+        <w:t>cs4</w:t>
+      </w:r>
+      <w:proofErr w:type="gramEnd"/>
       <w:r>
         <w:rPr>
           <w:color w:val="4F6228" w:themeColor="accent3" w:themeShade="80"/>
         </w:rPr>
-        <w:t>SSH.ppk</w:t>
-      </w:r>
-      <w:proofErr w:type="spellEnd"/>
+        <w:t xml:space="preserve"> private </w:t>
+      </w:r>
+      <w:proofErr w:type="spellStart"/>
+      <w:r>
+        <w:rPr>
+          <w:color w:val="4F6228" w:themeColor="accent3" w:themeShade="80"/>
+        </w:rPr>
+        <w:t>key</w:t>
+      </w:r>
+      <w:r>
+        <w:rPr>
+          <w:color w:val="4F6228" w:themeColor="accent3" w:themeShade="80"/>
+        </w:rPr>
+        <w:t>.ppk</w:t>
+      </w:r>
+      <w:proofErr w:type="spellEnd"/>
+      <w:r>
+        <w:rPr>
+          <w:color w:val="4F6228" w:themeColor="accent3" w:themeShade="80"/>
+        </w:rPr>
+        <w:tab/>
+      </w:r>
+      <w:r>
+        <w:rPr>
+          <w:color w:val="4F6228" w:themeColor="accent3" w:themeShade="80"/>
+        </w:rPr>
+        <w:tab/>
+      </w:r>
+      <w:r>
+        <w:rPr>
+          <w:color w:val="4F6228" w:themeColor="accent3" w:themeShade="80"/>
+        </w:rPr>
+        <w:tab/>
+      </w:r>
+      <w:r>
+        <w:rPr>
+          <w:color w:val="4F6228" w:themeColor="accent3" w:themeShade="80"/>
+        </w:rPr>
+        <w:tab/>
+      </w:r>
+      <w:r>
+        <w:rPr>
+          <w:color w:val="4F6228" w:themeColor="accent3" w:themeShade="80"/>
+        </w:rPr>
+        <w:tab/>
+      </w:r>
+      <w:r>
+        <w:rPr>
+          <w:color w:val="4F6228" w:themeColor="accent3" w:themeShade="80"/>
+        </w:rPr>
+        <w:tab/>
+      </w:r>
+    </w:p>
+    <w:p>
+      <w:pPr>
+        <w:rPr>
+          <w:rFonts w:cs="Consolas"/>
+          <w:color w:val="4F6228" w:themeColor="accent3" w:themeShade="80"/>
+          <w:shd w:val="clear" w:color="auto" w:fill="F8F8F8"/>
+        </w:rPr>
+      </w:pPr>
+      <w:r>
+        <w:rPr>
+          <w:rFonts w:cs="Consolas"/>
+          <w:b/>
+          <w:color w:val="333333"/>
+          <w:shd w:val="clear" w:color="auto" w:fill="F8F8F8"/>
+        </w:rPr>
+        <w:tab/>
+      </w:r>
+      <w:r>
+        <w:rPr>
+          <w:rFonts w:cs="Consolas"/>
+          <w:color w:val="4F6228" w:themeColor="accent3" w:themeShade="80"/>
+          <w:shd w:val="clear" w:color="auto" w:fill="F8F8F8"/>
+        </w:rPr>
+        <w:t>Pass phrase: cs4</w:t>
+      </w:r>
     </w:p>
     <w:p>
       <w:pPr>
@@ -4289,7 +4513,10 @@
     </w:p>
     <w:p>
       <w:r>
-        <w:t>To disable password (except from console):</w:t>
+        <w:t>To disable password</w:t>
+      </w:r>
+      <w:r>
+        <w:t xml:space="preserve"> (except from console) and/or change port #: </w:t>
       </w:r>
     </w:p>
     <w:p>
@@ -4375,26 +4602,99 @@
       </w:r>
       <w:proofErr w:type="gramEnd"/>
       <w:r>
+        <w:t xml:space="preserve"> port to 9090 – or whatever</w:t>
+      </w:r>
+    </w:p>
+    <w:p>
+      <w:pPr>
+        <w:ind w:firstLine="720"/>
+      </w:pPr>
+      <w:proofErr w:type="gramStart"/>
+      <w:r>
+        <w:t>change</w:t>
+      </w:r>
+      <w:proofErr w:type="gramEnd"/>
+      <w:r>
+        <w:t xml:space="preserve">: </w:t>
+      </w:r>
+      <w:r>
         <w:t xml:space="preserve"> </w:t>
       </w:r>
+      <w:r>
+        <w:t>#</w:t>
+      </w:r>
       <w:proofErr w:type="spellStart"/>
       <w:r>
         <w:t>PasswordAuthentication</w:t>
       </w:r>
       <w:proofErr w:type="spellEnd"/>
       <w:r>
-        <w:t xml:space="preserve"> value to No</w:t>
+        <w:t xml:space="preserve"> yes to:</w:t>
+      </w:r>
+    </w:p>
+    <w:p>
+      <w:pPr>
+        <w:ind w:firstLine="720"/>
+      </w:pPr>
+      <w:r>
+        <w:tab/>
+      </w:r>
+      <w:proofErr w:type="spellStart"/>
+      <w:r>
+        <w:t>PasswordAuthentication</w:t>
+      </w:r>
+      <w:proofErr w:type="spellEnd"/>
+      <w:r>
+        <w:t xml:space="preserve"> </w:t>
+      </w:r>
+      <w:r>
+        <w:t>no</w:t>
       </w:r>
       <w:bookmarkStart w:id="0" w:name="_GoBack"/>
       <w:bookmarkEnd w:id="0"/>
     </w:p>
     <w:p>
       <w:pPr>
-        <w:ind w:firstLine="720"/>
-      </w:pPr>
-      <w:r>
-        <w:tab/>
-      </w:r>
+        <w:rPr>
+          <w:b/>
+          <w:sz w:val="18"/>
+          <w:szCs w:val="18"/>
+        </w:rPr>
+      </w:pPr>
+      <w:r>
+        <w:rPr>
+          <w:b/>
+        </w:rPr>
+        <w:t>To save login name and private key:</w:t>
+      </w:r>
+      <w:r>
+        <w:rPr>
+          <w:b/>
+          <w:sz w:val="28"/>
+          <w:szCs w:val="28"/>
+        </w:rPr>
+        <w:t xml:space="preserve"> </w:t>
+      </w:r>
+      <w:hyperlink r:id="rId9" w:history="1">
+        <w:r>
+          <w:rPr>
+            <w:rStyle w:val="Hyperlink"/>
+            <w:b/>
+            <w:sz w:val="18"/>
+            <w:szCs w:val="18"/>
+          </w:rPr>
+          <w:t>https://www.howtoforge.com/ssh_key_based_logins_putty</w:t>
+        </w:r>
+      </w:hyperlink>
+    </w:p>
+    <w:p>
+      <w:pPr>
+        <w:rPr>
+          <w:b/>
+          <w:sz w:val="18"/>
+          <w:szCs w:val="18"/>
+        </w:rPr>
+      </w:pPr>
     </w:p>
     <w:p>
       <w:pPr>
@@ -4762,6 +5062,100 @@
     </w:sectPr>
   </w:body>
 </w:document>
+</file>
+
+<file path=word/numbering.xml><?xml version="1.0" encoding="utf-8"?>
+<w:numbering xmlns:wpc="http://schemas.microsoft.com/office/word/2010/wordprocessingCanvas" xmlns:mc="http://schemas.openxmlformats.org/markup-compatibility/2006" xmlns:o="urn:schemas-microsoft-com:office:office" xmlns:r="http://schemas.openxmlformats.org/officeDocument/2006/relationships" xmlns:m="http://schemas.openxmlformats.org/officeDocument/2006/math" xmlns:v="urn:schemas-microsoft-com:vml" xmlns:wp14="http://schemas.microsoft.com/office/word/2010/wordprocessingDrawing" xmlns:wp="http://schemas.openxmlformats.org/drawingml/2006/wordprocessingDrawing" xmlns:w10="urn:schemas-microsoft-com:office:word" xmlns:w="http://schemas.openxmlformats.org/wordprocessingml/2006/main" xmlns:w14="http://schemas.microsoft.com/office/word/2010/wordml" xmlns:w15="http://schemas.microsoft.com/office/word/2012/wordml" xmlns:wpg="http://schemas.microsoft.com/office/word/2010/wordprocessingGroup" xmlns:wpi="http://schemas.microsoft.com/office/word/2010/wordprocessingInk" xmlns:wne="http://schemas.microsoft.com/office/word/2006/wordml" xmlns:wps="http://schemas.microsoft.com/office/word/2010/wordprocessingShape" mc:Ignorable="w14 w15 wp14">
+  <w:abstractNum w:abstractNumId="0">
+    <w:nsid w:val="5DCC2068"/>
+    <w:multiLevelType w:val="hybridMultilevel"/>
+    <w:tmpl w:val="00787232"/>
+    <w:lvl w:ilvl="0" w:tplc="0409000F">
+      <w:start w:val="1"/>
+      <w:numFmt w:val="decimal"/>
+      <w:lvlText w:val="%1."/>
+      <w:lvlJc w:val="left"/>
+      <w:pPr>
+        <w:ind w:left="720" w:hanging="360"/>
+      </w:pPr>
+    </w:lvl>
+    <w:lvl w:ilvl="1" w:tplc="04090019" w:tentative="1">
+      <w:start w:val="1"/>
+      <w:numFmt w:val="lowerLetter"/>
+      <w:lvlText w:val="%2."/>
+      <w:lvlJc w:val="left"/>
+      <w:pPr>
+        <w:ind w:left="1440" w:hanging="360"/>
+      </w:pPr>
+    </w:lvl>
+    <w:lvl w:ilvl="2" w:tplc="0409001B" w:tentative="1">
+      <w:start w:val="1"/>
+      <w:numFmt w:val="lowerRoman"/>
+      <w:lvlText w:val="%3."/>
+      <w:lvlJc w:val="right"/>
+      <w:pPr>
+        <w:ind w:left="2160" w:hanging="180"/>
+      </w:pPr>
+    </w:lvl>
+    <w:lvl w:ilvl="3" w:tplc="0409000F" w:tentative="1">
+      <w:start w:val="1"/>
+      <w:numFmt w:val="decimal"/>
+      <w:lvlText w:val="%4."/>
+      <w:lvlJc w:val="left"/>
+      <w:pPr>
+        <w:ind w:left="2880" w:hanging="360"/>
+      </w:pPr>
+    </w:lvl>
+    <w:lvl w:ilvl="4" w:tplc="04090019" w:tentative="1">
+      <w:start w:val="1"/>
+      <w:numFmt w:val="lowerLetter"/>
+      <w:lvlText w:val="%5."/>
+      <w:lvlJc w:val="left"/>
+      <w:pPr>
+        <w:ind w:left="3600" w:hanging="360"/>
+      </w:pPr>
+    </w:lvl>
+    <w:lvl w:ilvl="5" w:tplc="0409001B" w:tentative="1">
+      <w:start w:val="1"/>
+      <w:numFmt w:val="lowerRoman"/>
+      <w:lvlText w:val="%6."/>
+      <w:lvlJc w:val="right"/>
+      <w:pPr>
+        <w:ind w:left="4320" w:hanging="180"/>
+      </w:pPr>
+    </w:lvl>
+    <w:lvl w:ilvl="6" w:tplc="0409000F" w:tentative="1">
+      <w:start w:val="1"/>
+      <w:numFmt w:val="decimal"/>
+      <w:lvlText w:val="%7."/>
+      <w:lvlJc w:val="left"/>
+      <w:pPr>
+        <w:ind w:left="5040" w:hanging="360"/>
+      </w:pPr>
+    </w:lvl>
+    <w:lvl w:ilvl="7" w:tplc="04090019" w:tentative="1">
+      <w:start w:val="1"/>
+      <w:numFmt w:val="lowerLetter"/>
+      <w:lvlText w:val="%8."/>
+      <w:lvlJc w:val="left"/>
+      <w:pPr>
+        <w:ind w:left="5760" w:hanging="360"/>
+      </w:pPr>
+    </w:lvl>
+    <w:lvl w:ilvl="8" w:tplc="0409001B" w:tentative="1">
+      <w:start w:val="1"/>
+      <w:numFmt w:val="lowerRoman"/>
+      <w:lvlText w:val="%9."/>
+      <w:lvlJc w:val="right"/>
+      <w:pPr>
+        <w:ind w:left="6480" w:hanging="180"/>
+      </w:pPr>
+    </w:lvl>
+  </w:abstractNum>
+  <w:num w:numId="1">
+    <w:abstractNumId w:val="0"/>
+  </w:num>
+</w:numbering>
 </file>
 
 <file path=word/styles.xml><?xml version="1.0" encoding="utf-8"?>
@@ -5299,6 +5693,17 @@
     <w:basedOn w:val="DefaultParagraphFont"/>
     <w:rsid w:val="004B1EC2"/>
   </w:style>
+  <w:style w:type="paragraph" w:styleId="ListParagraph">
+    <w:name w:val="List Paragraph"/>
+    <w:basedOn w:val="Normal"/>
+    <w:uiPriority w:val="34"/>
+    <w:qFormat/>
+    <w:rsid w:val="00480788"/>
+    <w:pPr>
+      <w:ind w:left="720"/>
+      <w:contextualSpacing/>
+    </w:pPr>
+  </w:style>
 </w:styles>
 </file>
 

</xml_diff>

<commit_message>
system test stuff every 24 hours still trying
</commit_message>
<xml_diff>
--- a/Hardware Info/Set up PI/Setting up the Raspberry PI from Start to Finish.docx
+++ b/Hardware Info/Set up PI/Setting up the Raspberry PI from Start to Finish.docx
@@ -158,19 +158,11 @@
           <w:b/>
         </w:rPr>
       </w:pPr>
-      <w:proofErr w:type="spellStart"/>
-      <w:r>
-        <w:rPr>
-          <w:b/>
-        </w:rPr>
-        <w:t>Git</w:t>
-      </w:r>
-      <w:proofErr w:type="spellEnd"/>
-      <w:r>
-        <w:rPr>
-          <w:b/>
-        </w:rPr>
-        <w:t xml:space="preserve"> Setup</w:t>
+      <w:r>
+        <w:rPr>
+          <w:b/>
+        </w:rPr>
+        <w:t>Git Setup</w:t>
       </w:r>
     </w:p>
     <w:p>
@@ -208,14 +200,12 @@
           <w:b/>
         </w:rPr>
       </w:pPr>
-      <w:proofErr w:type="spellStart"/>
       <w:r>
         <w:rPr>
           <w:b/>
         </w:rPr>
         <w:t>Autorun</w:t>
       </w:r>
-      <w:proofErr w:type="spellEnd"/>
     </w:p>
     <w:p>
       <w:pPr>
@@ -295,6 +285,24 @@
           <w:b/>
         </w:rPr>
         <w:t>SSH Keys</w:t>
+      </w:r>
+    </w:p>
+    <w:p>
+      <w:pPr>
+        <w:pStyle w:val="ListParagraph"/>
+        <w:numPr>
+          <w:ilvl w:val="0"/>
+          <w:numId w:val="1"/>
+        </w:numPr>
+        <w:rPr>
+          <w:b/>
+        </w:rPr>
+      </w:pPr>
+      <w:r>
+        <w:rPr>
+          <w:b/>
+        </w:rPr>
+        <w:t>NTP Time Disable</w:t>
       </w:r>
     </w:p>
     <w:p>
@@ -609,49 +617,49 @@
         <w:rPr>
           <w:rFonts w:eastAsia="Times New Roman" w:cs="Courier New"/>
         </w:rPr>
-        <w:t>++-</w:t>
+        <w:t xml:space="preserve">++-dev </w:t>
       </w:r>
       <w:proofErr w:type="spellStart"/>
       <w:r>
         <w:rPr>
           <w:rFonts w:eastAsia="Times New Roman" w:cs="Courier New"/>
         </w:rPr>
-        <w:t>dev</w:t>
+        <w:t>xulrunner</w:t>
       </w:r>
       <w:proofErr w:type="spellEnd"/>
       <w:r>
         <w:rPr>
           <w:rFonts w:eastAsia="Times New Roman" w:cs="Courier New"/>
         </w:rPr>
-        <w:t xml:space="preserve"> </w:t>
+        <w:t xml:space="preserve">-dev </w:t>
       </w:r>
       <w:proofErr w:type="spellStart"/>
       <w:r>
         <w:rPr>
           <w:rFonts w:eastAsia="Times New Roman" w:cs="Courier New"/>
         </w:rPr>
-        <w:t>xulrunner-dev</w:t>
+        <w:t>libboost</w:t>
       </w:r>
       <w:proofErr w:type="spellEnd"/>
       <w:r>
         <w:rPr>
           <w:rFonts w:eastAsia="Times New Roman" w:cs="Courier New"/>
         </w:rPr>
-        <w:t xml:space="preserve"> </w:t>
+        <w:t xml:space="preserve">-dev </w:t>
       </w:r>
       <w:proofErr w:type="spellStart"/>
       <w:r>
         <w:rPr>
           <w:rFonts w:eastAsia="Times New Roman" w:cs="Courier New"/>
         </w:rPr>
-        <w:t>libboost-dev</w:t>
+        <w:t>libboost</w:t>
       </w:r>
       <w:proofErr w:type="spellEnd"/>
       <w:r>
         <w:rPr>
           <w:rFonts w:eastAsia="Times New Roman" w:cs="Courier New"/>
         </w:rPr>
-        <w:t xml:space="preserve"> </w:t>
+        <w:t xml:space="preserve">-program-options-dev </w:t>
       </w:r>
       <w:proofErr w:type="spellStart"/>
       <w:r>
@@ -665,58 +673,36 @@
         <w:rPr>
           <w:rFonts w:eastAsia="Times New Roman" w:cs="Courier New"/>
         </w:rPr>
-        <w:t>-program-options-</w:t>
+        <w:t xml:space="preserve">-thread-dev </w:t>
       </w:r>
       <w:proofErr w:type="spellStart"/>
       <w:r>
         <w:rPr>
           <w:rFonts w:eastAsia="Times New Roman" w:cs="Courier New"/>
         </w:rPr>
-        <w:t>dev</w:t>
+        <w:t>libboost</w:t>
       </w:r>
       <w:proofErr w:type="spellEnd"/>
       <w:r>
         <w:rPr>
           <w:rFonts w:eastAsia="Times New Roman" w:cs="Courier New"/>
         </w:rPr>
-        <w:t xml:space="preserve"> </w:t>
+        <w:t>-</w:t>
       </w:r>
       <w:proofErr w:type="spellStart"/>
       <w:r>
         <w:rPr>
           <w:rFonts w:eastAsia="Times New Roman" w:cs="Courier New"/>
         </w:rPr>
-        <w:t>libboost</w:t>
+        <w:t>filesystem</w:t>
       </w:r>
       <w:proofErr w:type="spellEnd"/>
       <w:r>
         <w:rPr>
           <w:rFonts w:eastAsia="Times New Roman" w:cs="Courier New"/>
         </w:rPr>
-        <w:t>-thread-</w:t>
-      </w:r>
-      <w:proofErr w:type="spellStart"/>
-      <w:r>
-        <w:rPr>
-          <w:rFonts w:eastAsia="Times New Roman" w:cs="Courier New"/>
-        </w:rPr>
-        <w:t>dev</w:t>
-      </w:r>
-      <w:proofErr w:type="spellEnd"/>
-      <w:r>
-        <w:rPr>
-          <w:rFonts w:eastAsia="Times New Roman" w:cs="Courier New"/>
-        </w:rPr>
-        <w:t xml:space="preserve"> </w:t>
-      </w:r>
-      <w:proofErr w:type="spellStart"/>
-      <w:r>
-        <w:rPr>
-          <w:rFonts w:eastAsia="Times New Roman" w:cs="Courier New"/>
-        </w:rPr>
-        <w:t>libboost-filesystem-dev</w:t>
-      </w:r>
-      <w:proofErr w:type="spellEnd"/>
+        <w:t>-dev</w:t>
+      </w:r>
     </w:p>
     <w:p/>
     <w:p>
@@ -3490,11 +3476,11 @@
       </w:r>
       <w:proofErr w:type="spellStart"/>
       <w:r>
-        <w:t>libudev-dev</w:t>
-      </w:r>
-      <w:proofErr w:type="spellEnd"/>
-      <w:r>
-        <w:t xml:space="preserve"> libusb-1.0-0-dev</w:t>
+        <w:t>libudev</w:t>
+      </w:r>
+      <w:proofErr w:type="spellEnd"/>
+      <w:r>
+        <w:t>-dev libusb-1.0-0-dev</w:t>
       </w:r>
     </w:p>
     <w:p/>
@@ -4232,8 +4218,6 @@
         </w:rPr>
         <w:t>’ (no suffix)</w:t>
       </w:r>
-      <w:bookmarkStart w:id="0" w:name="_GoBack"/>
-      <w:bookmarkEnd w:id="0"/>
     </w:p>
     <w:p>
       <w:pPr>
@@ -4654,6 +4638,7 @@
     <w:p>
       <w:pPr>
         <w:rPr>
+          <w:rStyle w:val="Hyperlink"/>
           <w:b/>
           <w:sz w:val="18"/>
           <w:szCs w:val="18"/>
@@ -4688,27 +4673,217 @@
     <w:p>
       <w:pPr>
         <w:rPr>
-          <w:b/>
+          <w:rStyle w:val="Hyperlink"/>
+          <w:b/>
+          <w:color w:val="auto"/>
           <w:sz w:val="18"/>
           <w:szCs w:val="18"/>
-        </w:rPr>
-      </w:pPr>
-    </w:p>
-    <w:p>
-      <w:pPr>
-        <w:rPr>
-          <w:b/>
+          <w:u w:val="none"/>
+        </w:rPr>
+      </w:pPr>
+    </w:p>
+    <w:p>
+      <w:pPr>
+        <w:rPr>
+          <w:rStyle w:val="Hyperlink"/>
+          <w:b/>
+          <w:caps/>
+          <w:color w:val="auto"/>
           <w:sz w:val="28"/>
           <w:szCs w:val="28"/>
-        </w:rPr>
-      </w:pPr>
-      <w:r>
-        <w:rPr>
-          <w:b/>
+          <w:u w:val="none"/>
+        </w:rPr>
+      </w:pPr>
+      <w:r>
+        <w:rPr>
+          <w:rStyle w:val="Hyperlink"/>
+          <w:b/>
+          <w:caps/>
+          <w:color w:val="auto"/>
           <w:sz w:val="28"/>
           <w:szCs w:val="28"/>
+          <w:u w:val="none"/>
         </w:rPr>
         <w:t>12</w:t>
+      </w:r>
+      <w:r>
+        <w:rPr>
+          <w:rStyle w:val="Hyperlink"/>
+          <w:b/>
+          <w:caps/>
+          <w:color w:val="auto"/>
+          <w:sz w:val="28"/>
+          <w:szCs w:val="28"/>
+          <w:u w:val="none"/>
+        </w:rPr>
+        <w:t xml:space="preserve"> NTP Time Disable</w:t>
+      </w:r>
+    </w:p>
+    <w:p>
+      <w:pPr>
+        <w:rPr>
+          <w:rStyle w:val="Hyperlink"/>
+          <w:b/>
+          <w:color w:val="auto"/>
+          <w:sz w:val="18"/>
+          <w:szCs w:val="18"/>
+          <w:u w:val="none"/>
+        </w:rPr>
+      </w:pPr>
+      <w:r>
+        <w:rPr>
+          <w:rStyle w:val="Hyperlink"/>
+          <w:b/>
+          <w:color w:val="auto"/>
+          <w:sz w:val="18"/>
+          <w:szCs w:val="18"/>
+          <w:u w:val="none"/>
+        </w:rPr>
+        <w:tab/>
+        <w:t>To prevent internet time updates:</w:t>
+      </w:r>
+    </w:p>
+    <w:p>
+      <w:pPr>
+        <w:pBdr>
+          <w:top w:val="inset" w:sz="6" w:space="5" w:color="auto"/>
+          <w:left w:val="inset" w:sz="6" w:space="5" w:color="auto"/>
+          <w:bottom w:val="inset" w:sz="6" w:space="5" w:color="auto"/>
+          <w:right w:val="inset" w:sz="6" w:space="5" w:color="auto"/>
+        </w:pBdr>
+        <w:shd w:val="clear" w:color="auto" w:fill="EFEFEF"/>
+        <w:tabs>
+          <w:tab w:val="left" w:pos="916"/>
+          <w:tab w:val="left" w:pos="1832"/>
+          <w:tab w:val="left" w:pos="2748"/>
+          <w:tab w:val="left" w:pos="3664"/>
+          <w:tab w:val="left" w:pos="4580"/>
+          <w:tab w:val="left" w:pos="5496"/>
+          <w:tab w:val="left" w:pos="6412"/>
+          <w:tab w:val="left" w:pos="7328"/>
+          <w:tab w:val="left" w:pos="8244"/>
+          <w:tab w:val="left" w:pos="9160"/>
+          <w:tab w:val="left" w:pos="10076"/>
+          <w:tab w:val="left" w:pos="10992"/>
+          <w:tab w:val="left" w:pos="11908"/>
+          <w:tab w:val="left" w:pos="12824"/>
+          <w:tab w:val="left" w:pos="13740"/>
+          <w:tab w:val="left" w:pos="14656"/>
+        </w:tabs>
+        <w:spacing w:after="0" w:line="210" w:lineRule="atLeast"/>
+        <w:rPr>
+          <w:rFonts w:ascii="Courier New" w:eastAsia="Times New Roman" w:hAnsi="Courier New" w:cs="Courier New"/>
+          <w:color w:val="000000"/>
+          <w:sz w:val="21"/>
+          <w:szCs w:val="21"/>
+        </w:rPr>
+      </w:pPr>
+      <w:proofErr w:type="spellStart"/>
+      <w:proofErr w:type="gramStart"/>
+      <w:r>
+        <w:rPr>
+          <w:rFonts w:ascii="Courier New" w:eastAsia="Times New Roman" w:hAnsi="Courier New" w:cs="Courier New"/>
+          <w:color w:val="000000"/>
+          <w:sz w:val="21"/>
+          <w:szCs w:val="21"/>
+        </w:rPr>
+        <w:t>sudo</w:t>
+      </w:r>
+      <w:proofErr w:type="spellEnd"/>
+      <w:proofErr w:type="gramEnd"/>
+      <w:r>
+        <w:rPr>
+          <w:rFonts w:ascii="Courier New" w:eastAsia="Times New Roman" w:hAnsi="Courier New" w:cs="Courier New"/>
+          <w:color w:val="000000"/>
+          <w:sz w:val="21"/>
+          <w:szCs w:val="21"/>
+        </w:rPr>
+        <w:t xml:space="preserve"> update-</w:t>
+      </w:r>
+      <w:proofErr w:type="spellStart"/>
+      <w:r>
+        <w:rPr>
+          <w:rFonts w:ascii="Courier New" w:eastAsia="Times New Roman" w:hAnsi="Courier New" w:cs="Courier New"/>
+          <w:color w:val="000000"/>
+          <w:sz w:val="21"/>
+          <w:szCs w:val="21"/>
+        </w:rPr>
+        <w:t>rc.d</w:t>
+      </w:r>
+      <w:proofErr w:type="spellEnd"/>
+      <w:r>
+        <w:rPr>
+          <w:rFonts w:ascii="Courier New" w:eastAsia="Times New Roman" w:hAnsi="Courier New" w:cs="Courier New"/>
+          <w:color w:val="000000"/>
+          <w:sz w:val="21"/>
+          <w:szCs w:val="21"/>
+        </w:rPr>
+        <w:t xml:space="preserve"> -f </w:t>
+      </w:r>
+      <w:proofErr w:type="spellStart"/>
+      <w:r>
+        <w:rPr>
+          <w:rFonts w:ascii="Courier New" w:eastAsia="Times New Roman" w:hAnsi="Courier New" w:cs="Courier New"/>
+          <w:color w:val="000000"/>
+          <w:sz w:val="21"/>
+          <w:szCs w:val="21"/>
+        </w:rPr>
+        <w:t>ntpdate</w:t>
+      </w:r>
+      <w:proofErr w:type="spellEnd"/>
+      <w:r>
+        <w:rPr>
+          <w:rFonts w:ascii="Courier New" w:eastAsia="Times New Roman" w:hAnsi="Courier New" w:cs="Courier New"/>
+          <w:color w:val="000000"/>
+          <w:sz w:val="21"/>
+          <w:szCs w:val="21"/>
+        </w:rPr>
+        <w:t xml:space="preserve"> remove</w:t>
+      </w:r>
+    </w:p>
+    <w:p>
+      <w:pPr>
+        <w:rPr>
+          <w:b/>
+          <w:sz w:val="18"/>
+          <w:szCs w:val="18"/>
+        </w:rPr>
+      </w:pPr>
+    </w:p>
+    <w:p>
+      <w:pPr>
+        <w:rPr>
+          <w:b/>
+          <w:sz w:val="18"/>
+          <w:szCs w:val="18"/>
+        </w:rPr>
+      </w:pPr>
+    </w:p>
+    <w:p>
+      <w:pPr>
+        <w:rPr>
+          <w:b/>
+          <w:sz w:val="18"/>
+          <w:szCs w:val="18"/>
+        </w:rPr>
+      </w:pPr>
+    </w:p>
+    <w:p>
+      <w:pPr>
+        <w:rPr>
+          <w:b/>
+          <w:sz w:val="28"/>
+          <w:szCs w:val="28"/>
+        </w:rPr>
+      </w:pPr>
+      <w:r>
+        <w:rPr>
+          <w:b/>
+          <w:sz w:val="28"/>
+          <w:szCs w:val="28"/>
+        </w:rPr>
+        <w:lastRenderedPageBreak/>
+        <w:t>13</w:t>
       </w:r>
       <w:r>
         <w:rPr>
@@ -4746,6 +4921,7 @@
         </w:rPr>
         <w:t xml:space="preserve">o create image:  </w:t>
       </w:r>
+      <w:bookmarkStart w:id="0" w:name="_GoBack"/>
       <w:proofErr w:type="spellStart"/>
       <w:r>
         <w:rPr>
@@ -4806,6 +4982,7 @@
         </w:rPr>
         <w:t xml:space="preserve"> -f -v</w:t>
       </w:r>
+      <w:bookmarkEnd w:id="0"/>
     </w:p>
     <w:p>
       <w:pPr>

</xml_diff>

<commit_message>
usb stick path change /media/usb0
</commit_message>
<xml_diff>
--- a/Hardware Info/Set up PI/Setting up the Raspberry PI from Start to Finish.docx
+++ b/Hardware Info/Set up PI/Setting up the Raspberry PI from Start to Finish.docx
@@ -35,7 +35,7 @@
           <w:sz w:val="28"/>
           <w:szCs w:val="28"/>
         </w:rPr>
-        <w:t>January 2</w:t>
+        <w:t>March</w:t>
       </w:r>
       <w:r>
         <w:rPr>
@@ -43,7 +43,15 @@
           <w:sz w:val="28"/>
           <w:szCs w:val="28"/>
         </w:rPr>
-        <w:t>5</w:t>
+        <w:t xml:space="preserve"> </w:t>
+      </w:r>
+      <w:r>
+        <w:rPr>
+          <w:b/>
+          <w:sz w:val="28"/>
+          <w:szCs w:val="28"/>
+        </w:rPr>
+        <w:t>19</w:t>
       </w:r>
       <w:r>
         <w:rPr>
@@ -706,6 +714,166 @@
     </w:p>
     <w:p/>
     <w:p>
+      <w:r>
+        <w:t>NOTE: for RPI 2:</w:t>
+      </w:r>
+    </w:p>
+    <w:p>
+      <w:pPr>
+        <w:tabs>
+          <w:tab w:val="left" w:pos="916"/>
+          <w:tab w:val="left" w:pos="1832"/>
+          <w:tab w:val="left" w:pos="2748"/>
+          <w:tab w:val="left" w:pos="3664"/>
+          <w:tab w:val="left" w:pos="4580"/>
+          <w:tab w:val="left" w:pos="5496"/>
+          <w:tab w:val="left" w:pos="6412"/>
+          <w:tab w:val="left" w:pos="7328"/>
+          <w:tab w:val="left" w:pos="8244"/>
+          <w:tab w:val="left" w:pos="9160"/>
+          <w:tab w:val="left" w:pos="10076"/>
+          <w:tab w:val="left" w:pos="10992"/>
+          <w:tab w:val="left" w:pos="11908"/>
+          <w:tab w:val="left" w:pos="12824"/>
+          <w:tab w:val="left" w:pos="13740"/>
+          <w:tab w:val="left" w:pos="14656"/>
+        </w:tabs>
+        <w:spacing w:after="0" w:line="240" w:lineRule="auto"/>
+        <w:rPr>
+          <w:rFonts w:eastAsia="Times New Roman" w:cs="Courier New"/>
+        </w:rPr>
+      </w:pPr>
+      <w:proofErr w:type="spellStart"/>
+      <w:proofErr w:type="gramStart"/>
+      <w:r>
+        <w:rPr>
+          <w:rFonts w:eastAsia="Times New Roman" w:cs="Courier New"/>
+        </w:rPr>
+        <w:t>sudo</w:t>
+      </w:r>
+      <w:proofErr w:type="spellEnd"/>
+      <w:proofErr w:type="gramEnd"/>
+      <w:r>
+        <w:rPr>
+          <w:rFonts w:eastAsia="Times New Roman" w:cs="Courier New"/>
+        </w:rPr>
+        <w:t xml:space="preserve"> apt-get install </w:t>
+      </w:r>
+      <w:proofErr w:type="spellStart"/>
+      <w:r>
+        <w:rPr>
+          <w:rFonts w:eastAsia="Times New Roman" w:cs="Courier New"/>
+        </w:rPr>
+        <w:t>git</w:t>
+      </w:r>
+      <w:proofErr w:type="spellEnd"/>
+      <w:r>
+        <w:rPr>
+          <w:rFonts w:eastAsia="Times New Roman" w:cs="Courier New"/>
+        </w:rPr>
+        <w:t xml:space="preserve">-core build-essential </w:t>
+      </w:r>
+      <w:proofErr w:type="spellStart"/>
+      <w:r>
+        <w:rPr>
+          <w:rFonts w:eastAsia="Times New Roman" w:cs="Courier New"/>
+        </w:rPr>
+        <w:t>scons</w:t>
+      </w:r>
+      <w:proofErr w:type="spellEnd"/>
+      <w:r>
+        <w:rPr>
+          <w:rFonts w:eastAsia="Times New Roman" w:cs="Courier New"/>
+        </w:rPr>
+        <w:t xml:space="preserve"> </w:t>
+      </w:r>
+      <w:proofErr w:type="spellStart"/>
+      <w:r>
+        <w:rPr>
+          <w:rFonts w:eastAsia="Times New Roman" w:cs="Courier New"/>
+        </w:rPr>
+        <w:t>libpcre</w:t>
+      </w:r>
+      <w:proofErr w:type="spellEnd"/>
+      <w:r>
+        <w:rPr>
+          <w:rFonts w:eastAsia="Times New Roman" w:cs="Courier New"/>
+        </w:rPr>
+        <w:t xml:space="preserve">++-dev  </w:t>
+      </w:r>
+      <w:proofErr w:type="spellStart"/>
+      <w:r>
+        <w:rPr>
+          <w:rFonts w:eastAsia="Times New Roman" w:cs="Courier New"/>
+        </w:rPr>
+        <w:t>libboost</w:t>
+      </w:r>
+      <w:proofErr w:type="spellEnd"/>
+      <w:r>
+        <w:rPr>
+          <w:rFonts w:eastAsia="Times New Roman" w:cs="Courier New"/>
+        </w:rPr>
+        <w:t xml:space="preserve">-dev </w:t>
+      </w:r>
+      <w:proofErr w:type="spellStart"/>
+      <w:r>
+        <w:rPr>
+          <w:rFonts w:eastAsia="Times New Roman" w:cs="Courier New"/>
+        </w:rPr>
+        <w:t>libboost</w:t>
+      </w:r>
+      <w:proofErr w:type="spellEnd"/>
+      <w:r>
+        <w:rPr>
+          <w:rFonts w:eastAsia="Times New Roman" w:cs="Courier New"/>
+        </w:rPr>
+        <w:t xml:space="preserve">-program-options-dev </w:t>
+      </w:r>
+      <w:proofErr w:type="spellStart"/>
+      <w:r>
+        <w:rPr>
+          <w:rFonts w:eastAsia="Times New Roman" w:cs="Courier New"/>
+        </w:rPr>
+        <w:t>libboost</w:t>
+      </w:r>
+      <w:proofErr w:type="spellEnd"/>
+      <w:r>
+        <w:rPr>
+          <w:rFonts w:eastAsia="Times New Roman" w:cs="Courier New"/>
+        </w:rPr>
+        <w:t xml:space="preserve">-thread-dev </w:t>
+      </w:r>
+      <w:proofErr w:type="spellStart"/>
+      <w:r>
+        <w:rPr>
+          <w:rFonts w:eastAsia="Times New Roman" w:cs="Courier New"/>
+        </w:rPr>
+        <w:t>libboost</w:t>
+      </w:r>
+      <w:proofErr w:type="spellEnd"/>
+      <w:r>
+        <w:rPr>
+          <w:rFonts w:eastAsia="Times New Roman" w:cs="Courier New"/>
+        </w:rPr>
+        <w:t>-</w:t>
+      </w:r>
+      <w:proofErr w:type="spellStart"/>
+      <w:r>
+        <w:rPr>
+          <w:rFonts w:eastAsia="Times New Roman" w:cs="Courier New"/>
+        </w:rPr>
+        <w:t>filesystem</w:t>
+      </w:r>
+      <w:proofErr w:type="spellEnd"/>
+      <w:r>
+        <w:rPr>
+          <w:rFonts w:eastAsia="Times New Roman" w:cs="Courier New"/>
+        </w:rPr>
+        <w:t>-dev</w:t>
+      </w:r>
+    </w:p>
+    <w:p/>
+    <w:p>
       <w:pPr>
         <w:pStyle w:val="HTMLPreformatted"/>
         <w:rPr>
@@ -1027,6 +1195,14 @@
           <w:sz w:val="22"/>
           <w:szCs w:val="22"/>
         </w:rPr>
+        <w:t xml:space="preserve"> </w:t>
+      </w:r>
+      <w:r>
+        <w:rPr>
+          <w:rFonts w:asciiTheme="minorHAnsi" w:hAnsiTheme="minorHAnsi"/>
+          <w:sz w:val="22"/>
+          <w:szCs w:val="22"/>
+        </w:rPr>
         <w:t>\data</w:t>
       </w:r>
     </w:p>
@@ -1062,17 +1238,17 @@
           <w:sz w:val="22"/>
           <w:szCs w:val="22"/>
         </w:rPr>
-        <w:t>cd</w:t>
-      </w:r>
-      <w:proofErr w:type="gramEnd"/>
-      <w:r>
-        <w:rPr>
-          <w:rFonts w:asciiTheme="minorHAnsi" w:hAnsiTheme="minorHAnsi"/>
-          <w:sz w:val="22"/>
-          <w:szCs w:val="22"/>
-        </w:rPr>
-        <w:t xml:space="preserve"> /data</w:t>
-      </w:r>
+        <w:t xml:space="preserve">cd  </w:t>
+      </w:r>
+      <w:r>
+        <w:rPr>
+          <w:rFonts w:asciiTheme="minorHAnsi" w:hAnsiTheme="minorHAnsi"/>
+          <w:sz w:val="22"/>
+          <w:szCs w:val="22"/>
+        </w:rPr>
+        <w:t>data</w:t>
+      </w:r>
+      <w:proofErr w:type="gramEnd"/>
     </w:p>
     <w:p>
       <w:pPr>
@@ -1135,6 +1311,14 @@
           <w:sz w:val="22"/>
           <w:szCs w:val="22"/>
         </w:rPr>
+        <w:t xml:space="preserve"> </w:t>
+      </w:r>
+      <w:r>
+        <w:rPr>
+          <w:rFonts w:asciiTheme="minorHAnsi" w:hAnsiTheme="minorHAnsi"/>
+          <w:sz w:val="22"/>
+          <w:szCs w:val="22"/>
+        </w:rPr>
         <w:t>\</w:t>
       </w:r>
       <w:proofErr w:type="spellStart"/>
@@ -1157,23 +1341,13 @@
           <w:szCs w:val="22"/>
         </w:rPr>
       </w:pPr>
-      <w:proofErr w:type="gramStart"/>
-      <w:r>
-        <w:rPr>
-          <w:rFonts w:asciiTheme="minorHAnsi" w:hAnsiTheme="minorHAnsi"/>
-          <w:sz w:val="22"/>
-          <w:szCs w:val="22"/>
-        </w:rPr>
-        <w:t>then</w:t>
-      </w:r>
-      <w:proofErr w:type="gramEnd"/>
-      <w:r>
-        <w:rPr>
-          <w:rFonts w:asciiTheme="minorHAnsi" w:hAnsiTheme="minorHAnsi"/>
-          <w:sz w:val="22"/>
-          <w:szCs w:val="22"/>
-        </w:rPr>
-        <w:t xml:space="preserve">: </w:t>
+      <w:r>
+        <w:rPr>
+          <w:rFonts w:asciiTheme="minorHAnsi" w:hAnsiTheme="minorHAnsi"/>
+          <w:sz w:val="22"/>
+          <w:szCs w:val="22"/>
+        </w:rPr>
+        <w:t xml:space="preserve">then: </w:t>
       </w:r>
       <w:r>
         <w:rPr>
@@ -1225,7 +1399,85 @@
           <w:sz w:val="22"/>
           <w:szCs w:val="22"/>
         </w:rPr>
-        <w:t xml:space="preserve"> 777 /data/</w:t>
+        <w:t xml:space="preserve"> 777 </w:t>
+      </w:r>
+      <w:r>
+        <w:rPr>
+          <w:rFonts w:asciiTheme="minorHAnsi" w:hAnsiTheme="minorHAnsi"/>
+          <w:sz w:val="22"/>
+          <w:szCs w:val="22"/>
+        </w:rPr>
+        <w:t>/</w:t>
+      </w:r>
+      <w:r>
+        <w:rPr>
+          <w:rFonts w:asciiTheme="minorHAnsi" w:hAnsiTheme="minorHAnsi"/>
+          <w:sz w:val="22"/>
+          <w:szCs w:val="22"/>
+        </w:rPr>
+        <w:t>data/</w:t>
+      </w:r>
+      <w:proofErr w:type="spellStart"/>
+      <w:r>
+        <w:rPr>
+          <w:rFonts w:asciiTheme="minorHAnsi" w:hAnsiTheme="minorHAnsi"/>
+          <w:sz w:val="22"/>
+          <w:szCs w:val="22"/>
+        </w:rPr>
+        <w:t>db</w:t>
+      </w:r>
+      <w:proofErr w:type="spellEnd"/>
+      <w:r>
+        <w:rPr>
+          <w:rFonts w:asciiTheme="minorHAnsi" w:hAnsiTheme="minorHAnsi"/>
+          <w:sz w:val="22"/>
+          <w:szCs w:val="22"/>
+        </w:rPr>
+        <w:t xml:space="preserve">  OR </w:t>
+      </w:r>
+      <w:proofErr w:type="spellStart"/>
+      <w:r>
+        <w:rPr>
+          <w:rFonts w:asciiTheme="minorHAnsi" w:hAnsiTheme="minorHAnsi"/>
+          <w:sz w:val="22"/>
+          <w:szCs w:val="22"/>
+        </w:rPr>
+        <w:t>sudo</w:t>
+      </w:r>
+      <w:proofErr w:type="spellEnd"/>
+      <w:r>
+        <w:rPr>
+          <w:rFonts w:asciiTheme="minorHAnsi" w:hAnsiTheme="minorHAnsi"/>
+          <w:sz w:val="22"/>
+          <w:szCs w:val="22"/>
+        </w:rPr>
+        <w:t xml:space="preserve"> </w:t>
+      </w:r>
+      <w:proofErr w:type="spellStart"/>
+      <w:r>
+        <w:rPr>
+          <w:rFonts w:asciiTheme="minorHAnsi" w:hAnsiTheme="minorHAnsi"/>
+          <w:sz w:val="22"/>
+          <w:szCs w:val="22"/>
+        </w:rPr>
+        <w:t>chmod</w:t>
+      </w:r>
+      <w:proofErr w:type="spellEnd"/>
+      <w:r>
+        <w:rPr>
+          <w:rFonts w:asciiTheme="minorHAnsi" w:hAnsiTheme="minorHAnsi"/>
+          <w:sz w:val="22"/>
+          <w:szCs w:val="22"/>
+        </w:rPr>
+        <w:t xml:space="preserve"> 777 </w:t>
+      </w:r>
+      <w:r>
+        <w:rPr>
+          <w:rFonts w:asciiTheme="minorHAnsi" w:hAnsiTheme="minorHAnsi"/>
+          <w:sz w:val="22"/>
+          <w:szCs w:val="22"/>
+        </w:rPr>
+        <w:t>data/</w:t>
       </w:r>
       <w:proofErr w:type="spellStart"/>
       <w:r>
@@ -1279,6 +1531,14 @@
           <w:szCs w:val="28"/>
         </w:rPr>
         <w:t>Node Install</w:t>
+      </w:r>
+      <w:r>
+        <w:rPr>
+          <w:b/>
+          <w:sz w:val="28"/>
+          <w:szCs w:val="28"/>
+        </w:rPr>
+        <w:t xml:space="preserve"> – note two ways</w:t>
       </w:r>
     </w:p>
     <w:p>
@@ -1559,26 +1819,6 @@
         <w:pStyle w:val="HTMLPreformatted"/>
         <w:rPr>
           <w:rFonts w:asciiTheme="minorHAnsi" w:hAnsiTheme="minorHAnsi"/>
-        </w:rPr>
-      </w:pPr>
-      <w:r>
-        <w:rPr>
-          <w:rFonts w:asciiTheme="minorHAnsi" w:hAnsiTheme="minorHAnsi"/>
-        </w:rPr>
-        <w:t xml:space="preserve"> </w:t>
-      </w:r>
-    </w:p>
-    <w:p>
-      <w:pPr>
-        <w:pStyle w:val="HTMLPreformatted"/>
-        <w:rPr>
-          <w:rFonts w:asciiTheme="minorHAnsi" w:hAnsiTheme="minorHAnsi"/>
-        </w:rPr>
-      </w:pPr>
-    </w:p>
-    <w:p>
-      <w:pPr>
-        <w:rPr>
           <w:b/>
           <w:sz w:val="28"/>
           <w:szCs w:val="28"/>
@@ -1586,12 +1826,368 @@
       </w:pPr>
       <w:r>
         <w:rPr>
+          <w:rFonts w:asciiTheme="minorHAnsi" w:hAnsiTheme="minorHAnsi"/>
           <w:b/>
           <w:sz w:val="28"/>
           <w:szCs w:val="28"/>
         </w:rPr>
-        <w:br w:type="page"/>
-      </w:r>
+        <w:t>OR to install a specific version:</w:t>
+      </w:r>
+    </w:p>
+    <w:p>
+      <w:pPr>
+        <w:pStyle w:val="HTMLPreformatted"/>
+        <w:rPr>
+          <w:rFonts w:asciiTheme="minorHAnsi" w:hAnsiTheme="minorHAnsi"/>
+        </w:rPr>
+      </w:pPr>
+      <w:r>
+        <w:rPr>
+          <w:rFonts w:asciiTheme="minorHAnsi" w:hAnsiTheme="minorHAnsi"/>
+        </w:rPr>
+        <w:lastRenderedPageBreak/>
+        <w:t>Change 10.</w:t>
+      </w:r>
+      <w:r>
+        <w:rPr>
+          <w:rFonts w:asciiTheme="minorHAnsi" w:hAnsiTheme="minorHAnsi"/>
+        </w:rPr>
+        <w:t>23</w:t>
+      </w:r>
+    </w:p>
+    <w:p>
+      <w:pPr>
+        <w:pStyle w:val="HTMLPreformatted"/>
+        <w:rPr>
+          <w:rFonts w:asciiTheme="minorHAnsi" w:hAnsiTheme="minorHAnsi"/>
+        </w:rPr>
+      </w:pPr>
+      <w:r>
+        <w:rPr>
+          <w:rFonts w:asciiTheme="minorHAnsi" w:hAnsiTheme="minorHAnsi"/>
+        </w:rPr>
+        <w:t xml:space="preserve"> </w:t>
+      </w:r>
+      <w:proofErr w:type="gramStart"/>
+      <w:r>
+        <w:rPr>
+          <w:rFonts w:asciiTheme="minorHAnsi" w:hAnsiTheme="minorHAnsi"/>
+        </w:rPr>
+        <w:t>to</w:t>
+      </w:r>
+      <w:proofErr w:type="gramEnd"/>
+      <w:r>
+        <w:rPr>
+          <w:rFonts w:asciiTheme="minorHAnsi" w:hAnsiTheme="minorHAnsi"/>
+        </w:rPr>
+        <w:t xml:space="preserve"> desired version in 3 lines below</w:t>
+      </w:r>
+    </w:p>
+    <w:p>
+      <w:pPr>
+        <w:pStyle w:val="HTMLPreformatted"/>
+        <w:pBdr>
+          <w:top w:val="single" w:sz="6" w:space="12" w:color="DDDDDD"/>
+          <w:left w:val="single" w:sz="6" w:space="12" w:color="DDDDDD"/>
+          <w:bottom w:val="single" w:sz="6" w:space="12" w:color="DDDDDD"/>
+          <w:right w:val="single" w:sz="6" w:space="12" w:color="DDDDDD"/>
+        </w:pBdr>
+        <w:shd w:val="clear" w:color="auto" w:fill="F9F9F9"/>
+        <w:spacing w:line="312" w:lineRule="atLeast"/>
+        <w:rPr>
+          <w:color w:val="000000"/>
+          <w:sz w:val="21"/>
+          <w:szCs w:val="21"/>
+        </w:rPr>
+      </w:pPr>
+      <w:proofErr w:type="spellStart"/>
+      <w:proofErr w:type="gramStart"/>
+      <w:r>
+        <w:rPr>
+          <w:color w:val="000000"/>
+          <w:sz w:val="21"/>
+          <w:szCs w:val="21"/>
+        </w:rPr>
+        <w:t>wget</w:t>
+      </w:r>
+      <w:proofErr w:type="spellEnd"/>
+      <w:proofErr w:type="gramEnd"/>
+      <w:r>
+        <w:rPr>
+          <w:color w:val="000000"/>
+          <w:sz w:val="21"/>
+          <w:szCs w:val="21"/>
+        </w:rPr>
+        <w:t xml:space="preserve"> </w:t>
+      </w:r>
+      <w:hyperlink r:id="rId6" w:history="1">
+        <w:r>
+          <w:rPr>
+            <w:rStyle w:val="Hyperlink"/>
+            <w:b/>
+            <w:bCs/>
+            <w:sz w:val="21"/>
+            <w:szCs w:val="21"/>
+          </w:rPr>
+          <w:t>http://nodejs.org/dist/v0.10.23/node-v0.10.23.tar.gz</w:t>
+        </w:r>
+      </w:hyperlink>
+    </w:p>
+    <w:p>
+      <w:pPr>
+        <w:pStyle w:val="HTMLPreformatted"/>
+        <w:pBdr>
+          <w:top w:val="single" w:sz="6" w:space="12" w:color="DDDDDD"/>
+          <w:left w:val="single" w:sz="6" w:space="12" w:color="DDDDDD"/>
+          <w:bottom w:val="single" w:sz="6" w:space="12" w:color="DDDDDD"/>
+          <w:right w:val="single" w:sz="6" w:space="12" w:color="DDDDDD"/>
+        </w:pBdr>
+        <w:shd w:val="clear" w:color="auto" w:fill="F9F9F9"/>
+        <w:spacing w:line="312" w:lineRule="atLeast"/>
+        <w:rPr>
+          <w:color w:val="000000"/>
+          <w:sz w:val="21"/>
+          <w:szCs w:val="21"/>
+        </w:rPr>
+      </w:pPr>
+      <w:proofErr w:type="gramStart"/>
+      <w:r>
+        <w:rPr>
+          <w:color w:val="000000"/>
+          <w:sz w:val="21"/>
+          <w:szCs w:val="21"/>
+        </w:rPr>
+        <w:t>tar</w:t>
+      </w:r>
+      <w:proofErr w:type="gramEnd"/>
+      <w:r>
+        <w:rPr>
+          <w:color w:val="000000"/>
+          <w:sz w:val="21"/>
+          <w:szCs w:val="21"/>
+        </w:rPr>
+        <w:t xml:space="preserve"> -</w:t>
+      </w:r>
+      <w:proofErr w:type="spellStart"/>
+      <w:r>
+        <w:rPr>
+          <w:color w:val="000000"/>
+          <w:sz w:val="21"/>
+          <w:szCs w:val="21"/>
+        </w:rPr>
+        <w:t>xzf</w:t>
+      </w:r>
+      <w:proofErr w:type="spellEnd"/>
+      <w:r>
+        <w:rPr>
+          <w:color w:val="000000"/>
+          <w:sz w:val="21"/>
+          <w:szCs w:val="21"/>
+        </w:rPr>
+        <w:t xml:space="preserve"> </w:t>
+      </w:r>
+      <w:r>
+        <w:rPr>
+          <w:b/>
+          <w:bCs/>
+          <w:color w:val="000000"/>
+          <w:sz w:val="21"/>
+          <w:szCs w:val="21"/>
+        </w:rPr>
+        <w:t>node-v0.10.</w:t>
+      </w:r>
+      <w:r>
+        <w:rPr>
+          <w:b/>
+          <w:bCs/>
+          <w:color w:val="000000"/>
+          <w:sz w:val="21"/>
+          <w:szCs w:val="21"/>
+        </w:rPr>
+        <w:t>23</w:t>
+      </w:r>
+      <w:r>
+        <w:rPr>
+          <w:color w:val="000000"/>
+          <w:sz w:val="21"/>
+          <w:szCs w:val="21"/>
+        </w:rPr>
+        <w:t>.tar.gz</w:t>
+      </w:r>
+    </w:p>
+    <w:p>
+      <w:pPr>
+        <w:pStyle w:val="HTMLPreformatted"/>
+        <w:pBdr>
+          <w:top w:val="single" w:sz="6" w:space="12" w:color="DDDDDD"/>
+          <w:left w:val="single" w:sz="6" w:space="12" w:color="DDDDDD"/>
+          <w:bottom w:val="single" w:sz="6" w:space="12" w:color="DDDDDD"/>
+          <w:right w:val="single" w:sz="6" w:space="12" w:color="DDDDDD"/>
+        </w:pBdr>
+        <w:shd w:val="clear" w:color="auto" w:fill="F9F9F9"/>
+        <w:spacing w:line="312" w:lineRule="atLeast"/>
+        <w:rPr>
+          <w:color w:val="000000"/>
+          <w:sz w:val="21"/>
+          <w:szCs w:val="21"/>
+        </w:rPr>
+      </w:pPr>
+      <w:proofErr w:type="gramStart"/>
+      <w:r>
+        <w:rPr>
+          <w:color w:val="000000"/>
+          <w:sz w:val="21"/>
+          <w:szCs w:val="21"/>
+        </w:rPr>
+        <w:t>cd</w:t>
+      </w:r>
+      <w:proofErr w:type="gramEnd"/>
+      <w:r>
+        <w:rPr>
+          <w:color w:val="000000"/>
+          <w:sz w:val="21"/>
+          <w:szCs w:val="21"/>
+        </w:rPr>
+        <w:t xml:space="preserve"> </w:t>
+      </w:r>
+      <w:r>
+        <w:rPr>
+          <w:b/>
+          <w:bCs/>
+          <w:color w:val="000000"/>
+          <w:sz w:val="21"/>
+          <w:szCs w:val="21"/>
+        </w:rPr>
+        <w:t>node-v0.10.</w:t>
+      </w:r>
+      <w:r>
+        <w:rPr>
+          <w:b/>
+          <w:bCs/>
+          <w:color w:val="000000"/>
+          <w:sz w:val="21"/>
+          <w:szCs w:val="21"/>
+        </w:rPr>
+        <w:t>23</w:t>
+      </w:r>
+    </w:p>
+    <w:p>
+      <w:pPr>
+        <w:pStyle w:val="HTMLPreformatted"/>
+        <w:pBdr>
+          <w:top w:val="single" w:sz="6" w:space="12" w:color="DDDDDD"/>
+          <w:left w:val="single" w:sz="6" w:space="12" w:color="DDDDDD"/>
+          <w:bottom w:val="single" w:sz="6" w:space="12" w:color="DDDDDD"/>
+          <w:right w:val="single" w:sz="6" w:space="12" w:color="DDDDDD"/>
+        </w:pBdr>
+        <w:shd w:val="clear" w:color="auto" w:fill="F9F9F9"/>
+        <w:spacing w:line="312" w:lineRule="atLeast"/>
+        <w:rPr>
+          <w:color w:val="000000"/>
+          <w:sz w:val="21"/>
+          <w:szCs w:val="21"/>
+        </w:rPr>
+      </w:pPr>
+      <w:proofErr w:type="gramStart"/>
+      <w:r>
+        <w:rPr>
+          <w:color w:val="000000"/>
+          <w:sz w:val="21"/>
+          <w:szCs w:val="21"/>
+        </w:rPr>
+        <w:t>./</w:t>
+      </w:r>
+      <w:proofErr w:type="gramEnd"/>
+      <w:r>
+        <w:rPr>
+          <w:color w:val="000000"/>
+          <w:sz w:val="21"/>
+          <w:szCs w:val="21"/>
+        </w:rPr>
+        <w:t>configure</w:t>
+      </w:r>
+    </w:p>
+    <w:p>
+      <w:pPr>
+        <w:pStyle w:val="HTMLPreformatted"/>
+        <w:pBdr>
+          <w:top w:val="single" w:sz="6" w:space="12" w:color="DDDDDD"/>
+          <w:left w:val="single" w:sz="6" w:space="12" w:color="DDDDDD"/>
+          <w:bottom w:val="single" w:sz="6" w:space="12" w:color="DDDDDD"/>
+          <w:right w:val="single" w:sz="6" w:space="12" w:color="DDDDDD"/>
+        </w:pBdr>
+        <w:shd w:val="clear" w:color="auto" w:fill="F9F9F9"/>
+        <w:spacing w:line="312" w:lineRule="atLeast"/>
+        <w:rPr>
+          <w:color w:val="000000"/>
+          <w:sz w:val="21"/>
+          <w:szCs w:val="21"/>
+        </w:rPr>
+      </w:pPr>
+      <w:proofErr w:type="gramStart"/>
+      <w:r>
+        <w:rPr>
+          <w:color w:val="000000"/>
+          <w:sz w:val="21"/>
+          <w:szCs w:val="21"/>
+        </w:rPr>
+        <w:t>make</w:t>
+      </w:r>
+      <w:proofErr w:type="gramEnd"/>
+    </w:p>
+    <w:p>
+      <w:pPr>
+        <w:pStyle w:val="HTMLPreformatted"/>
+        <w:pBdr>
+          <w:top w:val="single" w:sz="6" w:space="12" w:color="DDDDDD"/>
+          <w:left w:val="single" w:sz="6" w:space="12" w:color="DDDDDD"/>
+          <w:bottom w:val="single" w:sz="6" w:space="12" w:color="DDDDDD"/>
+          <w:right w:val="single" w:sz="6" w:space="12" w:color="DDDDDD"/>
+        </w:pBdr>
+        <w:shd w:val="clear" w:color="auto" w:fill="F9F9F9"/>
+        <w:spacing w:line="312" w:lineRule="atLeast"/>
+        <w:rPr>
+          <w:color w:val="000000"/>
+          <w:sz w:val="21"/>
+          <w:szCs w:val="21"/>
+        </w:rPr>
+      </w:pPr>
+      <w:proofErr w:type="spellStart"/>
+      <w:proofErr w:type="gramStart"/>
+      <w:r>
+        <w:rPr>
+          <w:color w:val="000000"/>
+          <w:sz w:val="21"/>
+          <w:szCs w:val="21"/>
+        </w:rPr>
+        <w:t>sudo</w:t>
+      </w:r>
+      <w:proofErr w:type="spellEnd"/>
+      <w:proofErr w:type="gramEnd"/>
+      <w:r>
+        <w:rPr>
+          <w:color w:val="000000"/>
+          <w:sz w:val="21"/>
+          <w:szCs w:val="21"/>
+        </w:rPr>
+        <w:t xml:space="preserve"> make install</w:t>
+      </w:r>
+    </w:p>
+    <w:p>
+      <w:pPr>
+        <w:pStyle w:val="HTMLPreformatted"/>
+        <w:rPr>
+          <w:rFonts w:asciiTheme="minorHAnsi" w:hAnsiTheme="minorHAnsi"/>
+        </w:rPr>
+      </w:pPr>
+    </w:p>
+    <w:p>
+      <w:pPr>
+        <w:pStyle w:val="HTMLPreformatted"/>
+        <w:rPr>
+          <w:rFonts w:asciiTheme="minorHAnsi" w:hAnsiTheme="minorHAnsi"/>
+        </w:rPr>
+      </w:pPr>
     </w:p>
     <w:p>
       <w:pPr>
@@ -1607,6 +2203,23 @@
           <w:sz w:val="28"/>
           <w:szCs w:val="28"/>
         </w:rPr>
+        <w:br w:type="page"/>
+      </w:r>
+    </w:p>
+    <w:p>
+      <w:pPr>
+        <w:rPr>
+          <w:b/>
+          <w:sz w:val="28"/>
+          <w:szCs w:val="28"/>
+        </w:rPr>
+      </w:pPr>
+      <w:r>
+        <w:rPr>
+          <w:b/>
+          <w:sz w:val="28"/>
+          <w:szCs w:val="28"/>
+        </w:rPr>
         <w:lastRenderedPageBreak/>
         <w:t xml:space="preserve">4. Remote </w:t>
       </w:r>
@@ -1638,6 +2251,7 @@
           <w:szCs w:val="22"/>
         </w:rPr>
       </w:pPr>
+      <w:bookmarkStart w:id="0" w:name="_GoBack"/>
       <w:proofErr w:type="spellStart"/>
       <w:proofErr w:type="gramStart"/>
       <w:r>
@@ -1669,6 +2283,7 @@
       </w:r>
       <w:proofErr w:type="spellEnd"/>
     </w:p>
+    <w:bookmarkEnd w:id="0"/>
     <w:p/>
     <w:p>
       <w:r>
@@ -1764,7 +2379,7 @@
         </w:rPr>
         <w:t xml:space="preserve"> clone git://</w:t>
       </w:r>
-      <w:hyperlink r:id="rId6" w:history="1">
+      <w:hyperlink r:id="rId7" w:history="1">
         <w:r>
           <w:rPr>
             <w:rFonts w:eastAsia="Times New Roman" w:cs="Courier New"/>
@@ -3394,7 +4009,7 @@
         </w:rPr>
         <w:t xml:space="preserve">Then follow prompts. Problems see: </w:t>
       </w:r>
-      <w:hyperlink r:id="rId7" w:history="1">
+      <w:hyperlink r:id="rId8" w:history="1">
         <w:r>
           <w:rPr>
             <w:rStyle w:val="Hyperlink"/>
@@ -4105,7 +4720,7 @@
         </w:rPr>
         <w:t>(</w:t>
       </w:r>
-      <w:hyperlink r:id="rId8" w:history="1">
+      <w:hyperlink r:id="rId9" w:history="1">
         <w:r>
           <w:rPr>
             <w:rStyle w:val="Hyperlink"/>
@@ -4658,7 +5273,7 @@
         </w:rPr>
         <w:t xml:space="preserve"> </w:t>
       </w:r>
-      <w:hyperlink r:id="rId9" w:history="1">
+      <w:hyperlink r:id="rId10" w:history="1">
         <w:r>
           <w:rPr>
             <w:rStyle w:val="Hyperlink"/>
@@ -4921,7 +5536,6 @@
         </w:rPr>
         <w:t xml:space="preserve">o create image:  </w:t>
       </w:r>
-      <w:bookmarkStart w:id="0" w:name="_GoBack"/>
       <w:proofErr w:type="spellStart"/>
       <w:r>
         <w:rPr>
@@ -4982,7 +5596,6 @@
         </w:rPr>
         <w:t xml:space="preserve"> -f -v</w:t>
       </w:r>
-      <w:bookmarkEnd w:id="0"/>
     </w:p>
     <w:p>
       <w:pPr>
@@ -5879,6 +6492,36 @@
       <w:contextualSpacing/>
     </w:pPr>
   </w:style>
+  <w:style w:type="paragraph" w:styleId="BalloonText">
+    <w:name w:val="Balloon Text"/>
+    <w:basedOn w:val="Normal"/>
+    <w:link w:val="BalloonTextChar"/>
+    <w:uiPriority w:val="99"/>
+    <w:semiHidden/>
+    <w:unhideWhenUsed/>
+    <w:rsid w:val="00A040DA"/>
+    <w:pPr>
+      <w:spacing w:after="0" w:line="240" w:lineRule="auto"/>
+    </w:pPr>
+    <w:rPr>
+      <w:rFonts w:ascii="Segoe UI" w:hAnsi="Segoe UI" w:cs="Segoe UI"/>
+      <w:sz w:val="18"/>
+      <w:szCs w:val="18"/>
+    </w:rPr>
+  </w:style>
+  <w:style w:type="character" w:customStyle="1" w:styleId="BalloonTextChar">
+    <w:name w:val="Balloon Text Char"/>
+    <w:basedOn w:val="DefaultParagraphFont"/>
+    <w:link w:val="BalloonText"/>
+    <w:uiPriority w:val="99"/>
+    <w:semiHidden/>
+    <w:rsid w:val="00A040DA"/>
+    <w:rPr>
+      <w:rFonts w:ascii="Segoe UI" w:hAnsi="Segoe UI" w:cs="Segoe UI"/>
+      <w:sz w:val="18"/>
+      <w:szCs w:val="18"/>
+    </w:rPr>
+  </w:style>
 </w:styles>
 </file>
 

</xml_diff>

<commit_message>
usb copy added more prompts
</commit_message>
<xml_diff>
--- a/Hardware Info/Set up PI/Setting up the Raspberry PI from Start to Finish.docx
+++ b/Hardware Info/Set up PI/Setting up the Raspberry PI from Start to Finish.docx
@@ -35,23 +35,7 @@
           <w:sz w:val="28"/>
           <w:szCs w:val="28"/>
         </w:rPr>
-        <w:t>March</w:t>
-      </w:r>
-      <w:r>
-        <w:rPr>
-          <w:b/>
-          <w:sz w:val="28"/>
-          <w:szCs w:val="28"/>
-        </w:rPr>
-        <w:t xml:space="preserve"> </w:t>
-      </w:r>
-      <w:r>
-        <w:rPr>
-          <w:b/>
-          <w:sz w:val="28"/>
-          <w:szCs w:val="28"/>
-        </w:rPr>
-        <w:t>19</w:t>
+        <w:t>April 2</w:t>
       </w:r>
       <w:r>
         <w:rPr>
@@ -118,6 +102,8 @@
         </w:rPr>
         <w:t>Mongo</w:t>
       </w:r>
+      <w:bookmarkStart w:id="0" w:name="_GoBack"/>
+      <w:bookmarkEnd w:id="0"/>
     </w:p>
     <w:p>
       <w:pPr>
@@ -293,6 +279,24 @@
           <w:b/>
         </w:rPr>
         <w:t>SSH Keys</w:t>
+      </w:r>
+    </w:p>
+    <w:p>
+      <w:pPr>
+        <w:pStyle w:val="ListParagraph"/>
+        <w:numPr>
+          <w:ilvl w:val="0"/>
+          <w:numId w:val="1"/>
+        </w:numPr>
+        <w:rPr>
+          <w:b/>
+        </w:rPr>
+      </w:pPr>
+      <w:r>
+        <w:rPr>
+          <w:b/>
+        </w:rPr>
+        <w:t>Automatic USB Flash mounting</w:t>
       </w:r>
     </w:p>
     <w:p>
@@ -2251,7 +2255,6 @@
           <w:szCs w:val="22"/>
         </w:rPr>
       </w:pPr>
-      <w:bookmarkStart w:id="0" w:name="_GoBack"/>
       <w:proofErr w:type="spellStart"/>
       <w:proofErr w:type="gramStart"/>
       <w:r>
@@ -2283,7 +2286,6 @@
       </w:r>
       <w:proofErr w:type="spellEnd"/>
     </w:p>
-    <w:bookmarkEnd w:id="0"/>
     <w:p/>
     <w:p>
       <w:r>
@@ -5252,6 +5254,7 @@
     </w:p>
     <w:p>
       <w:pPr>
+        <w:ind w:firstLine="720"/>
         <w:rPr>
           <w:rStyle w:val="Hyperlink"/>
           <w:b/>
@@ -5302,6 +5305,126 @@
         <w:rPr>
           <w:rStyle w:val="Hyperlink"/>
           <w:b/>
+          <w:color w:val="auto"/>
+          <w:sz w:val="18"/>
+          <w:szCs w:val="18"/>
+          <w:u w:val="none"/>
+        </w:rPr>
+      </w:pPr>
+    </w:p>
+    <w:p>
+      <w:pPr>
+        <w:rPr>
+          <w:rStyle w:val="Hyperlink"/>
+          <w:b/>
+          <w:color w:val="auto"/>
+          <w:sz w:val="28"/>
+          <w:szCs w:val="28"/>
+          <w:u w:val="none"/>
+        </w:rPr>
+      </w:pPr>
+      <w:r>
+        <w:rPr>
+          <w:rStyle w:val="Hyperlink"/>
+          <w:b/>
+          <w:color w:val="auto"/>
+          <w:sz w:val="28"/>
+          <w:szCs w:val="28"/>
+          <w:u w:val="none"/>
+        </w:rPr>
+        <w:t>12 USB Auto Start</w:t>
+      </w:r>
+    </w:p>
+    <w:p>
+      <w:pPr>
+        <w:ind w:firstLine="720"/>
+        <w:rPr>
+          <w:rStyle w:val="Hyperlink"/>
+          <w:b/>
+          <w:color w:val="auto"/>
+          <w:sz w:val="18"/>
+          <w:szCs w:val="18"/>
+          <w:u w:val="none"/>
+        </w:rPr>
+      </w:pPr>
+      <w:r>
+        <w:rPr>
+          <w:rStyle w:val="Hyperlink"/>
+          <w:b/>
+          <w:color w:val="auto"/>
+          <w:sz w:val="18"/>
+          <w:szCs w:val="18"/>
+          <w:u w:val="none"/>
+        </w:rPr>
+        <w:t xml:space="preserve">For info see: </w:t>
+      </w:r>
+      <w:hyperlink r:id="rId11" w:tooltip="Click to open in a new window or tab&#10;http://www.instructables.com/id/Raspberry-Pi-Wi-Fi-Media-Server/step8/Install-USBmount/" w:history="1">
+        <w:r>
+          <w:rPr>
+            <w:rStyle w:val="Hyperlink"/>
+            <w:rFonts w:ascii="Calibri" w:hAnsi="Calibri"/>
+          </w:rPr>
+          <w:t>http://www.instructables.com/id/Raspberry-Pi-Wi-Fi-Media-Server/step8/Install-USBmount/</w:t>
+        </w:r>
+      </w:hyperlink>
+    </w:p>
+    <w:p>
+      <w:pPr>
+        <w:ind w:firstLine="720"/>
+        <w:rPr>
+          <w:rFonts w:ascii="Calibri" w:hAnsi="Calibri" w:cs="Arial"/>
+          <w:color w:val="333333"/>
+          <w:shd w:val="clear" w:color="auto" w:fill="FFFFFF"/>
+        </w:rPr>
+      </w:pPr>
+      <w:proofErr w:type="spellStart"/>
+      <w:proofErr w:type="gramStart"/>
+      <w:r>
+        <w:rPr>
+          <w:rFonts w:ascii="Calibri" w:hAnsi="Calibri" w:cs="Arial"/>
+          <w:color w:val="333333"/>
+          <w:shd w:val="clear" w:color="auto" w:fill="FFFFFF"/>
+        </w:rPr>
+        <w:t>sudo</w:t>
+      </w:r>
+      <w:proofErr w:type="spellEnd"/>
+      <w:proofErr w:type="gramEnd"/>
+      <w:r>
+        <w:rPr>
+          <w:rFonts w:ascii="Calibri" w:hAnsi="Calibri" w:cs="Arial"/>
+          <w:color w:val="333333"/>
+          <w:shd w:val="clear" w:color="auto" w:fill="FFFFFF"/>
+        </w:rPr>
+        <w:t xml:space="preserve"> apt-get install </w:t>
+      </w:r>
+      <w:proofErr w:type="spellStart"/>
+      <w:r>
+        <w:rPr>
+          <w:rFonts w:ascii="Calibri" w:hAnsi="Calibri" w:cs="Arial"/>
+          <w:color w:val="333333"/>
+          <w:shd w:val="clear" w:color="auto" w:fill="FFFFFF"/>
+        </w:rPr>
+        <w:t>usbmount</w:t>
+      </w:r>
+      <w:proofErr w:type="spellEnd"/>
+    </w:p>
+    <w:p>
+      <w:pPr>
+        <w:ind w:firstLine="720"/>
+        <w:rPr>
+          <w:rStyle w:val="Hyperlink"/>
+          <w:rFonts w:ascii="Calibri" w:hAnsi="Calibri"/>
+          <w:b/>
+          <w:color w:val="auto"/>
+          <w:u w:val="none"/>
+        </w:rPr>
+      </w:pPr>
+    </w:p>
+    <w:p>
+      <w:pPr>
+        <w:rPr>
+          <w:rStyle w:val="Hyperlink"/>
+          <w:b/>
           <w:caps/>
           <w:color w:val="auto"/>
           <w:sz w:val="28"/>
@@ -5319,7 +5442,8 @@
           <w:szCs w:val="28"/>
           <w:u w:val="none"/>
         </w:rPr>
-        <w:t>12</w:t>
+        <w:lastRenderedPageBreak/>
+        <w:t>1</w:t>
       </w:r>
       <w:r>
         <w:rPr>
@@ -5331,7 +5455,19 @@
           <w:szCs w:val="28"/>
           <w:u w:val="none"/>
         </w:rPr>
-        <w:t xml:space="preserve"> NTP Time Disable</w:t>
+        <w:t xml:space="preserve">3 </w:t>
+      </w:r>
+      <w:r>
+        <w:rPr>
+          <w:rStyle w:val="Hyperlink"/>
+          <w:b/>
+          <w:caps/>
+          <w:color w:val="auto"/>
+          <w:sz w:val="28"/>
+          <w:szCs w:val="28"/>
+          <w:u w:val="none"/>
+        </w:rPr>
+        <w:t>NTP Time Disable</w:t>
       </w:r>
     </w:p>
     <w:p>
@@ -5497,8 +5633,15 @@
           <w:sz w:val="28"/>
           <w:szCs w:val="28"/>
         </w:rPr>
-        <w:lastRenderedPageBreak/>
-        <w:t>13</w:t>
+        <w:t>1</w:t>
+      </w:r>
+      <w:r>
+        <w:rPr>
+          <w:b/>
+          <w:sz w:val="28"/>
+          <w:szCs w:val="28"/>
+        </w:rPr>
+        <w:t>4</w:t>
       </w:r>
       <w:r>
         <w:rPr>

</xml_diff>

<commit_message>
changed gpio routines to pi-gpio from fastgpio
</commit_message>
<xml_diff>
--- a/Hardware Info/Set up PI/Setting up the Raspberry PI from Start to Finish.docx
+++ b/Hardware Info/Set up PI/Setting up the Raspberry PI from Start to Finish.docx
@@ -35,7 +35,15 @@
           <w:sz w:val="28"/>
           <w:szCs w:val="28"/>
         </w:rPr>
-        <w:t>April 2</w:t>
+        <w:t xml:space="preserve">April </w:t>
+      </w:r>
+      <w:r>
+        <w:rPr>
+          <w:b/>
+          <w:sz w:val="28"/>
+          <w:szCs w:val="28"/>
+        </w:rPr>
+        <w:t>7</w:t>
       </w:r>
       <w:r>
         <w:rPr>
@@ -102,8 +110,6 @@
         </w:rPr>
         <w:t>Mongo</w:t>
       </w:r>
-      <w:bookmarkStart w:id="0" w:name="_GoBack"/>
-      <w:bookmarkEnd w:id="0"/>
     </w:p>
     <w:p>
       <w:pPr>
@@ -5609,6 +5615,8 @@
           <w:szCs w:val="18"/>
         </w:rPr>
       </w:pPr>
+      <w:bookmarkStart w:id="0" w:name="_GoBack"/>
+      <w:bookmarkEnd w:id="0"/>
     </w:p>
     <w:p>
       <w:pPr>
@@ -5875,6 +5883,16 @@
       </w:r>
     </w:p>
     <w:p>
+      <w:pPr>
+        <w:rPr>
+          <w:rStyle w:val="HTMLCode"/>
+          <w:rFonts w:asciiTheme="minorHAnsi" w:eastAsiaTheme="minorHAnsi" w:hAnsiTheme="minorHAnsi" w:cs="Consolas"/>
+          <w:color w:val="222222"/>
+          <w:sz w:val="22"/>
+          <w:szCs w:val="22"/>
+          <w:bdr w:val="none" w:sz="0" w:space="0" w:color="auto" w:frame="1"/>
+        </w:rPr>
+      </w:pPr>
       <w:r>
         <w:rPr>
           <w:b/>
@@ -5985,6 +6003,54 @@
         <w:t xml:space="preserve">  </w:t>
       </w:r>
     </w:p>
+    <w:p>
+      <w:pPr>
+        <w:pStyle w:val="HTMLPreformatted"/>
+        <w:shd w:val="clear" w:color="auto" w:fill="F7F7F7"/>
+        <w:spacing w:after="360" w:line="315" w:lineRule="atLeast"/>
+        <w:textAlignment w:val="baseline"/>
+        <w:rPr>
+          <w:rFonts w:ascii="Courier" w:hAnsi="Courier"/>
+          <w:color w:val="222222"/>
+          <w:sz w:val="23"/>
+          <w:szCs w:val="23"/>
+        </w:rPr>
+      </w:pPr>
+      <w:r>
+        <w:rPr>
+          <w:rStyle w:val="HTMLCode"/>
+          <w:rFonts w:asciiTheme="minorHAnsi" w:eastAsiaTheme="minorHAnsi" w:hAnsiTheme="minorHAnsi" w:cs="Consolas"/>
+          <w:color w:val="222222"/>
+          <w:sz w:val="22"/>
+          <w:szCs w:val="22"/>
+          <w:bdr w:val="none" w:sz="0" w:space="0" w:color="auto" w:frame="1"/>
+        </w:rPr>
+        <w:t>d.</w:t>
+      </w:r>
+      <w:r>
+        <w:rPr>
+          <w:rStyle w:val="HTMLCode"/>
+          <w:rFonts w:asciiTheme="minorHAnsi" w:eastAsiaTheme="minorHAnsi" w:hAnsiTheme="minorHAnsi" w:cs="Consolas"/>
+          <w:color w:val="222222"/>
+          <w:sz w:val="22"/>
+          <w:szCs w:val="22"/>
+          <w:bdr w:val="none" w:sz="0" w:space="0" w:color="auto" w:frame="1"/>
+        </w:rPr>
+        <w:tab/>
+        <w:t xml:space="preserve">To find MAC address: </w:t>
+      </w:r>
+      <w:r>
+        <w:rPr>
+          <w:rFonts w:asciiTheme="minorHAnsi" w:hAnsiTheme="minorHAnsi"/>
+          <w:b/>
+          <w:color w:val="FF0000"/>
+          <w:sz w:val="22"/>
+          <w:szCs w:val="22"/>
+        </w:rPr>
+        <w:t>cat /sys/class/net/eth0/address</w:t>
+      </w:r>
+    </w:p>
+    <w:p/>
     <w:sectPr>
       <w:pgSz w:w="12240" w:h="15840"/>
       <w:pgMar w:top="1440" w:right="1440" w:bottom="1440" w:left="1440" w:header="720" w:footer="720" w:gutter="0"/>

</xml_diff>

<commit_message>
changed cue data structure to accomodate getting time that a particulat cue was added.  this is for the editor.
Also sorted one cue editing order.
changed timiing to restart itself after certain functions
</commit_message>
<xml_diff>
--- a/Hardware Info/Set up PI/Setting up the Raspberry PI from Start to Finish.docx
+++ b/Hardware Info/Set up PI/Setting up the Raspberry PI from Start to Finish.docx
@@ -43,8 +43,10 @@
           <w:sz w:val="28"/>
           <w:szCs w:val="28"/>
         </w:rPr>
-        <w:t>7</w:t>
-      </w:r>
+        <w:t>8</w:t>
+      </w:r>
+      <w:bookmarkStart w:id="0" w:name="_GoBack"/>
+      <w:bookmarkEnd w:id="0"/>
       <w:r>
         <w:rPr>
           <w:b/>
@@ -1248,7 +1250,16 @@
           <w:sz w:val="22"/>
           <w:szCs w:val="22"/>
         </w:rPr>
-        <w:t xml:space="preserve">cd  </w:t>
+        <w:t>cd</w:t>
+      </w:r>
+      <w:proofErr w:type="gramEnd"/>
+      <w:r>
+        <w:rPr>
+          <w:rFonts w:asciiTheme="minorHAnsi" w:hAnsiTheme="minorHAnsi"/>
+          <w:sz w:val="22"/>
+          <w:szCs w:val="22"/>
+        </w:rPr>
+        <w:t xml:space="preserve">  </w:t>
       </w:r>
       <w:r>
         <w:rPr>
@@ -1258,7 +1269,6 @@
         </w:rPr>
         <w:t>data</w:t>
       </w:r>
-      <w:proofErr w:type="gramEnd"/>
     </w:p>
     <w:p>
       <w:pPr>
@@ -1351,13 +1361,23 @@
           <w:szCs w:val="22"/>
         </w:rPr>
       </w:pPr>
-      <w:r>
-        <w:rPr>
-          <w:rFonts w:asciiTheme="minorHAnsi" w:hAnsiTheme="minorHAnsi"/>
-          <w:sz w:val="22"/>
-          <w:szCs w:val="22"/>
-        </w:rPr>
-        <w:t xml:space="preserve">then: </w:t>
+      <w:proofErr w:type="gramStart"/>
+      <w:r>
+        <w:rPr>
+          <w:rFonts w:asciiTheme="minorHAnsi" w:hAnsiTheme="minorHAnsi"/>
+          <w:sz w:val="22"/>
+          <w:szCs w:val="22"/>
+        </w:rPr>
+        <w:t>then</w:t>
+      </w:r>
+      <w:proofErr w:type="gramEnd"/>
+      <w:r>
+        <w:rPr>
+          <w:rFonts w:asciiTheme="minorHAnsi" w:hAnsiTheme="minorHAnsi"/>
+          <w:sz w:val="22"/>
+          <w:szCs w:val="22"/>
+        </w:rPr>
+        <w:t xml:space="preserve">: </w:t>
       </w:r>
       <w:r>
         <w:rPr>
@@ -1443,72 +1463,8 @@
           <w:sz w:val="22"/>
           <w:szCs w:val="22"/>
         </w:rPr>
-        <w:t xml:space="preserve">  OR </w:t>
-      </w:r>
-      <w:proofErr w:type="spellStart"/>
-      <w:r>
-        <w:rPr>
-          <w:rFonts w:asciiTheme="minorHAnsi" w:hAnsiTheme="minorHAnsi"/>
-          <w:sz w:val="22"/>
-          <w:szCs w:val="22"/>
-        </w:rPr>
-        <w:t>sudo</w:t>
-      </w:r>
-      <w:proofErr w:type="spellEnd"/>
-      <w:r>
-        <w:rPr>
-          <w:rFonts w:asciiTheme="minorHAnsi" w:hAnsiTheme="minorHAnsi"/>
-          <w:sz w:val="22"/>
-          <w:szCs w:val="22"/>
-        </w:rPr>
-        <w:t xml:space="preserve"> </w:t>
-      </w:r>
-      <w:proofErr w:type="spellStart"/>
-      <w:r>
-        <w:rPr>
-          <w:rFonts w:asciiTheme="minorHAnsi" w:hAnsiTheme="minorHAnsi"/>
-          <w:sz w:val="22"/>
-          <w:szCs w:val="22"/>
-        </w:rPr>
-        <w:t>chmod</w:t>
-      </w:r>
-      <w:proofErr w:type="spellEnd"/>
-      <w:r>
-        <w:rPr>
-          <w:rFonts w:asciiTheme="minorHAnsi" w:hAnsiTheme="minorHAnsi"/>
-          <w:sz w:val="22"/>
-          <w:szCs w:val="22"/>
-        </w:rPr>
-        <w:t xml:space="preserve"> 777 </w:t>
-      </w:r>
-      <w:r>
-        <w:rPr>
-          <w:rFonts w:asciiTheme="minorHAnsi" w:hAnsiTheme="minorHAnsi"/>
-          <w:sz w:val="22"/>
-          <w:szCs w:val="22"/>
-        </w:rPr>
-        <w:t>data/</w:t>
-      </w:r>
-      <w:proofErr w:type="spellStart"/>
-      <w:r>
-        <w:rPr>
-          <w:rFonts w:asciiTheme="minorHAnsi" w:hAnsiTheme="minorHAnsi"/>
-          <w:sz w:val="22"/>
-          <w:szCs w:val="22"/>
-        </w:rPr>
-        <w:t>db</w:t>
-      </w:r>
-      <w:proofErr w:type="spellEnd"/>
-    </w:p>
-    <w:p>
-      <w:pPr>
-        <w:pStyle w:val="HTMLPreformatted"/>
-        <w:rPr>
-          <w:rFonts w:asciiTheme="minorHAnsi" w:hAnsiTheme="minorHAnsi"/>
-          <w:sz w:val="22"/>
-          <w:szCs w:val="22"/>
-        </w:rPr>
-      </w:pPr>
+        <w:t xml:space="preserve">  </w:t>
+      </w:r>
     </w:p>
     <w:p>
       <w:pPr>
@@ -1855,27 +1811,27 @@
         <w:rPr>
           <w:rFonts w:asciiTheme="minorHAnsi" w:hAnsiTheme="minorHAnsi"/>
         </w:rPr>
+        <w:t>Change 10.</w:t>
+      </w:r>
+      <w:r>
+        <w:rPr>
+          <w:rFonts w:asciiTheme="minorHAnsi" w:hAnsiTheme="minorHAnsi"/>
+        </w:rPr>
+        <w:t>23</w:t>
+      </w:r>
+    </w:p>
+    <w:p>
+      <w:pPr>
+        <w:pStyle w:val="HTMLPreformatted"/>
+        <w:rPr>
+          <w:rFonts w:asciiTheme="minorHAnsi" w:hAnsiTheme="minorHAnsi"/>
+        </w:rPr>
+      </w:pPr>
+      <w:r>
+        <w:rPr>
+          <w:rFonts w:asciiTheme="minorHAnsi" w:hAnsiTheme="minorHAnsi"/>
+        </w:rPr>
         <w:lastRenderedPageBreak/>
-        <w:t>Change 10.</w:t>
-      </w:r>
-      <w:r>
-        <w:rPr>
-          <w:rFonts w:asciiTheme="minorHAnsi" w:hAnsiTheme="minorHAnsi"/>
-        </w:rPr>
-        <w:t>23</w:t>
-      </w:r>
-    </w:p>
-    <w:p>
-      <w:pPr>
-        <w:pStyle w:val="HTMLPreformatted"/>
-        <w:rPr>
-          <w:rFonts w:asciiTheme="minorHAnsi" w:hAnsiTheme="minorHAnsi"/>
-        </w:rPr>
-      </w:pPr>
-      <w:r>
-        <w:rPr>
-          <w:rFonts w:asciiTheme="minorHAnsi" w:hAnsiTheme="minorHAnsi"/>
-        </w:rPr>
         <w:t xml:space="preserve"> </w:t>
       </w:r>
       <w:proofErr w:type="gramStart"/>
@@ -4121,6 +4077,24 @@
           <w:sz w:val="28"/>
           <w:szCs w:val="28"/>
         </w:rPr>
+        <w:br w:type="page"/>
+      </w:r>
+    </w:p>
+    <w:p>
+      <w:pPr>
+        <w:rPr>
+          <w:b/>
+          <w:sz w:val="28"/>
+          <w:szCs w:val="28"/>
+        </w:rPr>
+      </w:pPr>
+      <w:r>
+        <w:rPr>
+          <w:b/>
+          <w:sz w:val="28"/>
+          <w:szCs w:val="28"/>
+        </w:rPr>
+        <w:lastRenderedPageBreak/>
         <w:t xml:space="preserve">10. </w:t>
       </w:r>
       <w:proofErr w:type="spellStart"/>
@@ -4333,19 +4307,19 @@
       <w:r>
         <w:rPr>
           <w:rFonts w:cs="Consolas"/>
-          <w:color w:val="333333"/>
+          <w:b/>
+          <w:color w:val="C00000"/>
           <w:shd w:val="clear" w:color="auto" w:fill="F8F8F8"/>
         </w:rPr>
-        <w:t xml:space="preserve">Add </w:t>
-      </w:r>
-      <w:proofErr w:type="gramStart"/>
+        <w:t>Raspberry PI Original</w:t>
+      </w:r>
       <w:r>
         <w:rPr>
           <w:rFonts w:cs="Consolas"/>
           <w:color w:val="333333"/>
           <w:shd w:val="clear" w:color="auto" w:fill="F8F8F8"/>
         </w:rPr>
-        <w:t xml:space="preserve">below </w:t>
+        <w:t xml:space="preserve"> -</w:t>
       </w:r>
       <w:r>
         <w:rPr>
@@ -4353,16 +4327,16 @@
           <w:color w:val="333333"/>
           <w:shd w:val="clear" w:color="auto" w:fill="F8F8F8"/>
         </w:rPr>
-        <w:t xml:space="preserve"> to</w:t>
-      </w:r>
-      <w:proofErr w:type="gramEnd"/>
+        <w:t xml:space="preserve">Add </w:t>
+      </w:r>
+      <w:proofErr w:type="gramStart"/>
       <w:r>
         <w:rPr>
           <w:rFonts w:cs="Consolas"/>
           <w:color w:val="333333"/>
           <w:shd w:val="clear" w:color="auto" w:fill="F8F8F8"/>
         </w:rPr>
-        <w:t xml:space="preserve"> the script between the 2 dashed lines:</w:t>
+        <w:t xml:space="preserve">below </w:t>
       </w:r>
       <w:r>
         <w:rPr>
@@ -4370,6 +4344,23 @@
           <w:color w:val="333333"/>
           <w:shd w:val="clear" w:color="auto" w:fill="F8F8F8"/>
         </w:rPr>
+        <w:t xml:space="preserve"> to</w:t>
+      </w:r>
+      <w:proofErr w:type="gramEnd"/>
+      <w:r>
+        <w:rPr>
+          <w:rFonts w:cs="Consolas"/>
+          <w:color w:val="333333"/>
+          <w:shd w:val="clear" w:color="auto" w:fill="F8F8F8"/>
+        </w:rPr>
+        <w:t xml:space="preserve"> the script between the 2 dashed lines:</w:t>
+      </w:r>
+      <w:r>
+        <w:rPr>
+          <w:rFonts w:cs="Consolas"/>
+          <w:color w:val="333333"/>
+          <w:shd w:val="clear" w:color="auto" w:fill="F8F8F8"/>
+        </w:rPr>
         <w:t xml:space="preserve"> </w:t>
       </w:r>
     </w:p>
@@ -4490,10 +4481,6 @@
     <w:p>
       <w:pPr>
         <w:spacing w:line="240" w:lineRule="auto"/>
-        <w:rPr>
-          <w:rFonts w:cs="Consolas"/>
-          <w:shd w:val="clear" w:color="auto" w:fill="F8F8F8"/>
-        </w:rPr>
       </w:pPr>
       <w:r>
         <w:rPr>
@@ -4600,22 +4587,32 @@
       <w:r>
         <w:t xml:space="preserve"> </w:t>
       </w:r>
-      <w:r>
-        <w:rPr>
-          <w:rFonts w:cs="Consolas"/>
-          <w:shd w:val="clear" w:color="auto" w:fill="F8F8F8"/>
-        </w:rPr>
-        <w:t xml:space="preserve"> </w:t>
-      </w:r>
-    </w:p>
-    <w:p>
-      <w:r>
+    </w:p>
+    <w:p>
+      <w:pPr>
         <w:rPr>
           <w:rFonts w:cs="Consolas"/>
           <w:color w:val="333333"/>
           <w:shd w:val="clear" w:color="auto" w:fill="F8F8F8"/>
         </w:rPr>
-        <w:t>Add th</w:t>
+      </w:pPr>
+      <w:r>
+        <w:rPr>
+          <w:rFonts w:cs="Consolas"/>
+          <w:b/>
+          <w:color w:val="C00000"/>
+          <w:shd w:val="clear" w:color="auto" w:fill="F8F8F8"/>
+        </w:rPr>
+        <w:t xml:space="preserve">Raspberry PI </w:t>
+      </w:r>
+      <w:r>
+        <w:rPr>
+          <w:rFonts w:cs="Consolas"/>
+          <w:b/>
+          <w:color w:val="C00000"/>
+          <w:shd w:val="clear" w:color="auto" w:fill="F8F8F8"/>
+        </w:rPr>
+        <w:t>2</w:t>
       </w:r>
       <w:r>
         <w:rPr>
@@ -4623,7 +4620,7 @@
           <w:color w:val="333333"/>
           <w:shd w:val="clear" w:color="auto" w:fill="F8F8F8"/>
         </w:rPr>
-        <w:t>ese</w:t>
+        <w:t xml:space="preserve"> -</w:t>
       </w:r>
       <w:r>
         <w:rPr>
@@ -4631,35 +4628,317 @@
           <w:color w:val="333333"/>
           <w:shd w:val="clear" w:color="auto" w:fill="F8F8F8"/>
         </w:rPr>
-        <w:t xml:space="preserve"> as the last line of the auto start script:</w:t>
-      </w:r>
-      <w:r>
-        <w:t xml:space="preserve">  </w:t>
-      </w:r>
-      <w:proofErr w:type="spellStart"/>
-      <w:r>
-        <w:t>sudo</w:t>
-      </w:r>
-      <w:proofErr w:type="spellEnd"/>
-      <w:r>
-        <w:t xml:space="preserve"> </w:t>
-      </w:r>
-      <w:proofErr w:type="spellStart"/>
-      <w:r>
-        <w:t>nano</w:t>
-      </w:r>
-      <w:proofErr w:type="spellEnd"/>
-      <w:r>
-        <w:t xml:space="preserve"> /etc/init.d/autorun.sh</w:t>
-      </w:r>
-    </w:p>
-    <w:p>
-      <w:pPr>
+        <w:t xml:space="preserve">Add </w:t>
+      </w:r>
+      <w:proofErr w:type="gramStart"/>
+      <w:r>
         <w:rPr>
           <w:rFonts w:cs="Consolas"/>
           <w:color w:val="333333"/>
           <w:shd w:val="clear" w:color="auto" w:fill="F8F8F8"/>
         </w:rPr>
+        <w:t xml:space="preserve">below </w:t>
+      </w:r>
+      <w:r>
+        <w:rPr>
+          <w:rFonts w:cs="Consolas"/>
+          <w:color w:val="333333"/>
+          <w:shd w:val="clear" w:color="auto" w:fill="F8F8F8"/>
+        </w:rPr>
+        <w:t xml:space="preserve"> to</w:t>
+      </w:r>
+      <w:proofErr w:type="gramEnd"/>
+      <w:r>
+        <w:rPr>
+          <w:rFonts w:cs="Consolas"/>
+          <w:color w:val="333333"/>
+          <w:shd w:val="clear" w:color="auto" w:fill="F8F8F8"/>
+        </w:rPr>
+        <w:t xml:space="preserve"> the script between the 2 dashed lines:</w:t>
+      </w:r>
+      <w:r>
+        <w:rPr>
+          <w:rFonts w:cs="Consolas"/>
+          <w:color w:val="333333"/>
+          <w:shd w:val="clear" w:color="auto" w:fill="F8F8F8"/>
+        </w:rPr>
+        <w:t xml:space="preserve"> </w:t>
+      </w:r>
+    </w:p>
+    <w:p>
+      <w:pPr>
+        <w:spacing w:line="240" w:lineRule="auto"/>
+        <w:rPr>
+          <w:rFonts w:cs="Helvetica"/>
+          <w:shd w:val="clear" w:color="auto" w:fill="FFFFFF"/>
+        </w:rPr>
+      </w:pPr>
+      <w:r>
+        <w:rPr>
+          <w:rFonts w:cs="Helvetica"/>
+          <w:color w:val="777777"/>
+          <w:shd w:val="clear" w:color="auto" w:fill="FFFFFF"/>
+        </w:rPr>
+        <w:tab/>
+      </w:r>
+      <w:proofErr w:type="gramStart"/>
+      <w:r>
+        <w:rPr>
+          <w:rFonts w:cs="Helvetica"/>
+          <w:shd w:val="clear" w:color="auto" w:fill="FFFFFF"/>
+        </w:rPr>
+        <w:t>#!/</w:t>
+      </w:r>
+      <w:proofErr w:type="gramEnd"/>
+      <w:r>
+        <w:rPr>
+          <w:rFonts w:cs="Helvetica"/>
+          <w:shd w:val="clear" w:color="auto" w:fill="FFFFFF"/>
+        </w:rPr>
+        <w:t>bin/</w:t>
+      </w:r>
+      <w:proofErr w:type="spellStart"/>
+      <w:r>
+        <w:rPr>
+          <w:rFonts w:cs="Helvetica"/>
+          <w:shd w:val="clear" w:color="auto" w:fill="FFFFFF"/>
+        </w:rPr>
+        <w:t>sh</w:t>
+      </w:r>
+      <w:proofErr w:type="spellEnd"/>
+    </w:p>
+    <w:p>
+      <w:pPr>
+        <w:spacing w:line="240" w:lineRule="auto"/>
+        <w:rPr>
+          <w:rFonts w:cs="Helvetica"/>
+          <w:shd w:val="clear" w:color="auto" w:fill="FFFFFF"/>
+        </w:rPr>
+      </w:pPr>
+      <w:r>
+        <w:rPr>
+          <w:rFonts w:cs="Helvetica"/>
+          <w:shd w:val="clear" w:color="auto" w:fill="FFFFFF"/>
+        </w:rPr>
+        <w:tab/>
+      </w:r>
+      <w:proofErr w:type="spellStart"/>
+      <w:proofErr w:type="gramStart"/>
+      <w:r>
+        <w:rPr>
+          <w:rFonts w:cs="Helvetica"/>
+          <w:shd w:val="clear" w:color="auto" w:fill="FFFFFF"/>
+        </w:rPr>
+        <w:t>xset</w:t>
+      </w:r>
+      <w:proofErr w:type="spellEnd"/>
+      <w:proofErr w:type="gramEnd"/>
+      <w:r>
+        <w:rPr>
+          <w:rFonts w:cs="Helvetica"/>
+          <w:shd w:val="clear" w:color="auto" w:fill="FFFFFF"/>
+        </w:rPr>
+        <w:t xml:space="preserve"> -</w:t>
+      </w:r>
+      <w:proofErr w:type="spellStart"/>
+      <w:r>
+        <w:rPr>
+          <w:rFonts w:cs="Helvetica"/>
+          <w:shd w:val="clear" w:color="auto" w:fill="FFFFFF"/>
+        </w:rPr>
+        <w:t>dpms</w:t>
+      </w:r>
+      <w:proofErr w:type="spellEnd"/>
+      <w:r>
+        <w:rPr>
+          <w:rFonts w:cs="Helvetica"/>
+        </w:rPr>
+        <w:br/>
+      </w:r>
+      <w:r>
+        <w:rPr>
+          <w:rFonts w:cs="Helvetica"/>
+          <w:shd w:val="clear" w:color="auto" w:fill="FFFFFF"/>
+        </w:rPr>
+        <w:tab/>
+      </w:r>
+      <w:proofErr w:type="spellStart"/>
+      <w:r>
+        <w:rPr>
+          <w:rFonts w:cs="Helvetica"/>
+          <w:shd w:val="clear" w:color="auto" w:fill="FFFFFF"/>
+        </w:rPr>
+        <w:t>xset</w:t>
+      </w:r>
+      <w:proofErr w:type="spellEnd"/>
+      <w:r>
+        <w:rPr>
+          <w:rFonts w:cs="Helvetica"/>
+          <w:shd w:val="clear" w:color="auto" w:fill="FFFFFF"/>
+        </w:rPr>
+        <w:t xml:space="preserve"> s off</w:t>
+      </w:r>
+    </w:p>
+    <w:p>
+      <w:pPr>
+        <w:spacing w:line="240" w:lineRule="auto"/>
+        <w:rPr>
+          <w:rFonts w:cs="Consolas"/>
+          <w:shd w:val="clear" w:color="auto" w:fill="F8F8F8"/>
+        </w:rPr>
+      </w:pPr>
+      <w:r>
+        <w:rPr>
+          <w:rFonts w:cs="Consolas"/>
+          <w:shd w:val="clear" w:color="auto" w:fill="F8F8F8"/>
+        </w:rPr>
+        <w:tab/>
+      </w:r>
+      <w:proofErr w:type="gramStart"/>
+      <w:r>
+        <w:rPr>
+          <w:rFonts w:cs="Consolas"/>
+          <w:shd w:val="clear" w:color="auto" w:fill="F8F8F8"/>
+        </w:rPr>
+        <w:t>unclutter</w:t>
+      </w:r>
+      <w:proofErr w:type="gramEnd"/>
+      <w:r>
+        <w:rPr>
+          <w:rFonts w:cs="Consolas"/>
+          <w:shd w:val="clear" w:color="auto" w:fill="F8F8F8"/>
+        </w:rPr>
+        <w:t xml:space="preserve"> &amp;</w:t>
+      </w:r>
+      <w:r>
+        <w:rPr>
+          <w:rFonts w:cs="Helvetica"/>
+        </w:rPr>
+        <w:br/>
+      </w:r>
+      <w:r>
+        <w:rPr>
+          <w:rFonts w:cs="Helvetica"/>
+          <w:shd w:val="clear" w:color="auto" w:fill="FFFFFF"/>
+        </w:rPr>
+        <w:tab/>
+        <w:t>matchbox-window-manager &amp;</w:t>
+      </w:r>
+      <w:r>
+        <w:rPr>
+          <w:rFonts w:cs="Helvetica"/>
+        </w:rPr>
+        <w:br/>
+      </w:r>
+      <w:r>
+        <w:rPr>
+          <w:rFonts w:cs="Helvetica"/>
+          <w:shd w:val="clear" w:color="auto" w:fill="FFFFFF"/>
+        </w:rPr>
+        <w:tab/>
+      </w:r>
+      <w:r>
+        <w:rPr>
+          <w:rFonts w:cs="Helvetica"/>
+          <w:shd w:val="clear" w:color="auto" w:fill="FFFFFF"/>
+        </w:rPr>
+        <w:t xml:space="preserve">epiphany-browser </w:t>
+      </w:r>
+      <w:r>
+        <w:rPr>
+          <w:rStyle w:val="apple-converted-space"/>
+          <w:rFonts w:cs="Helvetica"/>
+          <w:shd w:val="clear" w:color="auto" w:fill="FFFFFF"/>
+        </w:rPr>
+        <w:t> </w:t>
+      </w:r>
+      <w:r>
+        <w:t>http://localhost:3000</w:t>
+      </w:r>
+      <w:r>
+        <w:t>/cs4Home/test</w:t>
+      </w:r>
+      <w:r>
+        <w:t xml:space="preserve"> </w:t>
+      </w:r>
+      <w:r>
+        <w:rPr>
+          <w:rFonts w:cs="Consolas"/>
+          <w:shd w:val="clear" w:color="auto" w:fill="F8F8F8"/>
+        </w:rPr>
+        <w:t xml:space="preserve"> </w:t>
+      </w:r>
+    </w:p>
+    <w:p>
+      <w:pPr>
+        <w:spacing w:line="240" w:lineRule="auto"/>
+        <w:rPr>
+          <w:rFonts w:cs="Consolas"/>
+          <w:shd w:val="clear" w:color="auto" w:fill="F8F8F8"/>
+        </w:rPr>
+      </w:pPr>
+    </w:p>
+    <w:p>
+      <w:r>
+        <w:rPr>
+          <w:rFonts w:cs="Consolas"/>
+          <w:b/>
+          <w:color w:val="333333"/>
+          <w:shd w:val="clear" w:color="auto" w:fill="F8F8F8"/>
+        </w:rPr>
+        <w:t>Add</w:t>
+      </w:r>
+      <w:r>
+        <w:rPr>
+          <w:rFonts w:cs="Consolas"/>
+          <w:color w:val="333333"/>
+          <w:shd w:val="clear" w:color="auto" w:fill="F8F8F8"/>
+        </w:rPr>
+        <w:t xml:space="preserve"> th</w:t>
+      </w:r>
+      <w:r>
+        <w:rPr>
+          <w:rFonts w:cs="Consolas"/>
+          <w:color w:val="333333"/>
+          <w:shd w:val="clear" w:color="auto" w:fill="F8F8F8"/>
+        </w:rPr>
+        <w:t>ese</w:t>
+      </w:r>
+      <w:r>
+        <w:rPr>
+          <w:rFonts w:cs="Consolas"/>
+          <w:color w:val="333333"/>
+          <w:shd w:val="clear" w:color="auto" w:fill="F8F8F8"/>
+        </w:rPr>
+        <w:t xml:space="preserve"> as the last line of the auto start script:</w:t>
+      </w:r>
+      <w:r>
+        <w:t xml:space="preserve">  </w:t>
+      </w:r>
+      <w:proofErr w:type="spellStart"/>
+      <w:r>
+        <w:t>sudo</w:t>
+      </w:r>
+      <w:proofErr w:type="spellEnd"/>
+      <w:r>
+        <w:t xml:space="preserve"> </w:t>
+      </w:r>
+      <w:proofErr w:type="spellStart"/>
+      <w:r>
+        <w:t>nano</w:t>
+      </w:r>
+      <w:proofErr w:type="spellEnd"/>
+      <w:r>
+        <w:t xml:space="preserve"> /etc/init.d/autorun.sh</w:t>
+      </w:r>
+    </w:p>
+    <w:p>
+      <w:pPr>
+        <w:rPr>
+          <w:rFonts w:cs="Consolas"/>
+          <w:color w:val="333333"/>
+          <w:shd w:val="clear" w:color="auto" w:fill="F8F8F8"/>
+        </w:rPr>
       </w:pPr>
       <w:r>
         <w:tab/>
@@ -4685,6 +4964,29 @@
       <w:proofErr w:type="gramEnd"/>
       <w:r>
         <w:t xml:space="preserve"> /home/pi/browser.sh ?</w:t>
+      </w:r>
+    </w:p>
+    <w:p>
+      <w:pPr>
+        <w:rPr>
+          <w:rFonts w:cs="Consolas"/>
+          <w:b/>
+          <w:color w:val="333333"/>
+          <w:sz w:val="28"/>
+          <w:szCs w:val="28"/>
+          <w:shd w:val="clear" w:color="auto" w:fill="F8F8F8"/>
+        </w:rPr>
+      </w:pPr>
+      <w:r>
+        <w:rPr>
+          <w:rFonts w:cs="Consolas"/>
+          <w:b/>
+          <w:color w:val="333333"/>
+          <w:sz w:val="28"/>
+          <w:szCs w:val="28"/>
+          <w:shd w:val="clear" w:color="auto" w:fill="F8F8F8"/>
+        </w:rPr>
+        <w:br w:type="page"/>
       </w:r>
     </w:p>
     <w:p>
@@ -4989,73 +5291,65 @@
         <w:rPr>
           <w:rFonts w:cs="Consolas"/>
           <w:b/>
+          <w:shd w:val="clear" w:color="auto" w:fill="F8F8F8"/>
+        </w:rPr>
+        <w:t>sudo</w:t>
+      </w:r>
+      <w:proofErr w:type="spellEnd"/>
+      <w:proofErr w:type="gramEnd"/>
+      <w:r>
+        <w:rPr>
+          <w:rFonts w:cs="Consolas"/>
+          <w:b/>
+          <w:shd w:val="clear" w:color="auto" w:fill="F8F8F8"/>
+        </w:rPr>
+        <w:t xml:space="preserve"> </w:t>
+      </w:r>
+      <w:proofErr w:type="spellStart"/>
+      <w:r>
+        <w:rPr>
+          <w:rFonts w:cs="Consolas"/>
+          <w:b/>
+          <w:shd w:val="clear" w:color="auto" w:fill="F8F8F8"/>
+        </w:rPr>
+        <w:t>nano</w:t>
+      </w:r>
+      <w:proofErr w:type="spellEnd"/>
+      <w:r>
+        <w:rPr>
+          <w:rFonts w:cs="Consolas"/>
+          <w:b/>
+          <w:shd w:val="clear" w:color="auto" w:fill="F8F8F8"/>
+        </w:rPr>
+        <w:t xml:space="preserve"> /home/pi/.</w:t>
+      </w:r>
+      <w:proofErr w:type="spellStart"/>
+      <w:r>
+        <w:rPr>
+          <w:rFonts w:cs="Consolas"/>
+          <w:b/>
+          <w:shd w:val="clear" w:color="auto" w:fill="F8F8F8"/>
+        </w:rPr>
+        <w:t>ssh</w:t>
+      </w:r>
+      <w:proofErr w:type="spellEnd"/>
+      <w:r>
+        <w:rPr>
+          <w:rFonts w:cs="Consolas"/>
+          <w:b/>
+          <w:shd w:val="clear" w:color="auto" w:fill="F8F8F8"/>
+        </w:rPr>
+        <w:t>/authorized</w:t>
+      </w:r>
+      <w:r>
+        <w:rPr>
+          <w:rFonts w:cs="Consolas"/>
+          <w:b/>
           <w:color w:val="333333"/>
           <w:shd w:val="clear" w:color="auto" w:fill="F8F8F8"/>
         </w:rPr>
-        <w:t>sudo</w:t>
-      </w:r>
-      <w:proofErr w:type="spellEnd"/>
-      <w:proofErr w:type="gramEnd"/>
-      <w:r>
-        <w:rPr>
-          <w:rFonts w:cs="Consolas"/>
-          <w:b/>
-          <w:color w:val="333333"/>
-          <w:shd w:val="clear" w:color="auto" w:fill="F8F8F8"/>
-        </w:rPr>
-        <w:t xml:space="preserve"> </w:t>
-      </w:r>
-      <w:proofErr w:type="spellStart"/>
-      <w:r>
-        <w:rPr>
-          <w:rFonts w:cs="Consolas"/>
-          <w:b/>
-          <w:color w:val="333333"/>
-          <w:shd w:val="clear" w:color="auto" w:fill="F8F8F8"/>
-        </w:rPr>
-        <w:t>nano</w:t>
-      </w:r>
-      <w:proofErr w:type="spellEnd"/>
-      <w:r>
-        <w:rPr>
-          <w:rFonts w:cs="Consolas"/>
-          <w:b/>
-          <w:color w:val="333333"/>
-          <w:shd w:val="clear" w:color="auto" w:fill="F8F8F8"/>
-        </w:rPr>
-        <w:t xml:space="preserve"> /home/pi/.</w:t>
-      </w:r>
-      <w:proofErr w:type="spellStart"/>
-      <w:r>
-        <w:rPr>
-          <w:rFonts w:cs="Consolas"/>
-          <w:b/>
-          <w:color w:val="333333"/>
-          <w:shd w:val="clear" w:color="auto" w:fill="F8F8F8"/>
-        </w:rPr>
-        <w:t>ssh</w:t>
-      </w:r>
-      <w:proofErr w:type="spellEnd"/>
-      <w:r>
-        <w:rPr>
-          <w:rFonts w:cs="Consolas"/>
-          <w:b/>
-          <w:color w:val="333333"/>
-          <w:shd w:val="clear" w:color="auto" w:fill="F8F8F8"/>
-        </w:rPr>
-        <w:t>/</w:t>
-      </w:r>
-      <w:proofErr w:type="spellStart"/>
-      <w:r>
-        <w:rPr>
-          <w:rFonts w:cs="Consolas"/>
-          <w:b/>
-          <w:color w:val="333333"/>
-          <w:shd w:val="clear" w:color="auto" w:fill="F8F8F8"/>
-        </w:rPr>
-        <w:t>authorized_keys</w:t>
-      </w:r>
-      <w:proofErr w:type="spellEnd"/>
+        <w:t>_keys</w:t>
+      </w:r>
     </w:p>
     <w:p>
       <w:pPr>
@@ -5615,8 +5909,6 @@
           <w:szCs w:val="18"/>
         </w:rPr>
       </w:pPr>
-      <w:bookmarkStart w:id="0" w:name="_GoBack"/>
-      <w:bookmarkEnd w:id="0"/>
     </w:p>
     <w:p>
       <w:pPr>

</xml_diff>

<commit_message>
lock some buttons in timing after GO
</commit_message>
<xml_diff>
--- a/Hardware Info/Set up PI/Setting up the Raspberry PI from Start to Finish.docx
+++ b/Hardware Info/Set up PI/Setting up the Raspberry PI from Start to Finish.docx
@@ -43,7 +43,15 @@
           <w:sz w:val="28"/>
           <w:szCs w:val="28"/>
         </w:rPr>
-        <w:t>8</w:t>
+        <w:t>15</w:t>
+      </w:r>
+      <w:r>
+        <w:rPr>
+          <w:b/>
+          <w:sz w:val="28"/>
+          <w:szCs w:val="28"/>
+        </w:rPr>
+        <w:t xml:space="preserve">, </w:t>
       </w:r>
       <w:bookmarkStart w:id="0" w:name="_GoBack"/>
       <w:bookmarkEnd w:id="0"/>
@@ -53,7 +61,7 @@
           <w:sz w:val="28"/>
           <w:szCs w:val="28"/>
         </w:rPr>
-        <w:t>, 201</w:t>
+        <w:t>201</w:t>
       </w:r>
       <w:r>
         <w:rPr>
@@ -1250,16 +1258,7 @@
           <w:sz w:val="22"/>
           <w:szCs w:val="22"/>
         </w:rPr>
-        <w:t>cd</w:t>
-      </w:r>
-      <w:proofErr w:type="gramEnd"/>
-      <w:r>
-        <w:rPr>
-          <w:rFonts w:asciiTheme="minorHAnsi" w:hAnsiTheme="minorHAnsi"/>
-          <w:sz w:val="22"/>
-          <w:szCs w:val="22"/>
-        </w:rPr>
-        <w:t xml:space="preserve">  </w:t>
+        <w:t xml:space="preserve">cd  </w:t>
       </w:r>
       <w:r>
         <w:rPr>
@@ -1269,6 +1268,7 @@
         </w:rPr>
         <w:t>data</w:t>
       </w:r>
+      <w:proofErr w:type="gramEnd"/>
     </w:p>
     <w:p>
       <w:pPr>
@@ -5281,6 +5281,45 @@
         <w:rPr>
           <w:rFonts w:cs="Consolas"/>
           <w:b/>
+          <w:color w:val="4F6228" w:themeColor="accent3" w:themeShade="80"/>
+          <w:shd w:val="clear" w:color="auto" w:fill="F8F8F8"/>
+        </w:rPr>
+      </w:pPr>
+      <w:r>
+        <w:rPr>
+          <w:rFonts w:cs="Consolas"/>
+          <w:b/>
+          <w:color w:val="4F6228" w:themeColor="accent3" w:themeShade="80"/>
+          <w:shd w:val="clear" w:color="auto" w:fill="F8F8F8"/>
+        </w:rPr>
+        <w:t>Create file /home/pi/.</w:t>
+      </w:r>
+      <w:proofErr w:type="spellStart"/>
+      <w:r>
+        <w:rPr>
+          <w:rFonts w:cs="Consolas"/>
+          <w:b/>
+          <w:color w:val="4F6228" w:themeColor="accent3" w:themeShade="80"/>
+          <w:shd w:val="clear" w:color="auto" w:fill="F8F8F8"/>
+        </w:rPr>
+        <w:t>ssh</w:t>
+      </w:r>
+      <w:proofErr w:type="spellEnd"/>
+      <w:r>
+        <w:rPr>
+          <w:rFonts w:cs="Consolas"/>
+          <w:b/>
+          <w:color w:val="4F6228" w:themeColor="accent3" w:themeShade="80"/>
+          <w:shd w:val="clear" w:color="auto" w:fill="F8F8F8"/>
+        </w:rPr>
+        <w:t xml:space="preserve"> – use remote desktop if necessary</w:t>
+      </w:r>
+    </w:p>
+    <w:p>
+      <w:pPr>
+        <w:rPr>
+          <w:rFonts w:cs="Consolas"/>
+          <w:b/>
           <w:color w:val="333333"/>
           <w:shd w:val="clear" w:color="auto" w:fill="F8F8F8"/>
         </w:rPr>
@@ -5339,17 +5378,27 @@
           <w:b/>
           <w:shd w:val="clear" w:color="auto" w:fill="F8F8F8"/>
         </w:rPr>
-        <w:t>/authorized</w:t>
-      </w:r>
+        <w:t>/</w:t>
+      </w:r>
+      <w:proofErr w:type="spellStart"/>
       <w:r>
         <w:rPr>
           <w:rFonts w:cs="Consolas"/>
           <w:b/>
+          <w:shd w:val="clear" w:color="auto" w:fill="F8F8F8"/>
+        </w:rPr>
+        <w:t>authorized</w:t>
+      </w:r>
+      <w:r>
+        <w:rPr>
+          <w:rFonts w:cs="Consolas"/>
+          <w:b/>
           <w:color w:val="333333"/>
           <w:shd w:val="clear" w:color="auto" w:fill="F8F8F8"/>
         </w:rPr>
         <w:t>_keys</w:t>
       </w:r>
+      <w:proofErr w:type="spellEnd"/>
     </w:p>
     <w:p>
       <w:pPr>
@@ -5550,6 +5599,35 @@
       <w:proofErr w:type="spellEnd"/>
       <w:r>
         <w:t xml:space="preserve"> no</w:t>
+      </w:r>
+    </w:p>
+    <w:p>
+      <w:pPr>
+        <w:rPr>
+          <w:b/>
+        </w:rPr>
+      </w:pPr>
+      <w:proofErr w:type="spellStart"/>
+      <w:proofErr w:type="gramStart"/>
+      <w:r>
+        <w:rPr>
+          <w:b/>
+        </w:rPr>
+        <w:t>sudo</w:t>
+      </w:r>
+      <w:proofErr w:type="spellEnd"/>
+      <w:proofErr w:type="gramEnd"/>
+      <w:r>
+        <w:rPr>
+          <w:b/>
+        </w:rPr>
+        <w:t xml:space="preserve"> reboot</w:t>
+      </w:r>
+      <w:r>
+        <w:rPr>
+          <w:b/>
+        </w:rPr>
+        <w:tab/>
       </w:r>
     </w:p>
     <w:p>
@@ -5685,6 +5763,7 @@
           <w:color w:val="333333"/>
           <w:shd w:val="clear" w:color="auto" w:fill="FFFFFF"/>
         </w:rPr>
+        <w:lastRenderedPageBreak/>
         <w:t>sudo</w:t>
       </w:r>
       <w:proofErr w:type="spellEnd"/>
@@ -5742,7 +5821,6 @@
           <w:szCs w:val="28"/>
           <w:u w:val="none"/>
         </w:rPr>
-        <w:lastRenderedPageBreak/>
         <w:t>1</w:t>
       </w:r>
       <w:r>

</xml_diff>

<commit_message>
Added mkdir for usbstick
</commit_message>
<xml_diff>
--- a/Hardware Info/Set up PI/Setting up the Raspberry PI from Start to Finish.docx
+++ b/Hardware Info/Set up PI/Setting up the Raspberry PI from Start to Finish.docx
@@ -51,17 +51,7 @@
           <w:sz w:val="28"/>
           <w:szCs w:val="28"/>
         </w:rPr>
-        <w:t xml:space="preserve">, </w:t>
-      </w:r>
-      <w:bookmarkStart w:id="0" w:name="_GoBack"/>
-      <w:bookmarkEnd w:id="0"/>
-      <w:r>
-        <w:rPr>
-          <w:b/>
-          <w:sz w:val="28"/>
-          <w:szCs w:val="28"/>
-        </w:rPr>
-        <w:t>201</w:t>
+        <w:t>, 201</w:t>
       </w:r>
       <w:r>
         <w:rPr>
@@ -6420,7 +6410,112 @@
         <w:t>cat /sys/class/net/eth0/address</w:t>
       </w:r>
     </w:p>
-    <w:p/>
+    <w:p>
+      <w:pPr>
+        <w:rPr>
+          <w:rFonts w:ascii="Times New Roman" w:hAnsi="Times New Roman"/>
+          <w:sz w:val="24"/>
+          <w:szCs w:val="24"/>
+        </w:rPr>
+      </w:pPr>
+      <w:r>
+        <w:t>e.</w:t>
+      </w:r>
+      <w:r>
+        <w:tab/>
+        <w:t xml:space="preserve">To kill a process: </w:t>
+      </w:r>
+      <w:proofErr w:type="spellStart"/>
+      <w:r>
+        <w:rPr>
+          <w:rFonts w:ascii="Times New Roman" w:hAnsi="Times New Roman"/>
+          <w:sz w:val="24"/>
+        </w:rPr>
+        <w:t>ps</w:t>
+      </w:r>
+      <w:proofErr w:type="spellEnd"/>
+      <w:r>
+        <w:rPr>
+          <w:rFonts w:ascii="Times New Roman" w:hAnsi="Times New Roman"/>
+          <w:sz w:val="24"/>
+        </w:rPr>
+        <w:t xml:space="preserve"> </w:t>
+      </w:r>
+      <w:proofErr w:type="spellStart"/>
+      <w:r>
+        <w:rPr>
+          <w:rFonts w:ascii="Times New Roman" w:hAnsi="Times New Roman"/>
+          <w:sz w:val="24"/>
+        </w:rPr>
+        <w:t>axg</w:t>
+      </w:r>
+      <w:proofErr w:type="spellEnd"/>
+      <w:r>
+        <w:rPr>
+          <w:rFonts w:ascii="Times New Roman" w:hAnsi="Times New Roman"/>
+          <w:sz w:val="24"/>
+        </w:rPr>
+        <w:t xml:space="preserve"> (then find </w:t>
+      </w:r>
+      <w:proofErr w:type="spellStart"/>
+      <w:proofErr w:type="gramStart"/>
+      <w:r>
+        <w:rPr>
+          <w:rFonts w:ascii="Times New Roman" w:hAnsi="Times New Roman"/>
+          <w:sz w:val="24"/>
+        </w:rPr>
+        <w:t>pid</w:t>
+      </w:r>
+      <w:proofErr w:type="spellEnd"/>
+      <w:proofErr w:type="gramEnd"/>
+      <w:r>
+        <w:rPr>
+          <w:rFonts w:ascii="Times New Roman" w:hAnsi="Times New Roman"/>
+          <w:sz w:val="24"/>
+        </w:rPr>
+        <w:t xml:space="preserve"> of process to kill)</w:t>
+      </w:r>
+    </w:p>
+    <w:p>
+      <w:pPr>
+        <w:ind w:left="1440" w:firstLine="720"/>
+        <w:rPr>
+          <w:rFonts w:ascii="Times New Roman" w:hAnsi="Times New Roman"/>
+          <w:sz w:val="24"/>
+        </w:rPr>
+      </w:pPr>
+      <w:proofErr w:type="spellStart"/>
+      <w:proofErr w:type="gramStart"/>
+      <w:r>
+        <w:rPr>
+          <w:rFonts w:ascii="Times New Roman" w:hAnsi="Times New Roman"/>
+          <w:sz w:val="24"/>
+        </w:rPr>
+        <w:t>sudo</w:t>
+      </w:r>
+      <w:proofErr w:type="spellEnd"/>
+      <w:proofErr w:type="gramEnd"/>
+      <w:r>
+        <w:rPr>
+          <w:rFonts w:ascii="Times New Roman" w:hAnsi="Times New Roman"/>
+          <w:sz w:val="24"/>
+        </w:rPr>
+        <w:t xml:space="preserve"> kill -9 </w:t>
+      </w:r>
+      <w:proofErr w:type="spellStart"/>
+      <w:r>
+        <w:rPr>
+          <w:rFonts w:ascii="Times New Roman" w:hAnsi="Times New Roman"/>
+          <w:sz w:val="24"/>
+        </w:rPr>
+        <w:t>pid</w:t>
+      </w:r>
+      <w:proofErr w:type="spellEnd"/>
+    </w:p>
+    <w:p>
+      <w:bookmarkStart w:id="0" w:name="_GoBack"/>
+      <w:bookmarkEnd w:id="0"/>
+    </w:p>
     <w:sectPr>
       <w:pgSz w:w="12240" w:h="15840"/>
       <w:pgMar w:top="1440" w:right="1440" w:bottom="1440" w:left="1440" w:header="720" w:footer="720" w:gutter="0"/>
@@ -6433,7 +6528,7 @@
 
 <file path=word/numbering.xml><?xml version="1.0" encoding="utf-8"?>
 <w:numbering xmlns:wpc="http://schemas.microsoft.com/office/word/2010/wordprocessingCanvas" xmlns:mc="http://schemas.openxmlformats.org/markup-compatibility/2006" xmlns:o="urn:schemas-microsoft-com:office:office" xmlns:r="http://schemas.openxmlformats.org/officeDocument/2006/relationships" xmlns:m="http://schemas.openxmlformats.org/officeDocument/2006/math" xmlns:v="urn:schemas-microsoft-com:vml" xmlns:wp14="http://schemas.microsoft.com/office/word/2010/wordprocessingDrawing" xmlns:wp="http://schemas.openxmlformats.org/drawingml/2006/wordprocessingDrawing" xmlns:w10="urn:schemas-microsoft-com:office:word" xmlns:w="http://schemas.openxmlformats.org/wordprocessingml/2006/main" xmlns:w14="http://schemas.microsoft.com/office/word/2010/wordml" xmlns:w15="http://schemas.microsoft.com/office/word/2012/wordml" xmlns:wpg="http://schemas.microsoft.com/office/word/2010/wordprocessingGroup" xmlns:wpi="http://schemas.microsoft.com/office/word/2010/wordprocessingInk" xmlns:wne="http://schemas.microsoft.com/office/word/2006/wordml" xmlns:wps="http://schemas.microsoft.com/office/word/2010/wordprocessingShape" mc:Ignorable="w14 w15 wp14">
-  <w:abstractNum w:abstractNumId="0">
+  <w:abstractNum w:abstractNumId="0" w15:restartNumberingAfterBreak="0">
     <w:nsid w:val="5DCC2068"/>
     <w:multiLevelType w:val="hybridMultilevel"/>
     <w:tmpl w:val="00787232"/>

</xml_diff>

<commit_message>
copy to/from usb now working
</commit_message>
<xml_diff>
--- a/Hardware Info/Set up PI/Setting up the Raspberry PI from Start to Finish.docx
+++ b/Hardware Info/Set up PI/Setting up the Raspberry PI from Start to Finish.docx
@@ -6512,7 +6512,478 @@
       </w:r>
       <w:proofErr w:type="spellEnd"/>
     </w:p>
-    <w:p>
+    <w:p/>
+    <w:p>
+      <w:pPr>
+        <w:rPr>
+          <w:b/>
+          <w:sz w:val="28"/>
+          <w:szCs w:val="28"/>
+        </w:rPr>
+      </w:pPr>
+      <w:r>
+        <w:rPr>
+          <w:b/>
+          <w:sz w:val="28"/>
+          <w:szCs w:val="28"/>
+        </w:rPr>
+        <w:t>15</w:t>
+      </w:r>
+      <w:r>
+        <w:rPr>
+          <w:b/>
+          <w:sz w:val="28"/>
+          <w:szCs w:val="28"/>
+        </w:rPr>
+        <w:t xml:space="preserve"> MISC</w:t>
+      </w:r>
+      <w:r>
+        <w:rPr>
+          <w:b/>
+          <w:sz w:val="28"/>
+          <w:szCs w:val="28"/>
+        </w:rPr>
+        <w:t>.</w:t>
+      </w:r>
+    </w:p>
+    <w:p>
+      <w:pPr>
+        <w:ind w:left="720"/>
+        <w:rPr>
+          <w:b/>
+        </w:rPr>
+      </w:pPr>
+      <w:r>
+        <w:rPr>
+          <w:b/>
+        </w:rPr>
+        <w:t>Mounting Flash Drive</w:t>
+      </w:r>
+      <w:r>
+        <w:rPr>
+          <w:b/>
+        </w:rPr>
+        <w:t>:</w:t>
+      </w:r>
+    </w:p>
+    <w:p>
+      <w:pPr>
+        <w:ind w:left="1440"/>
+        <w:rPr>
+          <w:rStyle w:val="apple-converted-space"/>
+          <w:rFonts w:ascii="Arial" w:hAnsi="Arial" w:cs="Arial"/>
+          <w:color w:val="000000"/>
+          <w:sz w:val="21"/>
+          <w:szCs w:val="21"/>
+          <w:shd w:val="clear" w:color="auto" w:fill="FFFFFF"/>
+        </w:rPr>
+      </w:pPr>
+      <w:proofErr w:type="spellStart"/>
+      <w:proofErr w:type="gramStart"/>
+      <w:r>
+        <w:rPr>
+          <w:rStyle w:val="HTMLCode"/>
+          <w:rFonts w:eastAsiaTheme="minorHAnsi"/>
+          <w:color w:val="000000"/>
+          <w:sz w:val="21"/>
+          <w:szCs w:val="21"/>
+          <w:bdr w:val="none" w:sz="0" w:space="0" w:color="auto" w:frame="1"/>
+          <w:shd w:val="clear" w:color="auto" w:fill="F7F7F7"/>
+        </w:rPr>
+        <w:t>sudo</w:t>
+      </w:r>
+      <w:proofErr w:type="spellEnd"/>
+      <w:proofErr w:type="gramEnd"/>
+      <w:r>
+        <w:rPr>
+          <w:rStyle w:val="HTMLCode"/>
+          <w:rFonts w:eastAsiaTheme="minorHAnsi"/>
+          <w:color w:val="000000"/>
+          <w:sz w:val="21"/>
+          <w:szCs w:val="21"/>
+          <w:bdr w:val="none" w:sz="0" w:space="0" w:color="auto" w:frame="1"/>
+          <w:shd w:val="clear" w:color="auto" w:fill="F7F7F7"/>
+        </w:rPr>
+        <w:t xml:space="preserve"> </w:t>
+      </w:r>
+      <w:proofErr w:type="spellStart"/>
+      <w:r>
+        <w:rPr>
+          <w:rStyle w:val="HTMLCode"/>
+          <w:rFonts w:eastAsiaTheme="minorHAnsi"/>
+          <w:color w:val="000000"/>
+          <w:sz w:val="21"/>
+          <w:szCs w:val="21"/>
+          <w:bdr w:val="none" w:sz="0" w:space="0" w:color="auto" w:frame="1"/>
+          <w:shd w:val="clear" w:color="auto" w:fill="F7F7F7"/>
+        </w:rPr>
+        <w:t>mkdir</w:t>
+      </w:r>
+      <w:proofErr w:type="spellEnd"/>
+      <w:r>
+        <w:rPr>
+          <w:rStyle w:val="HTMLCode"/>
+          <w:rFonts w:eastAsiaTheme="minorHAnsi"/>
+          <w:color w:val="000000"/>
+          <w:sz w:val="21"/>
+          <w:szCs w:val="21"/>
+          <w:bdr w:val="none" w:sz="0" w:space="0" w:color="auto" w:frame="1"/>
+          <w:shd w:val="clear" w:color="auto" w:fill="F7F7F7"/>
+        </w:rPr>
+        <w:t xml:space="preserve"> /media/</w:t>
+      </w:r>
+      <w:proofErr w:type="spellStart"/>
+      <w:r>
+        <w:rPr>
+          <w:rStyle w:val="HTMLCode"/>
+          <w:rFonts w:eastAsiaTheme="minorHAnsi"/>
+          <w:color w:val="000000"/>
+          <w:sz w:val="21"/>
+          <w:szCs w:val="21"/>
+          <w:bdr w:val="none" w:sz="0" w:space="0" w:color="auto" w:frame="1"/>
+          <w:shd w:val="clear" w:color="auto" w:fill="F7F7F7"/>
+        </w:rPr>
+        <w:t>usbstick</w:t>
+      </w:r>
+      <w:proofErr w:type="spellEnd"/>
+      <w:r>
+        <w:rPr>
+          <w:rStyle w:val="apple-converted-space"/>
+          <w:rFonts w:ascii="Arial" w:hAnsi="Arial" w:cs="Arial"/>
+          <w:color w:val="000000"/>
+          <w:sz w:val="21"/>
+          <w:szCs w:val="21"/>
+          <w:shd w:val="clear" w:color="auto" w:fill="FFFFFF"/>
+        </w:rPr>
+        <w:t> </w:t>
+      </w:r>
+    </w:p>
+    <w:p>
+      <w:pPr>
+        <w:ind w:left="1440"/>
+        <w:rPr>
+          <w:rFonts w:ascii="Courier New" w:hAnsi="Courier New" w:cs="Courier New"/>
+          <w:color w:val="000000"/>
+          <w:sz w:val="21"/>
+          <w:szCs w:val="21"/>
+          <w:shd w:val="clear" w:color="auto" w:fill="F7F7F7"/>
+        </w:rPr>
+      </w:pPr>
+      <w:proofErr w:type="spellStart"/>
+      <w:proofErr w:type="gramStart"/>
+      <w:r>
+        <w:rPr>
+          <w:rFonts w:ascii="Courier New" w:hAnsi="Courier New" w:cs="Courier New"/>
+          <w:color w:val="000000"/>
+          <w:sz w:val="21"/>
+          <w:szCs w:val="21"/>
+          <w:shd w:val="clear" w:color="auto" w:fill="F7F7F7"/>
+        </w:rPr>
+        <w:t>sudo</w:t>
+      </w:r>
+      <w:proofErr w:type="spellEnd"/>
+      <w:proofErr w:type="gramEnd"/>
+      <w:r>
+        <w:rPr>
+          <w:rFonts w:ascii="Courier New" w:hAnsi="Courier New" w:cs="Courier New"/>
+          <w:color w:val="000000"/>
+          <w:sz w:val="21"/>
+          <w:szCs w:val="21"/>
+          <w:shd w:val="clear" w:color="auto" w:fill="F7F7F7"/>
+        </w:rPr>
+        <w:t xml:space="preserve"> mount -t </w:t>
+      </w:r>
+      <w:proofErr w:type="spellStart"/>
+      <w:r>
+        <w:rPr>
+          <w:rFonts w:ascii="Courier New" w:hAnsi="Courier New" w:cs="Courier New"/>
+          <w:color w:val="000000"/>
+          <w:sz w:val="21"/>
+          <w:szCs w:val="21"/>
+          <w:shd w:val="clear" w:color="auto" w:fill="F7F7F7"/>
+        </w:rPr>
+        <w:t>vfat</w:t>
+      </w:r>
+      <w:proofErr w:type="spellEnd"/>
+      <w:r>
+        <w:rPr>
+          <w:rFonts w:ascii="Courier New" w:hAnsi="Courier New" w:cs="Courier New"/>
+          <w:color w:val="000000"/>
+          <w:sz w:val="21"/>
+          <w:szCs w:val="21"/>
+          <w:shd w:val="clear" w:color="auto" w:fill="F7F7F7"/>
+        </w:rPr>
+        <w:t xml:space="preserve"> -o </w:t>
+      </w:r>
+      <w:proofErr w:type="spellStart"/>
+      <w:r>
+        <w:rPr>
+          <w:rFonts w:ascii="Courier New" w:hAnsi="Courier New" w:cs="Courier New"/>
+          <w:color w:val="000000"/>
+          <w:sz w:val="21"/>
+          <w:szCs w:val="21"/>
+          <w:shd w:val="clear" w:color="auto" w:fill="F7F7F7"/>
+        </w:rPr>
+        <w:t>uid</w:t>
+      </w:r>
+      <w:proofErr w:type="spellEnd"/>
+      <w:r>
+        <w:rPr>
+          <w:rFonts w:ascii="Courier New" w:hAnsi="Courier New" w:cs="Courier New"/>
+          <w:color w:val="000000"/>
+          <w:sz w:val="21"/>
+          <w:szCs w:val="21"/>
+          <w:shd w:val="clear" w:color="auto" w:fill="F7F7F7"/>
+        </w:rPr>
+        <w:t>=</w:t>
+      </w:r>
+      <w:proofErr w:type="spellStart"/>
+      <w:r>
+        <w:rPr>
+          <w:rFonts w:ascii="Courier New" w:hAnsi="Courier New" w:cs="Courier New"/>
+          <w:color w:val="000000"/>
+          <w:sz w:val="21"/>
+          <w:szCs w:val="21"/>
+          <w:shd w:val="clear" w:color="auto" w:fill="F7F7F7"/>
+        </w:rPr>
+        <w:t>pi,gid</w:t>
+      </w:r>
+      <w:proofErr w:type="spellEnd"/>
+      <w:r>
+        <w:rPr>
+          <w:rFonts w:ascii="Courier New" w:hAnsi="Courier New" w:cs="Courier New"/>
+          <w:color w:val="000000"/>
+          <w:sz w:val="21"/>
+          <w:szCs w:val="21"/>
+          <w:shd w:val="clear" w:color="auto" w:fill="F7F7F7"/>
+        </w:rPr>
+        <w:t>=pi /dev/sda1 /media/</w:t>
+      </w:r>
+      <w:proofErr w:type="spellStart"/>
+      <w:r>
+        <w:rPr>
+          <w:rFonts w:ascii="Courier New" w:hAnsi="Courier New" w:cs="Courier New"/>
+          <w:color w:val="000000"/>
+          <w:sz w:val="21"/>
+          <w:szCs w:val="21"/>
+          <w:shd w:val="clear" w:color="auto" w:fill="F7F7F7"/>
+        </w:rPr>
+        <w:t>usbstick</w:t>
+      </w:r>
+      <w:proofErr w:type="spellEnd"/>
+      <w:r>
+        <w:rPr>
+          <w:rFonts w:ascii="Courier New" w:hAnsi="Courier New" w:cs="Courier New"/>
+          <w:color w:val="000000"/>
+          <w:sz w:val="21"/>
+          <w:szCs w:val="21"/>
+          <w:shd w:val="clear" w:color="auto" w:fill="F7F7F7"/>
+        </w:rPr>
+        <w:t>/</w:t>
+      </w:r>
+    </w:p>
+    <w:p>
+      <w:pPr>
+        <w:ind w:left="1440"/>
+        <w:rPr>
+          <w:rFonts w:ascii="Courier New" w:hAnsi="Courier New" w:cs="Courier New"/>
+          <w:color w:val="000000"/>
+          <w:sz w:val="21"/>
+          <w:szCs w:val="21"/>
+          <w:shd w:val="clear" w:color="auto" w:fill="F7F7F7"/>
+        </w:rPr>
+      </w:pPr>
+      <w:proofErr w:type="spellStart"/>
+      <w:proofErr w:type="gramStart"/>
+      <w:r>
+        <w:rPr>
+          <w:rFonts w:ascii="Courier New" w:hAnsi="Courier New" w:cs="Courier New"/>
+          <w:color w:val="000000"/>
+          <w:sz w:val="21"/>
+          <w:szCs w:val="21"/>
+          <w:shd w:val="clear" w:color="auto" w:fill="F7F7F7"/>
+        </w:rPr>
+        <w:t>sudo</w:t>
+      </w:r>
+      <w:proofErr w:type="spellEnd"/>
+      <w:proofErr w:type="gramEnd"/>
+      <w:r>
+        <w:rPr>
+          <w:rFonts w:ascii="Courier New" w:hAnsi="Courier New" w:cs="Courier New"/>
+          <w:color w:val="000000"/>
+          <w:sz w:val="21"/>
+          <w:szCs w:val="21"/>
+          <w:shd w:val="clear" w:color="auto" w:fill="F7F7F7"/>
+        </w:rPr>
+        <w:t xml:space="preserve"> </w:t>
+      </w:r>
+      <w:proofErr w:type="spellStart"/>
+      <w:r>
+        <w:rPr>
+          <w:rFonts w:ascii="Courier New" w:hAnsi="Courier New" w:cs="Courier New"/>
+          <w:color w:val="000000"/>
+          <w:sz w:val="21"/>
+          <w:szCs w:val="21"/>
+          <w:shd w:val="clear" w:color="auto" w:fill="F7F7F7"/>
+        </w:rPr>
+        <w:t>umount</w:t>
+      </w:r>
+      <w:proofErr w:type="spellEnd"/>
+      <w:r>
+        <w:rPr>
+          <w:rFonts w:ascii="Courier New" w:hAnsi="Courier New" w:cs="Courier New"/>
+          <w:color w:val="000000"/>
+          <w:sz w:val="21"/>
+          <w:szCs w:val="21"/>
+          <w:shd w:val="clear" w:color="auto" w:fill="F7F7F7"/>
+        </w:rPr>
+        <w:t xml:space="preserve"> /media/</w:t>
+      </w:r>
+      <w:proofErr w:type="spellStart"/>
+      <w:r>
+        <w:rPr>
+          <w:rFonts w:ascii="Courier New" w:hAnsi="Courier New" w:cs="Courier New"/>
+          <w:color w:val="000000"/>
+          <w:sz w:val="21"/>
+          <w:szCs w:val="21"/>
+          <w:shd w:val="clear" w:color="auto" w:fill="F7F7F7"/>
+        </w:rPr>
+        <w:t>usbstick</w:t>
+      </w:r>
+      <w:proofErr w:type="spellEnd"/>
+    </w:p>
+    <w:p>
+      <w:pPr>
+        <w:ind w:left="720"/>
+        <w:rPr>
+          <w:rFonts w:ascii="Courier New" w:hAnsi="Courier New" w:cs="Courier New"/>
+          <w:color w:val="000000"/>
+          <w:sz w:val="21"/>
+          <w:szCs w:val="21"/>
+          <w:shd w:val="clear" w:color="auto" w:fill="F7F7F7"/>
+        </w:rPr>
+      </w:pPr>
+      <w:r>
+        <w:rPr>
+          <w:rFonts w:ascii="Courier New" w:hAnsi="Courier New" w:cs="Courier New"/>
+          <w:color w:val="000000"/>
+          <w:sz w:val="21"/>
+          <w:szCs w:val="21"/>
+          <w:shd w:val="clear" w:color="auto" w:fill="F7F7F7"/>
+        </w:rPr>
+        <w:t>Various Disk Commands for USB:</w:t>
+      </w:r>
+    </w:p>
+    <w:p>
+      <w:pPr>
+        <w:ind w:left="720"/>
+        <w:rPr>
+          <w:rFonts w:ascii="Courier New" w:hAnsi="Courier New" w:cs="Courier New"/>
+          <w:color w:val="000000"/>
+          <w:sz w:val="21"/>
+          <w:szCs w:val="21"/>
+          <w:shd w:val="clear" w:color="auto" w:fill="F7F7F7"/>
+        </w:rPr>
+      </w:pPr>
+      <w:r>
+        <w:rPr>
+          <w:rFonts w:ascii="Courier New" w:hAnsi="Courier New" w:cs="Courier New"/>
+          <w:color w:val="000000"/>
+          <w:sz w:val="21"/>
+          <w:szCs w:val="21"/>
+          <w:shd w:val="clear" w:color="auto" w:fill="F7F7F7"/>
+        </w:rPr>
+        <w:tab/>
+      </w:r>
+      <w:proofErr w:type="spellStart"/>
+      <w:proofErr w:type="gramStart"/>
+      <w:r>
+        <w:rPr>
+          <w:rFonts w:ascii="Courier New" w:hAnsi="Courier New" w:cs="Courier New"/>
+          <w:color w:val="000000"/>
+          <w:sz w:val="21"/>
+          <w:szCs w:val="21"/>
+          <w:shd w:val="clear" w:color="auto" w:fill="F7F7F7"/>
+        </w:rPr>
+        <w:t>lsblk</w:t>
+      </w:r>
+      <w:proofErr w:type="spellEnd"/>
+      <w:proofErr w:type="gramEnd"/>
+      <w:r>
+        <w:rPr>
+          <w:rFonts w:ascii="Courier New" w:hAnsi="Courier New" w:cs="Courier New"/>
+          <w:color w:val="000000"/>
+          <w:sz w:val="21"/>
+          <w:szCs w:val="21"/>
+          <w:shd w:val="clear" w:color="auto" w:fill="F7F7F7"/>
+        </w:rPr>
+        <w:t xml:space="preserve">,  </w:t>
+      </w:r>
+      <w:proofErr w:type="spellStart"/>
+      <w:r>
+        <w:rPr>
+          <w:rFonts w:ascii="Courier New" w:hAnsi="Courier New" w:cs="Courier New"/>
+          <w:color w:val="000000"/>
+          <w:sz w:val="21"/>
+          <w:szCs w:val="21"/>
+          <w:shd w:val="clear" w:color="auto" w:fill="F7F7F7"/>
+        </w:rPr>
+        <w:t>df</w:t>
+      </w:r>
+      <w:proofErr w:type="spellEnd"/>
+      <w:r>
+        <w:rPr>
+          <w:rFonts w:ascii="Courier New" w:hAnsi="Courier New" w:cs="Courier New"/>
+          <w:color w:val="000000"/>
+          <w:sz w:val="21"/>
+          <w:szCs w:val="21"/>
+          <w:shd w:val="clear" w:color="auto" w:fill="F7F7F7"/>
+        </w:rPr>
+        <w:t xml:space="preserve"> –h,  </w:t>
+      </w:r>
+      <w:proofErr w:type="spellStart"/>
+      <w:r>
+        <w:rPr>
+          <w:rFonts w:ascii="Courier New" w:hAnsi="Courier New" w:cs="Courier New"/>
+          <w:color w:val="000000"/>
+          <w:sz w:val="21"/>
+          <w:szCs w:val="21"/>
+          <w:shd w:val="clear" w:color="auto" w:fill="F7F7F7"/>
+        </w:rPr>
+        <w:t>lsusb</w:t>
+      </w:r>
+      <w:proofErr w:type="spellEnd"/>
+      <w:r>
+        <w:rPr>
+          <w:rFonts w:ascii="Courier New" w:hAnsi="Courier New" w:cs="Courier New"/>
+          <w:color w:val="000000"/>
+          <w:sz w:val="21"/>
+          <w:szCs w:val="21"/>
+          <w:shd w:val="clear" w:color="auto" w:fill="F7F7F7"/>
+        </w:rPr>
+        <w:t xml:space="preserve">,  </w:t>
+      </w:r>
+      <w:proofErr w:type="spellStart"/>
+      <w:r>
+        <w:rPr>
+          <w:rFonts w:ascii="Courier New" w:hAnsi="Courier New" w:cs="Courier New"/>
+          <w:color w:val="000000"/>
+          <w:sz w:val="21"/>
+          <w:szCs w:val="21"/>
+          <w:shd w:val="clear" w:color="auto" w:fill="F7F7F7"/>
+        </w:rPr>
+        <w:t>dmesg</w:t>
+      </w:r>
+      <w:proofErr w:type="spellEnd"/>
+    </w:p>
+    <w:p>
+      <w:pPr>
+        <w:rPr>
+          <w:b/>
+          <w:sz w:val="28"/>
+          <w:szCs w:val="28"/>
+        </w:rPr>
+      </w:pPr>
       <w:bookmarkStart w:id="0" w:name="_GoBack"/>
       <w:bookmarkEnd w:id="0"/>
     </w:p>

</xml_diff>